<commit_message>
Added short answer B, for Java
</commit_message>
<xml_diff>
--- a/A2_PartA_C++WriteUp.docx
+++ b/A2_PartA_C++WriteUp.docx
@@ -43,7 +43,7 @@
           <w:noProof/>
         </w:rPr>
         <w:drawing>
-          <wp:inline distT="0" distB="0" distL="0" distR="0">
+          <wp:inline distT="0" distB="0" distL="0" distR="0" wp14:anchorId="469A293B" wp14:editId="232C9FCA">
             <wp:extent cx="4752975" cy="3162300"/>
             <wp:effectExtent l="0" t="0" r="9525" b="0"/>
             <wp:docPr id="2" name="Picture 2"/>
@@ -98,7 +98,7 @@
           <w:noProof/>
         </w:rPr>
         <w:drawing>
-          <wp:inline distT="0" distB="0" distL="0" distR="0">
+          <wp:inline distT="0" distB="0" distL="0" distR="0" wp14:anchorId="01FADCAE" wp14:editId="0FF0BFF4">
             <wp:extent cx="5295900" cy="4352925"/>
             <wp:effectExtent l="0" t="0" r="0" b="9525"/>
             <wp:docPr id="3" name="Picture 3"/>
@@ -152,8 +152,9 @@
         <w:rPr>
           <w:noProof/>
         </w:rPr>
+        <w:lastRenderedPageBreak/>
         <w:drawing>
-          <wp:inline distT="0" distB="0" distL="0" distR="0">
+          <wp:inline distT="0" distB="0" distL="0" distR="0" wp14:anchorId="2200A4B9" wp14:editId="0DBC16B7">
             <wp:extent cx="5295900" cy="4352925"/>
             <wp:effectExtent l="0" t="0" r="0" b="9525"/>
             <wp:docPr id="4" name="Picture 4"/>
@@ -215,7 +216,7 @@
           <w:noProof/>
         </w:rPr>
         <w:drawing>
-          <wp:inline distT="0" distB="0" distL="0" distR="0" wp14:anchorId="70CC09AE" wp14:editId="34FAB541">
+          <wp:inline distT="0" distB="0" distL="0" distR="0" wp14:anchorId="03C0253A" wp14:editId="7D60E521">
             <wp:extent cx="7038975" cy="4384457"/>
             <wp:effectExtent l="0" t="0" r="0" b="0"/>
             <wp:docPr id="1" name="Picture 1"/>
@@ -285,6 +286,7 @@
           <w:id w:val="1538083031"/>
           <w:citation/>
         </w:sdtPr>
+        <w:sdtEndPr/>
         <w:sdtContent>
           <w:r>
             <w:fldChar w:fldCharType="begin"/>
@@ -1115,7 +1117,23 @@
                 <w:sz w:val="20"/>
                 <w:szCs w:val="20"/>
               </w:rPr>
-              <w:t>Run server, run client, send “zz” to signal the server to shut down</w:t>
+              <w:t>Run server, run client, send “</w:t>
+            </w:r>
+            <w:proofErr w:type="spellStart"/>
+            <w:r>
+              <w:rPr>
+                <w:sz w:val="20"/>
+                <w:szCs w:val="20"/>
+              </w:rPr>
+              <w:t>zz</w:t>
+            </w:r>
+            <w:proofErr w:type="spellEnd"/>
+            <w:r>
+              <w:rPr>
+                <w:sz w:val="20"/>
+                <w:szCs w:val="20"/>
+              </w:rPr>
+              <w:t>” to signal the server to shut down</w:t>
             </w:r>
           </w:p>
         </w:tc>
@@ -1135,7 +1153,23 @@
                 <w:sz w:val="20"/>
                 <w:szCs w:val="20"/>
               </w:rPr>
-              <w:t>Both client and server shut down after “zz” is sent</w:t>
+              <w:t>Both client and server shut down after “</w:t>
+            </w:r>
+            <w:proofErr w:type="spellStart"/>
+            <w:r>
+              <w:rPr>
+                <w:sz w:val="20"/>
+                <w:szCs w:val="20"/>
+              </w:rPr>
+              <w:t>zz</w:t>
+            </w:r>
+            <w:proofErr w:type="spellEnd"/>
+            <w:r>
+              <w:rPr>
+                <w:sz w:val="20"/>
+                <w:szCs w:val="20"/>
+              </w:rPr>
+              <w:t>” is sent</w:t>
             </w:r>
           </w:p>
         </w:tc>
@@ -1292,7 +1326,6 @@
         <w:pStyle w:val="Heading1"/>
       </w:pPr>
       <w:r>
-        <w:lastRenderedPageBreak/>
         <w:t>Part B</w:t>
       </w:r>
     </w:p>
@@ -1321,7 +1354,90 @@
           <w:sz w:val="22"/>
           <w:szCs w:val="22"/>
         </w:rPr>
-        <w:t>What is a serialVersionUID and why can omitting it cause problems (consider cross-platform development with different Java compilers and run-times)?</w:t>
+        <w:t xml:space="preserve">What is a </w:t>
+      </w:r>
+      <w:proofErr w:type="spellStart"/>
+      <w:r>
+        <w:rPr>
+          <w:sz w:val="22"/>
+          <w:szCs w:val="22"/>
+        </w:rPr>
+        <w:t>serialVersionUID</w:t>
+      </w:r>
+      <w:proofErr w:type="spellEnd"/>
+      <w:r>
+        <w:rPr>
+          <w:sz w:val="22"/>
+          <w:szCs w:val="22"/>
+        </w:rPr>
+        <w:t xml:space="preserve"> and why can omitting it cause problems (consider cross-platform development with different Java compilers and run-times)?</w:t>
+      </w:r>
+    </w:p>
+    <w:p>
+      <w:pPr>
+        <w:pStyle w:val="ListParagraph"/>
+        <w:numPr>
+          <w:ilvl w:val="0"/>
+          <w:numId w:val="2"/>
+        </w:numPr>
+        <w:rPr>
+          <w:sz w:val="22"/>
+          <w:szCs w:val="22"/>
+        </w:rPr>
+      </w:pPr>
+      <w:r>
+        <w:rPr>
+          <w:sz w:val="22"/>
+          <w:szCs w:val="22"/>
+        </w:rPr>
+        <w:lastRenderedPageBreak/>
+        <w:t xml:space="preserve">A </w:t>
+      </w:r>
+      <w:proofErr w:type="spellStart"/>
+      <w:r>
+        <w:rPr>
+          <w:sz w:val="22"/>
+          <w:szCs w:val="22"/>
+        </w:rPr>
+        <w:t>serialVersionUID</w:t>
+      </w:r>
+      <w:proofErr w:type="spellEnd"/>
+      <w:r>
+        <w:rPr>
+          <w:sz w:val="22"/>
+          <w:szCs w:val="22"/>
+        </w:rPr>
+        <w:t xml:space="preserve"> is </w:t>
+      </w:r>
+      <w:r>
+        <w:rPr>
+          <w:sz w:val="22"/>
+          <w:szCs w:val="22"/>
+        </w:rPr>
+        <w:t xml:space="preserve">for keeping track of each version of a class so that serialization can be performed. Omitting </w:t>
+      </w:r>
+      <w:proofErr w:type="spellStart"/>
+      <w:r>
+        <w:rPr>
+          <w:sz w:val="22"/>
+          <w:szCs w:val="22"/>
+        </w:rPr>
+        <w:t>serialVersionUID</w:t>
+      </w:r>
+      <w:proofErr w:type="spellEnd"/>
+      <w:r>
+        <w:rPr>
+          <w:sz w:val="22"/>
+          <w:szCs w:val="22"/>
+        </w:rPr>
+        <w:t xml:space="preserve"> can cause a problem</w:t>
+      </w:r>
+      <w:r>
+        <w:rPr>
+          <w:sz w:val="22"/>
+          <w:szCs w:val="22"/>
+        </w:rPr>
+        <w:t xml:space="preserve"> for backwards compatibility.</w:t>
       </w:r>
     </w:p>
     <w:p>
@@ -1349,6 +1465,26 @@
         <w:pStyle w:val="ListParagraph"/>
         <w:numPr>
           <w:ilvl w:val="0"/>
+          <w:numId w:val="2"/>
+        </w:numPr>
+        <w:rPr>
+          <w:sz w:val="22"/>
+          <w:szCs w:val="22"/>
+        </w:rPr>
+      </w:pPr>
+      <w:r>
+        <w:rPr>
+          <w:sz w:val="22"/>
+          <w:szCs w:val="22"/>
+        </w:rPr>
+        <w:t xml:space="preserve">UUID (Universal Unique Identifier) is used to identify an object that refences a network. The UUID contains a reference to the network address of the host. </w:t>
+      </w:r>
+    </w:p>
+    <w:p>
+      <w:pPr>
+        <w:pStyle w:val="ListParagraph"/>
+        <w:numPr>
+          <w:ilvl w:val="0"/>
           <w:numId w:val="1"/>
         </w:numPr>
         <w:rPr>
@@ -1366,30 +1502,1058 @@
     </w:p>
     <w:p>
       <w:pPr>
-        <w:rPr>
-          <w:sz w:val="22"/>
-          <w:szCs w:val="22"/>
-        </w:rPr>
-      </w:pPr>
+        <w:pStyle w:val="ListParagraph"/>
+        <w:numPr>
+          <w:ilvl w:val="0"/>
+          <w:numId w:val="2"/>
+        </w:numPr>
+        <w:rPr>
+          <w:sz w:val="22"/>
+          <w:szCs w:val="22"/>
+        </w:rPr>
+      </w:pPr>
+      <w:r>
+        <w:rPr>
+          <w:sz w:val="22"/>
+          <w:szCs w:val="22"/>
+        </w:rPr>
+        <w:t>SMTP: Simple Mail Transfer protocol. Used in sending and receiving emails. Compliments POP and IMAP.</w:t>
+      </w:r>
     </w:p>
     <w:p>
       <w:pPr>
-        <w:rPr>
-          <w:sz w:val="22"/>
-          <w:szCs w:val="22"/>
-        </w:rPr>
-      </w:pPr>
+        <w:pStyle w:val="ListParagraph"/>
+        <w:numPr>
+          <w:ilvl w:val="0"/>
+          <w:numId w:val="2"/>
+        </w:numPr>
+        <w:rPr>
+          <w:sz w:val="22"/>
+          <w:szCs w:val="22"/>
+        </w:rPr>
+      </w:pPr>
+      <w:r>
+        <w:rPr>
+          <w:sz w:val="22"/>
+          <w:szCs w:val="22"/>
+        </w:rPr>
+        <w:t>FTP: File Transfer Protocol. Used to transfer data (binary or text) over a network</w:t>
+      </w:r>
     </w:p>
     <w:p>
       <w:pPr>
+        <w:pStyle w:val="ListParagraph"/>
+        <w:numPr>
+          <w:ilvl w:val="0"/>
+          <w:numId w:val="2"/>
+        </w:numPr>
+        <w:rPr>
+          <w:sz w:val="22"/>
+          <w:szCs w:val="22"/>
+        </w:rPr>
+      </w:pPr>
+      <w:r>
+        <w:rPr>
+          <w:sz w:val="22"/>
+          <w:szCs w:val="22"/>
+        </w:rPr>
+        <w:t>HTTP: Hyper Text Transfer Protocol. Used for transfer of hypermedia documents (HTML) over a network</w:t>
+      </w:r>
+    </w:p>
+    <w:p>
+      <w:pPr>
+        <w:pStyle w:val="ListParagraph"/>
+        <w:numPr>
+          <w:ilvl w:val="0"/>
+          <w:numId w:val="2"/>
+        </w:numPr>
+        <w:rPr>
+          <w:sz w:val="22"/>
+          <w:szCs w:val="22"/>
+        </w:rPr>
+      </w:pPr>
+      <w:r>
+        <w:rPr>
+          <w:sz w:val="22"/>
+          <w:szCs w:val="22"/>
+        </w:rPr>
+        <w:t>SOAP+XML: Simple Object Access Protocol. Allows programs that run on different OS’s to communicate using XML (Extensible Markup Language)</w:t>
+      </w:r>
+    </w:p>
+    <w:p>
+      <w:pPr>
+        <w:pStyle w:val="ListParagraph"/>
+        <w:numPr>
+          <w:ilvl w:val="0"/>
+          <w:numId w:val="2"/>
+        </w:numPr>
+        <w:rPr>
+          <w:sz w:val="22"/>
+          <w:szCs w:val="22"/>
+        </w:rPr>
+      </w:pPr>
+      <w:r>
+        <w:rPr>
+          <w:sz w:val="22"/>
+          <w:szCs w:val="22"/>
+        </w:rPr>
+        <w:t xml:space="preserve">REST+JSON: Representational State Transfer and </w:t>
+      </w:r>
+      <w:proofErr w:type="spellStart"/>
+      <w:r>
+        <w:rPr>
+          <w:sz w:val="22"/>
+          <w:szCs w:val="22"/>
+        </w:rPr>
+        <w:t>Javascript</w:t>
+      </w:r>
+      <w:proofErr w:type="spellEnd"/>
+      <w:r>
+        <w:rPr>
+          <w:sz w:val="22"/>
+          <w:szCs w:val="22"/>
+        </w:rPr>
+        <w:t xml:space="preserve"> Object Notation. REST relies on stateless, client-server cacheable communications. JSON is used by REST </w:t>
+      </w:r>
+      <w:proofErr w:type="spellStart"/>
+      <w:r>
+        <w:rPr>
+          <w:sz w:val="22"/>
+          <w:szCs w:val="22"/>
+        </w:rPr>
+        <w:t>api</w:t>
+      </w:r>
+      <w:proofErr w:type="spellEnd"/>
+      <w:r>
+        <w:rPr>
+          <w:sz w:val="22"/>
+          <w:szCs w:val="22"/>
+        </w:rPr>
+        <w:t xml:space="preserve"> for machines to parse and generate code.</w:t>
+      </w:r>
+    </w:p>
+    <w:p>
+      <w:pPr>
+        <w:rPr>
+          <w:sz w:val="22"/>
+          <w:szCs w:val="22"/>
+        </w:rPr>
+      </w:pPr>
+    </w:p>
+    <w:p>
+      <w:pPr>
+        <w:rPr>
+          <w:sz w:val="22"/>
+          <w:szCs w:val="22"/>
+        </w:rPr>
+      </w:pPr>
+    </w:p>
+    <w:p>
+      <w:pPr>
         <w:pStyle w:val="Heading3"/>
       </w:pPr>
       <w:r>
         <w:t>Test plan for the Java Program</w:t>
       </w:r>
-      <w:bookmarkStart w:id="0" w:name="_GoBack"/>
-      <w:bookmarkEnd w:id="0"/>
     </w:p>
+    <w:tbl>
+      <w:tblPr>
+        <w:tblStyle w:val="TableGrid"/>
+        <w:tblW w:w="11242" w:type="dxa"/>
+        <w:tblLook w:val="04A0" w:firstRow="1" w:lastRow="0" w:firstColumn="1" w:lastColumn="0" w:noHBand="0" w:noVBand="1"/>
+      </w:tblPr>
+      <w:tblGrid>
+        <w:gridCol w:w="1654"/>
+        <w:gridCol w:w="1634"/>
+        <w:gridCol w:w="1634"/>
+        <w:gridCol w:w="1594"/>
+        <w:gridCol w:w="1594"/>
+        <w:gridCol w:w="1601"/>
+        <w:gridCol w:w="1531"/>
+      </w:tblGrid>
+      <w:tr>
+        <w:trPr>
+          <w:trHeight w:val="512"/>
+        </w:trPr>
+        <w:tc>
+          <w:tcPr>
+            <w:tcW w:w="1654" w:type="dxa"/>
+          </w:tcPr>
+          <w:p>
+            <w:pPr>
+              <w:rPr>
+                <w:sz w:val="20"/>
+                <w:szCs w:val="20"/>
+              </w:rPr>
+            </w:pPr>
+            <w:r>
+              <w:rPr>
+                <w:sz w:val="20"/>
+                <w:szCs w:val="20"/>
+              </w:rPr>
+              <w:t>Description</w:t>
+            </w:r>
+          </w:p>
+        </w:tc>
+        <w:tc>
+          <w:tcPr>
+            <w:tcW w:w="1634" w:type="dxa"/>
+          </w:tcPr>
+          <w:p>
+            <w:pPr>
+              <w:rPr>
+                <w:sz w:val="20"/>
+                <w:szCs w:val="20"/>
+              </w:rPr>
+            </w:pPr>
+            <w:r>
+              <w:rPr>
+                <w:sz w:val="20"/>
+                <w:szCs w:val="20"/>
+              </w:rPr>
+              <w:t>Pre-Conditions</w:t>
+            </w:r>
+          </w:p>
+        </w:tc>
+        <w:tc>
+          <w:tcPr>
+            <w:tcW w:w="1634" w:type="dxa"/>
+          </w:tcPr>
+          <w:p>
+            <w:pPr>
+              <w:rPr>
+                <w:sz w:val="20"/>
+                <w:szCs w:val="20"/>
+              </w:rPr>
+            </w:pPr>
+            <w:r>
+              <w:rPr>
+                <w:sz w:val="20"/>
+                <w:szCs w:val="20"/>
+              </w:rPr>
+              <w:t>Post-Conditions</w:t>
+            </w:r>
+          </w:p>
+        </w:tc>
+        <w:tc>
+          <w:tcPr>
+            <w:tcW w:w="1594" w:type="dxa"/>
+          </w:tcPr>
+          <w:p>
+            <w:pPr>
+              <w:rPr>
+                <w:sz w:val="20"/>
+                <w:szCs w:val="20"/>
+              </w:rPr>
+            </w:pPr>
+            <w:r>
+              <w:rPr>
+                <w:sz w:val="20"/>
+                <w:szCs w:val="20"/>
+              </w:rPr>
+              <w:t>Test Methodology</w:t>
+            </w:r>
+          </w:p>
+        </w:tc>
+        <w:tc>
+          <w:tcPr>
+            <w:tcW w:w="1594" w:type="dxa"/>
+          </w:tcPr>
+          <w:p>
+            <w:pPr>
+              <w:rPr>
+                <w:sz w:val="20"/>
+                <w:szCs w:val="20"/>
+              </w:rPr>
+            </w:pPr>
+            <w:r>
+              <w:rPr>
+                <w:sz w:val="20"/>
+                <w:szCs w:val="20"/>
+              </w:rPr>
+              <w:t>Expected</w:t>
+            </w:r>
+          </w:p>
+        </w:tc>
+        <w:tc>
+          <w:tcPr>
+            <w:tcW w:w="1601" w:type="dxa"/>
+          </w:tcPr>
+          <w:p>
+            <w:pPr>
+              <w:rPr>
+                <w:sz w:val="20"/>
+                <w:szCs w:val="20"/>
+              </w:rPr>
+            </w:pPr>
+            <w:r>
+              <w:rPr>
+                <w:sz w:val="20"/>
+                <w:szCs w:val="20"/>
+              </w:rPr>
+              <w:t>Actual</w:t>
+            </w:r>
+          </w:p>
+        </w:tc>
+        <w:tc>
+          <w:tcPr>
+            <w:tcW w:w="1531" w:type="dxa"/>
+          </w:tcPr>
+          <w:p>
+            <w:pPr>
+              <w:rPr>
+                <w:sz w:val="20"/>
+                <w:szCs w:val="20"/>
+              </w:rPr>
+            </w:pPr>
+            <w:r>
+              <w:rPr>
+                <w:sz w:val="20"/>
+                <w:szCs w:val="20"/>
+              </w:rPr>
+              <w:t>Notes</w:t>
+            </w:r>
+          </w:p>
+        </w:tc>
+      </w:tr>
+      <w:tr>
+        <w:tc>
+          <w:tcPr>
+            <w:tcW w:w="1654" w:type="dxa"/>
+          </w:tcPr>
+          <w:p>
+            <w:pPr>
+              <w:rPr>
+                <w:sz w:val="20"/>
+                <w:szCs w:val="20"/>
+              </w:rPr>
+            </w:pPr>
+            <w:r>
+              <w:rPr>
+                <w:sz w:val="20"/>
+                <w:szCs w:val="20"/>
+              </w:rPr>
+              <w:t xml:space="preserve">First </w:t>
+            </w:r>
+            <w:r>
+              <w:rPr>
+                <w:sz w:val="20"/>
+                <w:szCs w:val="20"/>
+              </w:rPr>
+              <w:t>Java</w:t>
+            </w:r>
+            <w:r>
+              <w:rPr>
+                <w:sz w:val="20"/>
+                <w:szCs w:val="20"/>
+              </w:rPr>
+              <w:t xml:space="preserve"> Client can connect to server</w:t>
+            </w:r>
+          </w:p>
+        </w:tc>
+        <w:tc>
+          <w:tcPr>
+            <w:tcW w:w="1634" w:type="dxa"/>
+          </w:tcPr>
+          <w:p>
+            <w:pPr>
+              <w:rPr>
+                <w:sz w:val="20"/>
+                <w:szCs w:val="20"/>
+              </w:rPr>
+            </w:pPr>
+            <w:r>
+              <w:rPr>
+                <w:sz w:val="20"/>
+                <w:szCs w:val="20"/>
+              </w:rPr>
+              <w:t>Server is already running on port 8081</w:t>
+            </w:r>
+          </w:p>
+        </w:tc>
+        <w:tc>
+          <w:tcPr>
+            <w:tcW w:w="1634" w:type="dxa"/>
+          </w:tcPr>
+          <w:p>
+            <w:pPr>
+              <w:rPr>
+                <w:sz w:val="20"/>
+                <w:szCs w:val="20"/>
+              </w:rPr>
+            </w:pPr>
+            <w:r>
+              <w:rPr>
+                <w:sz w:val="20"/>
+                <w:szCs w:val="20"/>
+              </w:rPr>
+              <w:t>First Client connects to server</w:t>
+            </w:r>
+          </w:p>
+        </w:tc>
+        <w:tc>
+          <w:tcPr>
+            <w:tcW w:w="1594" w:type="dxa"/>
+          </w:tcPr>
+          <w:p>
+            <w:pPr>
+              <w:rPr>
+                <w:sz w:val="20"/>
+                <w:szCs w:val="20"/>
+              </w:rPr>
+            </w:pPr>
+            <w:r>
+              <w:rPr>
+                <w:sz w:val="20"/>
+                <w:szCs w:val="20"/>
+              </w:rPr>
+              <w:t>Run client and server enter hello and view response</w:t>
+            </w:r>
+          </w:p>
+        </w:tc>
+        <w:tc>
+          <w:tcPr>
+            <w:tcW w:w="1594" w:type="dxa"/>
+          </w:tcPr>
+          <w:p>
+            <w:pPr>
+              <w:rPr>
+                <w:sz w:val="20"/>
+                <w:szCs w:val="20"/>
+              </w:rPr>
+            </w:pPr>
+            <w:r>
+              <w:rPr>
+                <w:sz w:val="20"/>
+                <w:szCs w:val="20"/>
+              </w:rPr>
+              <w:t>Client connects, sends “hello”, gets echo response of “hello” with additional information from server.</w:t>
+            </w:r>
+          </w:p>
+        </w:tc>
+        <w:tc>
+          <w:tcPr>
+            <w:tcW w:w="1601" w:type="dxa"/>
+          </w:tcPr>
+          <w:p>
+            <w:pPr>
+              <w:rPr>
+                <w:sz w:val="20"/>
+                <w:szCs w:val="20"/>
+              </w:rPr>
+            </w:pPr>
+            <w:r>
+              <w:rPr>
+                <w:sz w:val="20"/>
+                <w:szCs w:val="20"/>
+              </w:rPr>
+              <w:t>Matches</w:t>
+            </w:r>
+          </w:p>
+        </w:tc>
+        <w:tc>
+          <w:tcPr>
+            <w:tcW w:w="1531" w:type="dxa"/>
+          </w:tcPr>
+          <w:p>
+            <w:pPr>
+              <w:rPr>
+                <w:sz w:val="20"/>
+                <w:szCs w:val="20"/>
+              </w:rPr>
+            </w:pPr>
+          </w:p>
+        </w:tc>
+      </w:tr>
+      <w:tr>
+        <w:tc>
+          <w:tcPr>
+            <w:tcW w:w="1654" w:type="dxa"/>
+          </w:tcPr>
+          <w:p>
+            <w:pPr>
+              <w:rPr>
+                <w:sz w:val="20"/>
+                <w:szCs w:val="20"/>
+              </w:rPr>
+            </w:pPr>
+            <w:r>
+              <w:rPr>
+                <w:sz w:val="20"/>
+                <w:szCs w:val="20"/>
+              </w:rPr>
+              <w:t xml:space="preserve">Second </w:t>
+            </w:r>
+            <w:r>
+              <w:rPr>
+                <w:sz w:val="20"/>
+                <w:szCs w:val="20"/>
+              </w:rPr>
+              <w:t>Java</w:t>
+            </w:r>
+            <w:r>
+              <w:rPr>
+                <w:sz w:val="20"/>
+                <w:szCs w:val="20"/>
+              </w:rPr>
+              <w:t xml:space="preserve"> Client can connect to server</w:t>
+            </w:r>
+          </w:p>
+        </w:tc>
+        <w:tc>
+          <w:tcPr>
+            <w:tcW w:w="1634" w:type="dxa"/>
+          </w:tcPr>
+          <w:p>
+            <w:pPr>
+              <w:rPr>
+                <w:sz w:val="20"/>
+                <w:szCs w:val="20"/>
+              </w:rPr>
+            </w:pPr>
+            <w:r>
+              <w:rPr>
+                <w:sz w:val="20"/>
+                <w:szCs w:val="20"/>
+              </w:rPr>
+              <w:t>Server is already running on port 8081 with first client still connected</w:t>
+            </w:r>
+          </w:p>
+        </w:tc>
+        <w:tc>
+          <w:tcPr>
+            <w:tcW w:w="1634" w:type="dxa"/>
+          </w:tcPr>
+          <w:p>
+            <w:pPr>
+              <w:rPr>
+                <w:sz w:val="20"/>
+                <w:szCs w:val="20"/>
+              </w:rPr>
+            </w:pPr>
+            <w:r>
+              <w:rPr>
+                <w:sz w:val="20"/>
+                <w:szCs w:val="20"/>
+              </w:rPr>
+              <w:t>Second client can connect</w:t>
+            </w:r>
+            <w:bookmarkStart w:id="0" w:name="_GoBack"/>
+            <w:bookmarkEnd w:id="0"/>
+          </w:p>
+        </w:tc>
+        <w:tc>
+          <w:tcPr>
+            <w:tcW w:w="1594" w:type="dxa"/>
+          </w:tcPr>
+          <w:p>
+            <w:pPr>
+              <w:rPr>
+                <w:sz w:val="20"/>
+                <w:szCs w:val="20"/>
+              </w:rPr>
+            </w:pPr>
+            <w:r>
+              <w:rPr>
+                <w:sz w:val="20"/>
+                <w:szCs w:val="20"/>
+              </w:rPr>
+              <w:t>Run server, run first client, run second client, shutdown first client</w:t>
+            </w:r>
+          </w:p>
+        </w:tc>
+        <w:tc>
+          <w:tcPr>
+            <w:tcW w:w="1594" w:type="dxa"/>
+          </w:tcPr>
+          <w:p>
+            <w:pPr>
+              <w:rPr>
+                <w:sz w:val="20"/>
+                <w:szCs w:val="20"/>
+              </w:rPr>
+            </w:pPr>
+            <w:r>
+              <w:rPr>
+                <w:sz w:val="20"/>
+                <w:szCs w:val="20"/>
+              </w:rPr>
+              <w:t>Second client should send and receive hello2 after first client is shutdown</w:t>
+            </w:r>
+          </w:p>
+        </w:tc>
+        <w:tc>
+          <w:tcPr>
+            <w:tcW w:w="1601" w:type="dxa"/>
+          </w:tcPr>
+          <w:p>
+            <w:pPr>
+              <w:rPr>
+                <w:sz w:val="20"/>
+                <w:szCs w:val="20"/>
+              </w:rPr>
+            </w:pPr>
+            <w:r>
+              <w:rPr>
+                <w:sz w:val="20"/>
+                <w:szCs w:val="20"/>
+              </w:rPr>
+              <w:t>Matches</w:t>
+            </w:r>
+          </w:p>
+        </w:tc>
+        <w:tc>
+          <w:tcPr>
+            <w:tcW w:w="1531" w:type="dxa"/>
+          </w:tcPr>
+          <w:p>
+            <w:pPr>
+              <w:rPr>
+                <w:sz w:val="20"/>
+                <w:szCs w:val="20"/>
+              </w:rPr>
+            </w:pPr>
+          </w:p>
+        </w:tc>
+      </w:tr>
+      <w:tr>
+        <w:tc>
+          <w:tcPr>
+            <w:tcW w:w="1654" w:type="dxa"/>
+          </w:tcPr>
+          <w:p>
+            <w:pPr>
+              <w:rPr>
+                <w:sz w:val="20"/>
+                <w:szCs w:val="20"/>
+              </w:rPr>
+            </w:pPr>
+            <w:r>
+              <w:rPr>
+                <w:sz w:val="20"/>
+                <w:szCs w:val="20"/>
+              </w:rPr>
+              <w:t>Third C++ Client can connect to server after both first and second client disconnect</w:t>
+            </w:r>
+          </w:p>
+        </w:tc>
+        <w:tc>
+          <w:tcPr>
+            <w:tcW w:w="1634" w:type="dxa"/>
+          </w:tcPr>
+          <w:p>
+            <w:pPr>
+              <w:rPr>
+                <w:sz w:val="20"/>
+                <w:szCs w:val="20"/>
+              </w:rPr>
+            </w:pPr>
+            <w:r>
+              <w:rPr>
+                <w:sz w:val="20"/>
+                <w:szCs w:val="20"/>
+              </w:rPr>
+              <w:t>Server is already running on port 8081 with 1</w:t>
+            </w:r>
+            <w:r>
+              <w:rPr>
+                <w:sz w:val="20"/>
+                <w:szCs w:val="20"/>
+                <w:vertAlign w:val="superscript"/>
+              </w:rPr>
+              <w:t>st</w:t>
+            </w:r>
+            <w:r>
+              <w:rPr>
+                <w:sz w:val="20"/>
+                <w:szCs w:val="20"/>
+              </w:rPr>
+              <w:t xml:space="preserve"> and 2</w:t>
+            </w:r>
+            <w:r>
+              <w:rPr>
+                <w:sz w:val="20"/>
+                <w:szCs w:val="20"/>
+                <w:vertAlign w:val="superscript"/>
+              </w:rPr>
+              <w:t>nd</w:t>
+            </w:r>
+            <w:r>
+              <w:rPr>
+                <w:sz w:val="20"/>
+                <w:szCs w:val="20"/>
+              </w:rPr>
+              <w:t xml:space="preserve"> client having connected and disconnected</w:t>
+            </w:r>
+          </w:p>
+        </w:tc>
+        <w:tc>
+          <w:tcPr>
+            <w:tcW w:w="1634" w:type="dxa"/>
+          </w:tcPr>
+          <w:p>
+            <w:pPr>
+              <w:rPr>
+                <w:sz w:val="20"/>
+                <w:szCs w:val="20"/>
+              </w:rPr>
+            </w:pPr>
+            <w:r>
+              <w:rPr>
+                <w:sz w:val="20"/>
+                <w:szCs w:val="20"/>
+              </w:rPr>
+              <w:t>3</w:t>
+            </w:r>
+            <w:r>
+              <w:rPr>
+                <w:sz w:val="20"/>
+                <w:szCs w:val="20"/>
+                <w:vertAlign w:val="superscript"/>
+              </w:rPr>
+              <w:t>rd</w:t>
+            </w:r>
+            <w:r>
+              <w:rPr>
+                <w:sz w:val="20"/>
+                <w:szCs w:val="20"/>
+              </w:rPr>
+              <w:t xml:space="preserve"> client connects to server</w:t>
+            </w:r>
+          </w:p>
+        </w:tc>
+        <w:tc>
+          <w:tcPr>
+            <w:tcW w:w="1594" w:type="dxa"/>
+          </w:tcPr>
+          <w:p>
+            <w:pPr>
+              <w:rPr>
+                <w:sz w:val="20"/>
+                <w:szCs w:val="20"/>
+              </w:rPr>
+            </w:pPr>
+            <w:r>
+              <w:rPr>
+                <w:sz w:val="20"/>
+                <w:szCs w:val="20"/>
+              </w:rPr>
+              <w:t>Run server, run 1</w:t>
+            </w:r>
+            <w:r>
+              <w:rPr>
+                <w:sz w:val="20"/>
+                <w:szCs w:val="20"/>
+                <w:vertAlign w:val="superscript"/>
+              </w:rPr>
+              <w:t>st</w:t>
+            </w:r>
+            <w:r>
+              <w:rPr>
+                <w:sz w:val="20"/>
+                <w:szCs w:val="20"/>
+              </w:rPr>
+              <w:t xml:space="preserve"> client, run 2</w:t>
+            </w:r>
+            <w:r>
+              <w:rPr>
+                <w:sz w:val="20"/>
+                <w:szCs w:val="20"/>
+                <w:vertAlign w:val="superscript"/>
+              </w:rPr>
+              <w:t>nd</w:t>
+            </w:r>
+            <w:r>
+              <w:rPr>
+                <w:sz w:val="20"/>
+                <w:szCs w:val="20"/>
+              </w:rPr>
+              <w:t xml:space="preserve"> client, shutdown both, run 3</w:t>
+            </w:r>
+            <w:r>
+              <w:rPr>
+                <w:sz w:val="20"/>
+                <w:szCs w:val="20"/>
+                <w:vertAlign w:val="superscript"/>
+              </w:rPr>
+              <w:t>rd</w:t>
+            </w:r>
+            <w:r>
+              <w:rPr>
+                <w:sz w:val="20"/>
+                <w:szCs w:val="20"/>
+              </w:rPr>
+              <w:t xml:space="preserve"> client</w:t>
+            </w:r>
+          </w:p>
+        </w:tc>
+        <w:tc>
+          <w:tcPr>
+            <w:tcW w:w="1594" w:type="dxa"/>
+          </w:tcPr>
+          <w:p>
+            <w:pPr>
+              <w:rPr>
+                <w:sz w:val="20"/>
+                <w:szCs w:val="20"/>
+              </w:rPr>
+            </w:pPr>
+            <w:r>
+              <w:rPr>
+                <w:sz w:val="20"/>
+                <w:szCs w:val="20"/>
+              </w:rPr>
+              <w:t>3</w:t>
+            </w:r>
+            <w:r>
+              <w:rPr>
+                <w:sz w:val="20"/>
+                <w:szCs w:val="20"/>
+                <w:vertAlign w:val="superscript"/>
+              </w:rPr>
+              <w:t>rd</w:t>
+            </w:r>
+            <w:r>
+              <w:rPr>
+                <w:sz w:val="20"/>
+                <w:szCs w:val="20"/>
+              </w:rPr>
+              <w:t xml:space="preserve"> client should send and receive hello3 after 1</w:t>
+            </w:r>
+            <w:r>
+              <w:rPr>
+                <w:sz w:val="20"/>
+                <w:szCs w:val="20"/>
+                <w:vertAlign w:val="superscript"/>
+              </w:rPr>
+              <w:t>st</w:t>
+            </w:r>
+            <w:r>
+              <w:rPr>
+                <w:sz w:val="20"/>
+                <w:szCs w:val="20"/>
+              </w:rPr>
+              <w:t xml:space="preserve"> and 2</w:t>
+            </w:r>
+            <w:r>
+              <w:rPr>
+                <w:sz w:val="20"/>
+                <w:szCs w:val="20"/>
+                <w:vertAlign w:val="superscript"/>
+              </w:rPr>
+              <w:t>nd</w:t>
+            </w:r>
+            <w:r>
+              <w:rPr>
+                <w:sz w:val="20"/>
+                <w:szCs w:val="20"/>
+              </w:rPr>
+              <w:t xml:space="preserve"> client have shut down</w:t>
+            </w:r>
+          </w:p>
+        </w:tc>
+        <w:tc>
+          <w:tcPr>
+            <w:tcW w:w="1601" w:type="dxa"/>
+          </w:tcPr>
+          <w:p>
+            <w:pPr>
+              <w:rPr>
+                <w:sz w:val="20"/>
+                <w:szCs w:val="20"/>
+              </w:rPr>
+            </w:pPr>
+            <w:r>
+              <w:rPr>
+                <w:sz w:val="20"/>
+                <w:szCs w:val="20"/>
+              </w:rPr>
+              <w:t>Matches</w:t>
+            </w:r>
+          </w:p>
+        </w:tc>
+        <w:tc>
+          <w:tcPr>
+            <w:tcW w:w="1531" w:type="dxa"/>
+          </w:tcPr>
+          <w:p>
+            <w:pPr>
+              <w:rPr>
+                <w:sz w:val="20"/>
+                <w:szCs w:val="20"/>
+              </w:rPr>
+            </w:pPr>
+          </w:p>
+        </w:tc>
+      </w:tr>
+      <w:tr>
+        <w:tc>
+          <w:tcPr>
+            <w:tcW w:w="1654" w:type="dxa"/>
+          </w:tcPr>
+          <w:p>
+            <w:pPr>
+              <w:rPr>
+                <w:sz w:val="20"/>
+                <w:szCs w:val="20"/>
+              </w:rPr>
+            </w:pPr>
+            <w:r>
+              <w:rPr>
+                <w:sz w:val="20"/>
+                <w:szCs w:val="20"/>
+              </w:rPr>
+              <w:t>Shutdown server from any client</w:t>
+            </w:r>
+          </w:p>
+        </w:tc>
+        <w:tc>
+          <w:tcPr>
+            <w:tcW w:w="1634" w:type="dxa"/>
+          </w:tcPr>
+          <w:p>
+            <w:pPr>
+              <w:rPr>
+                <w:sz w:val="20"/>
+                <w:szCs w:val="20"/>
+              </w:rPr>
+            </w:pPr>
+            <w:r>
+              <w:rPr>
+                <w:sz w:val="20"/>
+                <w:szCs w:val="20"/>
+              </w:rPr>
+              <w:t>Server is already running on port 8081 and a client is connected</w:t>
+            </w:r>
+          </w:p>
+        </w:tc>
+        <w:tc>
+          <w:tcPr>
+            <w:tcW w:w="1634" w:type="dxa"/>
+          </w:tcPr>
+          <w:p>
+            <w:pPr>
+              <w:rPr>
+                <w:sz w:val="20"/>
+                <w:szCs w:val="20"/>
+              </w:rPr>
+            </w:pPr>
+            <w:r>
+              <w:rPr>
+                <w:sz w:val="20"/>
+                <w:szCs w:val="20"/>
+              </w:rPr>
+              <w:t>Client sends signal and shuts down the server and itself</w:t>
+            </w:r>
+          </w:p>
+        </w:tc>
+        <w:tc>
+          <w:tcPr>
+            <w:tcW w:w="1594" w:type="dxa"/>
+          </w:tcPr>
+          <w:p>
+            <w:pPr>
+              <w:rPr>
+                <w:sz w:val="20"/>
+                <w:szCs w:val="20"/>
+              </w:rPr>
+            </w:pPr>
+            <w:r>
+              <w:rPr>
+                <w:sz w:val="20"/>
+                <w:szCs w:val="20"/>
+              </w:rPr>
+              <w:t>Run server, run client, send “</w:t>
+            </w:r>
+            <w:proofErr w:type="spellStart"/>
+            <w:r>
+              <w:rPr>
+                <w:sz w:val="20"/>
+                <w:szCs w:val="20"/>
+              </w:rPr>
+              <w:t>zz</w:t>
+            </w:r>
+            <w:proofErr w:type="spellEnd"/>
+            <w:r>
+              <w:rPr>
+                <w:sz w:val="20"/>
+                <w:szCs w:val="20"/>
+              </w:rPr>
+              <w:t>” to signal the server to shut down</w:t>
+            </w:r>
+          </w:p>
+        </w:tc>
+        <w:tc>
+          <w:tcPr>
+            <w:tcW w:w="1594" w:type="dxa"/>
+          </w:tcPr>
+          <w:p>
+            <w:pPr>
+              <w:rPr>
+                <w:sz w:val="20"/>
+                <w:szCs w:val="20"/>
+              </w:rPr>
+            </w:pPr>
+            <w:r>
+              <w:rPr>
+                <w:sz w:val="20"/>
+                <w:szCs w:val="20"/>
+              </w:rPr>
+              <w:t>Both client and server shut down after “</w:t>
+            </w:r>
+            <w:proofErr w:type="spellStart"/>
+            <w:r>
+              <w:rPr>
+                <w:sz w:val="20"/>
+                <w:szCs w:val="20"/>
+              </w:rPr>
+              <w:t>zz</w:t>
+            </w:r>
+            <w:proofErr w:type="spellEnd"/>
+            <w:r>
+              <w:rPr>
+                <w:sz w:val="20"/>
+                <w:szCs w:val="20"/>
+              </w:rPr>
+              <w:t>” is sent</w:t>
+            </w:r>
+          </w:p>
+        </w:tc>
+        <w:tc>
+          <w:tcPr>
+            <w:tcW w:w="1601" w:type="dxa"/>
+          </w:tcPr>
+          <w:p>
+            <w:pPr>
+              <w:rPr>
+                <w:sz w:val="20"/>
+                <w:szCs w:val="20"/>
+              </w:rPr>
+            </w:pPr>
+            <w:r>
+              <w:rPr>
+                <w:sz w:val="20"/>
+                <w:szCs w:val="20"/>
+              </w:rPr>
+              <w:t>Matches</w:t>
+            </w:r>
+          </w:p>
+        </w:tc>
+        <w:tc>
+          <w:tcPr>
+            <w:tcW w:w="1531" w:type="dxa"/>
+          </w:tcPr>
+          <w:p>
+            <w:pPr>
+              <w:rPr>
+                <w:sz w:val="20"/>
+                <w:szCs w:val="20"/>
+              </w:rPr>
+            </w:pPr>
+          </w:p>
+        </w:tc>
+      </w:tr>
+    </w:tbl>
     <w:p>
       <w:pPr>
         <w:spacing w:after="160" w:line="259" w:lineRule="auto"/>
@@ -1403,19 +2567,18 @@
     </w:p>
     <w:sdt>
       <w:sdtPr>
+        <w:rPr>
+          <w:rFonts w:asciiTheme="minorHAnsi" w:eastAsiaTheme="minorEastAsia" w:hAnsiTheme="minorHAnsi" w:cstheme="minorBidi"/>
+          <w:sz w:val="24"/>
+          <w:szCs w:val="24"/>
+        </w:rPr>
         <w:id w:val="-1071732914"/>
         <w:docPartObj>
           <w:docPartGallery w:val="Bibliographies"/>
           <w:docPartUnique/>
         </w:docPartObj>
       </w:sdtPr>
-      <w:sdtEndPr>
-        <w:rPr>
-          <w:rFonts w:asciiTheme="minorHAnsi" w:eastAsiaTheme="minorEastAsia" w:hAnsiTheme="minorHAnsi" w:cstheme="minorBidi"/>
-          <w:sz w:val="24"/>
-          <w:szCs w:val="24"/>
-        </w:rPr>
-      </w:sdtEndPr>
+      <w:sdtEndPr/>
       <w:sdtContent>
         <w:p>
           <w:pPr>
@@ -1430,6 +2593,7 @@
             <w:id w:val="-573587230"/>
             <w:bibliography/>
           </w:sdtPr>
+          <w:sdtEndPr/>
           <w:sdtContent>
             <w:p>
               <w:pPr>
@@ -1468,7 +2632,7 @@
               </w:tblGrid>
               <w:tr>
                 <w:trPr>
-                  <w:divId w:val="2003190611"/>
+                  <w:divId w:val="1132135846"/>
                   <w:tblCellSpacing w:w="15" w:type="dxa"/>
                 </w:trPr>
                 <w:tc>
@@ -1481,13 +2645,11 @@
                       <w:pStyle w:val="Bibliography"/>
                       <w:rPr>
                         <w:noProof/>
-                        <w:lang w:val="en-CA"/>
                       </w:rPr>
                     </w:pPr>
                     <w:r>
                       <w:rPr>
                         <w:noProof/>
-                        <w:lang w:val="en-CA"/>
                       </w:rPr>
                       <w:t xml:space="preserve">[1] </w:t>
                     </w:r>
@@ -1503,15 +2665,289 @@
                       <w:pStyle w:val="Bibliography"/>
                       <w:rPr>
                         <w:noProof/>
-                        <w:lang w:val="en-CA"/>
                       </w:rPr>
                     </w:pPr>
                     <w:r>
                       <w:rPr>
                         <w:noProof/>
-                        <w:lang w:val="en-CA"/>
                       </w:rPr>
                       <w:t>R. M. Fernandes, "Stack Overflow," Stack Exchange Inc, 9 January 2017. [Online]. Available: https://stackoverflow.com/questions/6264249/how-does-the-compilation-linking-process-work. [Accessed 08 03 2018].</w:t>
+                    </w:r>
+                  </w:p>
+                </w:tc>
+              </w:tr>
+              <w:tr>
+                <w:trPr>
+                  <w:divId w:val="1132135846"/>
+                  <w:tblCellSpacing w:w="15" w:type="dxa"/>
+                </w:trPr>
+                <w:tc>
+                  <w:tcPr>
+                    <w:tcW w:w="50" w:type="pct"/>
+                    <w:hideMark/>
+                  </w:tcPr>
+                  <w:p>
+                    <w:pPr>
+                      <w:pStyle w:val="Bibliography"/>
+                      <w:rPr>
+                        <w:noProof/>
+                      </w:rPr>
+                    </w:pPr>
+                    <w:r>
+                      <w:rPr>
+                        <w:noProof/>
+                      </w:rPr>
+                      <w:t xml:space="preserve">[2] </w:t>
+                    </w:r>
+                  </w:p>
+                </w:tc>
+                <w:tc>
+                  <w:tcPr>
+                    <w:tcW w:w="0" w:type="auto"/>
+                    <w:hideMark/>
+                  </w:tcPr>
+                  <w:p>
+                    <w:pPr>
+                      <w:pStyle w:val="Bibliography"/>
+                      <w:rPr>
+                        <w:noProof/>
+                      </w:rPr>
+                    </w:pPr>
+                    <w:r>
+                      <w:rPr>
+                        <w:noProof/>
+                      </w:rPr>
+                      <w:t>M. Rouse, "UUID - What is it," MicroServices, 2016. [Online]. Available: http://searchmicroservices.techtarget.com/definition/UUID-Universal-Unique-Identifier. [Accessed 09 03 2018].</w:t>
+                    </w:r>
+                  </w:p>
+                </w:tc>
+              </w:tr>
+              <w:tr>
+                <w:trPr>
+                  <w:divId w:val="1132135846"/>
+                  <w:tblCellSpacing w:w="15" w:type="dxa"/>
+                </w:trPr>
+                <w:tc>
+                  <w:tcPr>
+                    <w:tcW w:w="50" w:type="pct"/>
+                    <w:hideMark/>
+                  </w:tcPr>
+                  <w:p>
+                    <w:pPr>
+                      <w:pStyle w:val="Bibliography"/>
+                      <w:rPr>
+                        <w:noProof/>
+                      </w:rPr>
+                    </w:pPr>
+                    <w:r>
+                      <w:rPr>
+                        <w:noProof/>
+                      </w:rPr>
+                      <w:t xml:space="preserve">[3] </w:t>
+                    </w:r>
+                  </w:p>
+                </w:tc>
+                <w:tc>
+                  <w:tcPr>
+                    <w:tcW w:w="0" w:type="auto"/>
+                    <w:hideMark/>
+                  </w:tcPr>
+                  <w:p>
+                    <w:pPr>
+                      <w:pStyle w:val="Bibliography"/>
+                      <w:rPr>
+                        <w:noProof/>
+                      </w:rPr>
+                    </w:pPr>
+                    <w:r>
+                      <w:rPr>
+                        <w:noProof/>
+                      </w:rPr>
+                      <w:t>M. Rouse, "SMTP - What is it," SearExchange, 2016. [Online]. Available: http://searchexchange.techtarget.com/definition/SMTP. [Accessed 09 03 2018].</w:t>
+                    </w:r>
+                  </w:p>
+                </w:tc>
+              </w:tr>
+              <w:tr>
+                <w:trPr>
+                  <w:divId w:val="1132135846"/>
+                  <w:tblCellSpacing w:w="15" w:type="dxa"/>
+                </w:trPr>
+                <w:tc>
+                  <w:tcPr>
+                    <w:tcW w:w="50" w:type="pct"/>
+                    <w:hideMark/>
+                  </w:tcPr>
+                  <w:p>
+                    <w:pPr>
+                      <w:pStyle w:val="Bibliography"/>
+                      <w:rPr>
+                        <w:noProof/>
+                      </w:rPr>
+                    </w:pPr>
+                    <w:r>
+                      <w:rPr>
+                        <w:noProof/>
+                      </w:rPr>
+                      <w:t xml:space="preserve">[4] </w:t>
+                    </w:r>
+                  </w:p>
+                </w:tc>
+                <w:tc>
+                  <w:tcPr>
+                    <w:tcW w:w="0" w:type="auto"/>
+                    <w:hideMark/>
+                  </w:tcPr>
+                  <w:p>
+                    <w:pPr>
+                      <w:pStyle w:val="Bibliography"/>
+                      <w:rPr>
+                        <w:noProof/>
+                      </w:rPr>
+                    </w:pPr>
+                    <w:r>
+                      <w:rPr>
+                        <w:noProof/>
+                      </w:rPr>
+                      <w:t>I. University, "Use FTP to transfer files," Indiana University, 2015. [Online]. Available: https://kb.iu.edu/d/aerg. [Accessed 09 03 2018].</w:t>
+                    </w:r>
+                  </w:p>
+                </w:tc>
+              </w:tr>
+              <w:tr>
+                <w:trPr>
+                  <w:divId w:val="1132135846"/>
+                  <w:tblCellSpacing w:w="15" w:type="dxa"/>
+                </w:trPr>
+                <w:tc>
+                  <w:tcPr>
+                    <w:tcW w:w="50" w:type="pct"/>
+                    <w:hideMark/>
+                  </w:tcPr>
+                  <w:p>
+                    <w:pPr>
+                      <w:pStyle w:val="Bibliography"/>
+                      <w:rPr>
+                        <w:noProof/>
+                      </w:rPr>
+                    </w:pPr>
+                    <w:r>
+                      <w:rPr>
+                        <w:noProof/>
+                      </w:rPr>
+                      <w:t xml:space="preserve">[5] </w:t>
+                    </w:r>
+                  </w:p>
+                </w:tc>
+                <w:tc>
+                  <w:tcPr>
+                    <w:tcW w:w="0" w:type="auto"/>
+                    <w:hideMark/>
+                  </w:tcPr>
+                  <w:p>
+                    <w:pPr>
+                      <w:pStyle w:val="Bibliography"/>
+                      <w:rPr>
+                        <w:noProof/>
+                      </w:rPr>
+                    </w:pPr>
+                    <w:r>
+                      <w:rPr>
+                        <w:noProof/>
+                      </w:rPr>
+                      <w:t>Mozilla, "HTTP," Mozilla, 2015. [Online]. Available: https://developer.mozilla.org/en-US/docs/Web/HTTP. [Accessed 09 03 2018].</w:t>
+                    </w:r>
+                  </w:p>
+                </w:tc>
+              </w:tr>
+              <w:tr>
+                <w:trPr>
+                  <w:divId w:val="1132135846"/>
+                  <w:tblCellSpacing w:w="15" w:type="dxa"/>
+                </w:trPr>
+                <w:tc>
+                  <w:tcPr>
+                    <w:tcW w:w="50" w:type="pct"/>
+                    <w:hideMark/>
+                  </w:tcPr>
+                  <w:p>
+                    <w:pPr>
+                      <w:pStyle w:val="Bibliography"/>
+                      <w:rPr>
+                        <w:noProof/>
+                      </w:rPr>
+                    </w:pPr>
+                    <w:r>
+                      <w:rPr>
+                        <w:noProof/>
+                      </w:rPr>
+                      <w:t xml:space="preserve">[6] </w:t>
+                    </w:r>
+                  </w:p>
+                </w:tc>
+                <w:tc>
+                  <w:tcPr>
+                    <w:tcW w:w="0" w:type="auto"/>
+                    <w:hideMark/>
+                  </w:tcPr>
+                  <w:p>
+                    <w:pPr>
+                      <w:pStyle w:val="Bibliography"/>
+                      <w:rPr>
+                        <w:noProof/>
+                      </w:rPr>
+                    </w:pPr>
+                    <w:r>
+                      <w:rPr>
+                        <w:noProof/>
+                      </w:rPr>
+                      <w:t>M. Rouse, "SOAP - What is it," SearchMicroServices, 2016. [Online]. Available: http://searchmicroservices.techtarget.com/definition/SOAP-Simple-Object-Access-Protocol. [Accessed 09 03 2018].</w:t>
+                    </w:r>
+                  </w:p>
+                </w:tc>
+              </w:tr>
+              <w:tr>
+                <w:trPr>
+                  <w:divId w:val="1132135846"/>
+                  <w:tblCellSpacing w:w="15" w:type="dxa"/>
+                </w:trPr>
+                <w:tc>
+                  <w:tcPr>
+                    <w:tcW w:w="50" w:type="pct"/>
+                    <w:hideMark/>
+                  </w:tcPr>
+                  <w:p>
+                    <w:pPr>
+                      <w:pStyle w:val="Bibliography"/>
+                      <w:rPr>
+                        <w:noProof/>
+                      </w:rPr>
+                    </w:pPr>
+                    <w:r>
+                      <w:rPr>
+                        <w:noProof/>
+                      </w:rPr>
+                      <w:t xml:space="preserve">[7] </w:t>
+                    </w:r>
+                  </w:p>
+                </w:tc>
+                <w:tc>
+                  <w:tcPr>
+                    <w:tcW w:w="0" w:type="auto"/>
+                    <w:hideMark/>
+                  </w:tcPr>
+                  <w:p>
+                    <w:pPr>
+                      <w:pStyle w:val="Bibliography"/>
+                      <w:rPr>
+                        <w:noProof/>
+                      </w:rPr>
+                    </w:pPr>
+                    <w:r>
+                      <w:rPr>
+                        <w:noProof/>
+                      </w:rPr>
+                      <w:t>T. Conversations, "Rest API with JSON," Technology Conversations, 2016. [Online]. Available: https://technologyconversations.com/2014/08/12/rest-api-with-json/. [Accessed 09 03 2018].</w:t>
                     </w:r>
                   </w:p>
                 </w:tc>
@@ -1519,7 +2955,7 @@
             </w:tbl>
             <w:p>
               <w:pPr>
-                <w:divId w:val="2003190611"/>
+                <w:divId w:val="1132135846"/>
                 <w:rPr>
                   <w:rFonts w:eastAsia="Times New Roman"/>
                   <w:noProof/>
@@ -1644,8 +3080,123 @@
       </w:pPr>
     </w:lvl>
   </w:abstractNum>
+  <w:abstractNum w:abstractNumId="1" w15:restartNumberingAfterBreak="0">
+    <w:nsid w:val="201A2C61"/>
+    <w:multiLevelType w:val="hybridMultilevel"/>
+    <w:tmpl w:val="B8A8A1B0"/>
+    <w:lvl w:ilvl="0" w:tplc="9CF601D6">
+      <w:numFmt w:val="bullet"/>
+      <w:lvlText w:val="-"/>
+      <w:lvlJc w:val="left"/>
+      <w:pPr>
+        <w:ind w:left="720" w:hanging="360"/>
+      </w:pPr>
+      <w:rPr>
+        <w:rFonts w:ascii="Calibri" w:eastAsiaTheme="minorEastAsia" w:hAnsi="Calibri" w:cs="Calibri" w:hint="default"/>
+      </w:rPr>
+    </w:lvl>
+    <w:lvl w:ilvl="1" w:tplc="04090003" w:tentative="1">
+      <w:start w:val="1"/>
+      <w:numFmt w:val="bullet"/>
+      <w:lvlText w:val="o"/>
+      <w:lvlJc w:val="left"/>
+      <w:pPr>
+        <w:ind w:left="1440" w:hanging="360"/>
+      </w:pPr>
+      <w:rPr>
+        <w:rFonts w:ascii="Courier New" w:hAnsi="Courier New" w:cs="Courier New" w:hint="default"/>
+      </w:rPr>
+    </w:lvl>
+    <w:lvl w:ilvl="2" w:tplc="04090005" w:tentative="1">
+      <w:start w:val="1"/>
+      <w:numFmt w:val="bullet"/>
+      <w:lvlText w:val=""/>
+      <w:lvlJc w:val="left"/>
+      <w:pPr>
+        <w:ind w:left="2160" w:hanging="360"/>
+      </w:pPr>
+      <w:rPr>
+        <w:rFonts w:ascii="Wingdings" w:hAnsi="Wingdings" w:hint="default"/>
+      </w:rPr>
+    </w:lvl>
+    <w:lvl w:ilvl="3" w:tplc="04090001" w:tentative="1">
+      <w:start w:val="1"/>
+      <w:numFmt w:val="bullet"/>
+      <w:lvlText w:val=""/>
+      <w:lvlJc w:val="left"/>
+      <w:pPr>
+        <w:ind w:left="2880" w:hanging="360"/>
+      </w:pPr>
+      <w:rPr>
+        <w:rFonts w:ascii="Symbol" w:hAnsi="Symbol" w:hint="default"/>
+      </w:rPr>
+    </w:lvl>
+    <w:lvl w:ilvl="4" w:tplc="04090003" w:tentative="1">
+      <w:start w:val="1"/>
+      <w:numFmt w:val="bullet"/>
+      <w:lvlText w:val="o"/>
+      <w:lvlJc w:val="left"/>
+      <w:pPr>
+        <w:ind w:left="3600" w:hanging="360"/>
+      </w:pPr>
+      <w:rPr>
+        <w:rFonts w:ascii="Courier New" w:hAnsi="Courier New" w:cs="Courier New" w:hint="default"/>
+      </w:rPr>
+    </w:lvl>
+    <w:lvl w:ilvl="5" w:tplc="04090005" w:tentative="1">
+      <w:start w:val="1"/>
+      <w:numFmt w:val="bullet"/>
+      <w:lvlText w:val=""/>
+      <w:lvlJc w:val="left"/>
+      <w:pPr>
+        <w:ind w:left="4320" w:hanging="360"/>
+      </w:pPr>
+      <w:rPr>
+        <w:rFonts w:ascii="Wingdings" w:hAnsi="Wingdings" w:hint="default"/>
+      </w:rPr>
+    </w:lvl>
+    <w:lvl w:ilvl="6" w:tplc="04090001" w:tentative="1">
+      <w:start w:val="1"/>
+      <w:numFmt w:val="bullet"/>
+      <w:lvlText w:val=""/>
+      <w:lvlJc w:val="left"/>
+      <w:pPr>
+        <w:ind w:left="5040" w:hanging="360"/>
+      </w:pPr>
+      <w:rPr>
+        <w:rFonts w:ascii="Symbol" w:hAnsi="Symbol" w:hint="default"/>
+      </w:rPr>
+    </w:lvl>
+    <w:lvl w:ilvl="7" w:tplc="04090003" w:tentative="1">
+      <w:start w:val="1"/>
+      <w:numFmt w:val="bullet"/>
+      <w:lvlText w:val="o"/>
+      <w:lvlJc w:val="left"/>
+      <w:pPr>
+        <w:ind w:left="5760" w:hanging="360"/>
+      </w:pPr>
+      <w:rPr>
+        <w:rFonts w:ascii="Courier New" w:hAnsi="Courier New" w:cs="Courier New" w:hint="default"/>
+      </w:rPr>
+    </w:lvl>
+    <w:lvl w:ilvl="8" w:tplc="04090005" w:tentative="1">
+      <w:start w:val="1"/>
+      <w:numFmt w:val="bullet"/>
+      <w:lvlText w:val=""/>
+      <w:lvlJc w:val="left"/>
+      <w:pPr>
+        <w:ind w:left="6480" w:hanging="360"/>
+      </w:pPr>
+      <w:rPr>
+        <w:rFonts w:ascii="Wingdings" w:hAnsi="Wingdings" w:hint="default"/>
+      </w:rPr>
+    </w:lvl>
+  </w:abstractNum>
   <w:num w:numId="1">
     <w:abstractNumId w:val="0"/>
+  </w:num>
+  <w:num w:numId="2">
+    <w:abstractNumId w:val="1"/>
   </w:num>
 </w:numbering>
 </file>
@@ -2586,11 +4137,148 @@
     <b:URL>https://stackoverflow.com/questions/6264249/how-does-the-compilation-linking-process-work</b:URL>
     <b:RefOrder>1</b:RefOrder>
   </b:Source>
+  <b:Source>
+    <b:Tag>Mar16</b:Tag>
+    <b:SourceType>InternetSite</b:SourceType>
+    <b:Guid>{F1E8191A-2DC7-4E78-8602-6F7907A807CE}</b:Guid>
+    <b:Author>
+      <b:Author>
+        <b:NameList>
+          <b:Person>
+            <b:Last>Rouse</b:Last>
+            <b:First>Margaret</b:First>
+          </b:Person>
+        </b:NameList>
+      </b:Author>
+    </b:Author>
+    <b:Title>UUID - What is it</b:Title>
+    <b:ProductionCompany>MicroServices</b:ProductionCompany>
+    <b:Year>2016</b:Year>
+    <b:YearAccessed>2018</b:YearAccessed>
+    <b:MonthAccessed>03</b:MonthAccessed>
+    <b:DayAccessed>09</b:DayAccessed>
+    <b:URL>http://searchmicroservices.techtarget.com/definition/UUID-Universal-Unique-Identifier</b:URL>
+    <b:RefOrder>2</b:RefOrder>
+  </b:Source>
+  <b:Source>
+    <b:Tag>Mar161</b:Tag>
+    <b:SourceType>InternetSite</b:SourceType>
+    <b:Guid>{511BA590-753F-45D2-A244-0AD10B1D5193}</b:Guid>
+    <b:Author>
+      <b:Author>
+        <b:NameList>
+          <b:Person>
+            <b:Last>Rouse</b:Last>
+            <b:First>Margret</b:First>
+          </b:Person>
+        </b:NameList>
+      </b:Author>
+    </b:Author>
+    <b:Title>SMTP - What is it</b:Title>
+    <b:ProductionCompany>SearExchange</b:ProductionCompany>
+    <b:Year>2016</b:Year>
+    <b:YearAccessed>2018</b:YearAccessed>
+    <b:MonthAccessed>03</b:MonthAccessed>
+    <b:DayAccessed>09</b:DayAccessed>
+    <b:URL>http://searchexchange.techtarget.com/definition/SMTP</b:URL>
+    <b:RefOrder>3</b:RefOrder>
+  </b:Source>
+  <b:Source>
+    <b:Tag>Ind15</b:Tag>
+    <b:SourceType>InternetSite</b:SourceType>
+    <b:Guid>{0AC59E17-C2D6-43B2-86A0-86D582C533CB}</b:Guid>
+    <b:Author>
+      <b:Author>
+        <b:NameList>
+          <b:Person>
+            <b:Last>University</b:Last>
+            <b:First>Indiana</b:First>
+          </b:Person>
+        </b:NameList>
+      </b:Author>
+    </b:Author>
+    <b:Title>Use FTP to transfer files</b:Title>
+    <b:ProductionCompany>Indiana University</b:ProductionCompany>
+    <b:Year>2015</b:Year>
+    <b:YearAccessed>2018</b:YearAccessed>
+    <b:MonthAccessed>03</b:MonthAccessed>
+    <b:DayAccessed>09</b:DayAccessed>
+    <b:URL>https://kb.iu.edu/d/aerg</b:URL>
+    <b:RefOrder>4</b:RefOrder>
+  </b:Source>
+  <b:Source>
+    <b:Tag>Moz15</b:Tag>
+    <b:SourceType>InternetSite</b:SourceType>
+    <b:Guid>{B85D4858-F3C2-421A-A5B3-18F4874BB265}</b:Guid>
+    <b:Author>
+      <b:Author>
+        <b:NameList>
+          <b:Person>
+            <b:Last>Mozilla</b:Last>
+          </b:Person>
+        </b:NameList>
+      </b:Author>
+    </b:Author>
+    <b:Title>HTTP</b:Title>
+    <b:ProductionCompany>Mozilla</b:ProductionCompany>
+    <b:Year>2015</b:Year>
+    <b:YearAccessed>2018</b:YearAccessed>
+    <b:MonthAccessed>03</b:MonthAccessed>
+    <b:DayAccessed>09</b:DayAccessed>
+    <b:URL>https://developer.mozilla.org/en-US/docs/Web/HTTP</b:URL>
+    <b:RefOrder>5</b:RefOrder>
+  </b:Source>
+  <b:Source>
+    <b:Tag>Mar162</b:Tag>
+    <b:SourceType>InternetSite</b:SourceType>
+    <b:Guid>{551B8D0C-71DB-474D-A8E0-2583C055B7E6}</b:Guid>
+    <b:Author>
+      <b:Author>
+        <b:NameList>
+          <b:Person>
+            <b:Last>Rouse</b:Last>
+            <b:First>Margret</b:First>
+          </b:Person>
+        </b:NameList>
+      </b:Author>
+    </b:Author>
+    <b:Title>SOAP - What is it</b:Title>
+    <b:ProductionCompany>SearchMicroServices</b:ProductionCompany>
+    <b:Year>2016</b:Year>
+    <b:YearAccessed>2018</b:YearAccessed>
+    <b:MonthAccessed>03</b:MonthAccessed>
+    <b:DayAccessed>09</b:DayAccessed>
+    <b:URL>http://searchmicroservices.techtarget.com/definition/SOAP-Simple-Object-Access-Protocol</b:URL>
+    <b:RefOrder>6</b:RefOrder>
+  </b:Source>
+  <b:Source>
+    <b:Tag>Tec16</b:Tag>
+    <b:SourceType>InternetSite</b:SourceType>
+    <b:Guid>{70E37022-01D6-4DD4-80E3-5D634AFB2918}</b:Guid>
+    <b:Author>
+      <b:Author>
+        <b:NameList>
+          <b:Person>
+            <b:Last>Conversations</b:Last>
+            <b:First>Technology</b:First>
+          </b:Person>
+        </b:NameList>
+      </b:Author>
+    </b:Author>
+    <b:Title>Rest API with JSON</b:Title>
+    <b:ProductionCompany>Technology Conversations</b:ProductionCompany>
+    <b:Year>2016</b:Year>
+    <b:YearAccessed>2018</b:YearAccessed>
+    <b:MonthAccessed>03</b:MonthAccessed>
+    <b:DayAccessed>09</b:DayAccessed>
+    <b:URL>https://technologyconversations.com/2014/08/12/rest-api-with-json/</b:URL>
+    <b:RefOrder>7</b:RefOrder>
+  </b:Source>
 </b:Sources>
 </file>
 
 <file path=customXml/itemProps1.xml><?xml version="1.0" encoding="utf-8"?>
-<ds:datastoreItem xmlns:ds="http://schemas.openxmlformats.org/officeDocument/2006/customXml" ds:itemID="{EC2F78BB-6634-4AA5-AB1B-5BC5B9CA66EB}">
+<ds:datastoreItem xmlns:ds="http://schemas.openxmlformats.org/officeDocument/2006/customXml" ds:itemID="{06BB20DC-C176-47F4-B7B6-D9E12369DF66}">
   <ds:schemaRefs>
     <ds:schemaRef ds:uri="http://schemas.openxmlformats.org/officeDocument/2006/bibliography"/>
   </ds:schemaRefs>

</xml_diff>

<commit_message>
added Java test plan
</commit_message>
<xml_diff>
--- a/A2_PartA_C++WriteUp.docx
+++ b/A2_PartA_C++WriteUp.docx
@@ -1833,21 +1833,7 @@
                 <w:sz w:val="20"/>
                 <w:szCs w:val="20"/>
               </w:rPr>
-              <w:t xml:space="preserve">First </w:t>
-            </w:r>
-            <w:r>
-              <w:rPr>
-                <w:sz w:val="20"/>
-                <w:szCs w:val="20"/>
-              </w:rPr>
-              <w:t>Java</w:t>
-            </w:r>
-            <w:r>
-              <w:rPr>
-                <w:sz w:val="20"/>
-                <w:szCs w:val="20"/>
-              </w:rPr>
-              <w:t xml:space="preserve"> Client can connect to server</w:t>
+              <w:t>First Java Client can connect to server</w:t>
             </w:r>
           </w:p>
         </w:tc>
@@ -1927,8 +1913,24 @@
                 <w:sz w:val="20"/>
                 <w:szCs w:val="20"/>
               </w:rPr>
-              <w:t>Client connects, sends “hello”, gets echo response of “hello” with additional information from server.</w:t>
-            </w:r>
+              <w:t>Client connects</w:t>
+            </w:r>
+            <w:r>
+              <w:rPr>
+                <w:sz w:val="20"/>
+                <w:szCs w:val="20"/>
+              </w:rPr>
+              <w:t xml:space="preserve">, and is prompted to input data for </w:t>
+            </w:r>
+            <w:proofErr w:type="spellStart"/>
+            <w:r>
+              <w:rPr>
+                <w:sz w:val="20"/>
+                <w:szCs w:val="20"/>
+              </w:rPr>
+              <w:t>FishStick</w:t>
+            </w:r>
+            <w:proofErr w:type="spellEnd"/>
           </w:p>
         </w:tc>
         <w:tc>
@@ -1982,7 +1984,165 @@
                 <w:sz w:val="20"/>
                 <w:szCs w:val="20"/>
               </w:rPr>
-              <w:t xml:space="preserve">Second </w:t>
+              <w:t>Second Java Client can connect to server</w:t>
+            </w:r>
+          </w:p>
+        </w:tc>
+        <w:tc>
+          <w:tcPr>
+            <w:tcW w:w="1634" w:type="dxa"/>
+          </w:tcPr>
+          <w:p>
+            <w:pPr>
+              <w:rPr>
+                <w:sz w:val="20"/>
+                <w:szCs w:val="20"/>
+              </w:rPr>
+            </w:pPr>
+            <w:r>
+              <w:rPr>
+                <w:sz w:val="20"/>
+                <w:szCs w:val="20"/>
+              </w:rPr>
+              <w:t>Server is already running on port 8081 with first client still connected</w:t>
+            </w:r>
+          </w:p>
+        </w:tc>
+        <w:tc>
+          <w:tcPr>
+            <w:tcW w:w="1634" w:type="dxa"/>
+          </w:tcPr>
+          <w:p>
+            <w:pPr>
+              <w:rPr>
+                <w:sz w:val="20"/>
+                <w:szCs w:val="20"/>
+              </w:rPr>
+            </w:pPr>
+            <w:r>
+              <w:rPr>
+                <w:sz w:val="20"/>
+                <w:szCs w:val="20"/>
+              </w:rPr>
+              <w:t>Second client can connect</w:t>
+            </w:r>
+          </w:p>
+        </w:tc>
+        <w:tc>
+          <w:tcPr>
+            <w:tcW w:w="1594" w:type="dxa"/>
+          </w:tcPr>
+          <w:p>
+            <w:pPr>
+              <w:rPr>
+                <w:sz w:val="20"/>
+                <w:szCs w:val="20"/>
+              </w:rPr>
+            </w:pPr>
+            <w:r>
+              <w:rPr>
+                <w:sz w:val="20"/>
+                <w:szCs w:val="20"/>
+              </w:rPr>
+              <w:t>Run server, run first client, run second client</w:t>
+            </w:r>
+          </w:p>
+        </w:tc>
+        <w:tc>
+          <w:tcPr>
+            <w:tcW w:w="1594" w:type="dxa"/>
+          </w:tcPr>
+          <w:p>
+            <w:pPr>
+              <w:rPr>
+                <w:sz w:val="20"/>
+                <w:szCs w:val="20"/>
+              </w:rPr>
+            </w:pPr>
+            <w:r>
+              <w:rPr>
+                <w:sz w:val="20"/>
+                <w:szCs w:val="20"/>
+              </w:rPr>
+              <w:t xml:space="preserve">Second client </w:t>
+            </w:r>
+            <w:r>
+              <w:rPr>
+                <w:sz w:val="20"/>
+                <w:szCs w:val="20"/>
+              </w:rPr>
+              <w:t xml:space="preserve">connects </w:t>
+            </w:r>
+            <w:r>
+              <w:rPr>
+                <w:sz w:val="20"/>
+                <w:szCs w:val="20"/>
+              </w:rPr>
+              <w:t xml:space="preserve">and is prompted to input data for </w:t>
+            </w:r>
+            <w:proofErr w:type="spellStart"/>
+            <w:r>
+              <w:rPr>
+                <w:sz w:val="20"/>
+                <w:szCs w:val="20"/>
+              </w:rPr>
+              <w:t>FishStick</w:t>
+            </w:r>
+            <w:proofErr w:type="spellEnd"/>
+          </w:p>
+        </w:tc>
+        <w:tc>
+          <w:tcPr>
+            <w:tcW w:w="1601" w:type="dxa"/>
+          </w:tcPr>
+          <w:p>
+            <w:pPr>
+              <w:rPr>
+                <w:sz w:val="20"/>
+                <w:szCs w:val="20"/>
+              </w:rPr>
+            </w:pPr>
+            <w:r>
+              <w:rPr>
+                <w:sz w:val="20"/>
+                <w:szCs w:val="20"/>
+              </w:rPr>
+              <w:t>Matches</w:t>
+            </w:r>
+          </w:p>
+        </w:tc>
+        <w:tc>
+          <w:tcPr>
+            <w:tcW w:w="1531" w:type="dxa"/>
+          </w:tcPr>
+          <w:p>
+            <w:pPr>
+              <w:rPr>
+                <w:sz w:val="20"/>
+                <w:szCs w:val="20"/>
+              </w:rPr>
+            </w:pPr>
+          </w:p>
+        </w:tc>
+      </w:tr>
+      <w:tr>
+        <w:tc>
+          <w:tcPr>
+            <w:tcW w:w="1654" w:type="dxa"/>
+          </w:tcPr>
+          <w:p>
+            <w:pPr>
+              <w:rPr>
+                <w:sz w:val="20"/>
+                <w:szCs w:val="20"/>
+              </w:rPr>
+            </w:pPr>
+            <w:r>
+              <w:rPr>
+                <w:sz w:val="20"/>
+                <w:szCs w:val="20"/>
+              </w:rPr>
+              <w:t xml:space="preserve">Third </w:t>
             </w:r>
             <w:r>
               <w:rPr>
@@ -1996,7 +2156,14 @@
                 <w:sz w:val="20"/>
                 <w:szCs w:val="20"/>
               </w:rPr>
-              <w:t xml:space="preserve"> Client can connect to server</w:t>
+              <w:t xml:space="preserve"> Client can connect to server after both first and second client </w:t>
+            </w:r>
+            <w:r>
+              <w:rPr>
+                <w:sz w:val="20"/>
+                <w:szCs w:val="20"/>
+              </w:rPr>
+              <w:t>are connected</w:t>
             </w:r>
           </w:p>
         </w:tc>
@@ -2016,7 +2183,44 @@
                 <w:sz w:val="20"/>
                 <w:szCs w:val="20"/>
               </w:rPr>
-              <w:t>Server is already running on port 8081 with first client still connected</w:t>
+              <w:t>Server is already running on port 8081 with 1</w:t>
+            </w:r>
+            <w:r>
+              <w:rPr>
+                <w:sz w:val="20"/>
+                <w:szCs w:val="20"/>
+                <w:vertAlign w:val="superscript"/>
+              </w:rPr>
+              <w:t>st</w:t>
+            </w:r>
+            <w:r>
+              <w:rPr>
+                <w:sz w:val="20"/>
+                <w:szCs w:val="20"/>
+              </w:rPr>
+              <w:t xml:space="preserve"> and 2</w:t>
+            </w:r>
+            <w:r>
+              <w:rPr>
+                <w:sz w:val="20"/>
+                <w:szCs w:val="20"/>
+                <w:vertAlign w:val="superscript"/>
+              </w:rPr>
+              <w:t>nd</w:t>
+            </w:r>
+            <w:r>
+              <w:rPr>
+                <w:sz w:val="20"/>
+                <w:szCs w:val="20"/>
+              </w:rPr>
+              <w:t xml:space="preserve"> client </w:t>
+            </w:r>
+            <w:r>
+              <w:rPr>
+                <w:sz w:val="20"/>
+                <w:szCs w:val="20"/>
+              </w:rPr>
+              <w:t>still connected</w:t>
             </w:r>
           </w:p>
         </w:tc>
@@ -2036,8 +2240,264 @@
                 <w:sz w:val="20"/>
                 <w:szCs w:val="20"/>
               </w:rPr>
-              <w:t>Second client can connect</w:t>
-            </w:r>
+              <w:t>3</w:t>
+            </w:r>
+            <w:r>
+              <w:rPr>
+                <w:sz w:val="20"/>
+                <w:szCs w:val="20"/>
+                <w:vertAlign w:val="superscript"/>
+              </w:rPr>
+              <w:t>rd</w:t>
+            </w:r>
+            <w:r>
+              <w:rPr>
+                <w:sz w:val="20"/>
+                <w:szCs w:val="20"/>
+              </w:rPr>
+              <w:t xml:space="preserve"> client connects to server</w:t>
+            </w:r>
+          </w:p>
+        </w:tc>
+        <w:tc>
+          <w:tcPr>
+            <w:tcW w:w="1594" w:type="dxa"/>
+          </w:tcPr>
+          <w:p>
+            <w:pPr>
+              <w:rPr>
+                <w:sz w:val="20"/>
+                <w:szCs w:val="20"/>
+              </w:rPr>
+            </w:pPr>
+            <w:r>
+              <w:rPr>
+                <w:sz w:val="20"/>
+                <w:szCs w:val="20"/>
+              </w:rPr>
+              <w:t>Run server, run 1</w:t>
+            </w:r>
+            <w:r>
+              <w:rPr>
+                <w:sz w:val="20"/>
+                <w:szCs w:val="20"/>
+                <w:vertAlign w:val="superscript"/>
+              </w:rPr>
+              <w:t>st</w:t>
+            </w:r>
+            <w:r>
+              <w:rPr>
+                <w:sz w:val="20"/>
+                <w:szCs w:val="20"/>
+              </w:rPr>
+              <w:t xml:space="preserve"> client, run 2</w:t>
+            </w:r>
+            <w:r>
+              <w:rPr>
+                <w:sz w:val="20"/>
+                <w:szCs w:val="20"/>
+                <w:vertAlign w:val="superscript"/>
+              </w:rPr>
+              <w:t>nd</w:t>
+            </w:r>
+            <w:r>
+              <w:rPr>
+                <w:sz w:val="20"/>
+                <w:szCs w:val="20"/>
+              </w:rPr>
+              <w:t xml:space="preserve"> client</w:t>
+            </w:r>
+          </w:p>
+        </w:tc>
+        <w:tc>
+          <w:tcPr>
+            <w:tcW w:w="1594" w:type="dxa"/>
+          </w:tcPr>
+          <w:p>
+            <w:pPr>
+              <w:rPr>
+                <w:sz w:val="20"/>
+                <w:szCs w:val="20"/>
+              </w:rPr>
+            </w:pPr>
+            <w:r>
+              <w:rPr>
+                <w:sz w:val="20"/>
+                <w:szCs w:val="20"/>
+              </w:rPr>
+              <w:t>3</w:t>
+            </w:r>
+            <w:r>
+              <w:rPr>
+                <w:sz w:val="20"/>
+                <w:szCs w:val="20"/>
+                <w:vertAlign w:val="superscript"/>
+              </w:rPr>
+              <w:t>rd</w:t>
+            </w:r>
+            <w:r>
+              <w:rPr>
+                <w:sz w:val="20"/>
+                <w:szCs w:val="20"/>
+              </w:rPr>
+              <w:t xml:space="preserve"> client </w:t>
+            </w:r>
+            <w:r>
+              <w:rPr>
+                <w:sz w:val="20"/>
+                <w:szCs w:val="20"/>
+              </w:rPr>
+              <w:t xml:space="preserve">connects and is prompted to input data for </w:t>
+            </w:r>
+            <w:proofErr w:type="spellStart"/>
+            <w:r>
+              <w:rPr>
+                <w:sz w:val="20"/>
+                <w:szCs w:val="20"/>
+              </w:rPr>
+              <w:t>FishStick</w:t>
+            </w:r>
+            <w:proofErr w:type="spellEnd"/>
+          </w:p>
+        </w:tc>
+        <w:tc>
+          <w:tcPr>
+            <w:tcW w:w="1601" w:type="dxa"/>
+          </w:tcPr>
+          <w:p>
+            <w:pPr>
+              <w:rPr>
+                <w:sz w:val="20"/>
+                <w:szCs w:val="20"/>
+              </w:rPr>
+            </w:pPr>
+            <w:r>
+              <w:rPr>
+                <w:sz w:val="20"/>
+                <w:szCs w:val="20"/>
+              </w:rPr>
+              <w:t>Matches</w:t>
+            </w:r>
+          </w:p>
+        </w:tc>
+        <w:tc>
+          <w:tcPr>
+            <w:tcW w:w="1531" w:type="dxa"/>
+          </w:tcPr>
+          <w:p>
+            <w:pPr>
+              <w:rPr>
+                <w:sz w:val="20"/>
+                <w:szCs w:val="20"/>
+              </w:rPr>
+            </w:pPr>
+          </w:p>
+        </w:tc>
+      </w:tr>
+      <w:tr>
+        <w:tc>
+          <w:tcPr>
+            <w:tcW w:w="1654" w:type="dxa"/>
+          </w:tcPr>
+          <w:p>
+            <w:pPr>
+              <w:rPr>
+                <w:sz w:val="20"/>
+                <w:szCs w:val="20"/>
+              </w:rPr>
+            </w:pPr>
+            <w:r>
+              <w:rPr>
+                <w:sz w:val="20"/>
+                <w:szCs w:val="20"/>
+              </w:rPr>
+              <w:t xml:space="preserve">Client sends </w:t>
+            </w:r>
+            <w:proofErr w:type="spellStart"/>
+            <w:r>
+              <w:rPr>
+                <w:sz w:val="20"/>
+                <w:szCs w:val="20"/>
+              </w:rPr>
+              <w:t>FishStick</w:t>
+            </w:r>
+            <w:proofErr w:type="spellEnd"/>
+            <w:r>
+              <w:rPr>
+                <w:sz w:val="20"/>
+                <w:szCs w:val="20"/>
+              </w:rPr>
+              <w:t xml:space="preserve"> data for insert into DB</w:t>
+            </w:r>
+          </w:p>
+        </w:tc>
+        <w:tc>
+          <w:tcPr>
+            <w:tcW w:w="1634" w:type="dxa"/>
+          </w:tcPr>
+          <w:p>
+            <w:pPr>
+              <w:rPr>
+                <w:sz w:val="20"/>
+                <w:szCs w:val="20"/>
+              </w:rPr>
+            </w:pPr>
+            <w:r>
+              <w:rPr>
+                <w:sz w:val="20"/>
+                <w:szCs w:val="20"/>
+              </w:rPr>
+              <w:t xml:space="preserve">Server is </w:t>
+            </w:r>
+            <w:proofErr w:type="gramStart"/>
+            <w:r>
+              <w:rPr>
+                <w:sz w:val="20"/>
+                <w:szCs w:val="20"/>
+              </w:rPr>
+              <w:t>running</w:t>
+            </w:r>
+            <w:proofErr w:type="gramEnd"/>
+            <w:r>
+              <w:rPr>
+                <w:sz w:val="20"/>
+                <w:szCs w:val="20"/>
+              </w:rPr>
+              <w:t xml:space="preserve"> and client is connected</w:t>
+            </w:r>
+          </w:p>
+        </w:tc>
+        <w:tc>
+          <w:tcPr>
+            <w:tcW w:w="1634" w:type="dxa"/>
+          </w:tcPr>
+          <w:p>
+            <w:pPr>
+              <w:rPr>
+                <w:sz w:val="20"/>
+                <w:szCs w:val="20"/>
+              </w:rPr>
+            </w:pPr>
+            <w:r>
+              <w:rPr>
+                <w:sz w:val="20"/>
+                <w:szCs w:val="20"/>
+              </w:rPr>
+              <w:t>Server is running and client is connected</w:t>
+            </w:r>
+          </w:p>
+        </w:tc>
+        <w:tc>
+          <w:tcPr>
+            <w:tcW w:w="1594" w:type="dxa"/>
+          </w:tcPr>
+          <w:p>
+            <w:pPr>
+              <w:rPr>
+                <w:sz w:val="20"/>
+                <w:szCs w:val="20"/>
+              </w:rPr>
+            </w:pPr>
             <w:bookmarkStart w:id="0" w:name="_GoBack"/>
             <w:bookmarkEnd w:id="0"/>
           </w:p>
@@ -2053,33 +2513,6 @@
                 <w:szCs w:val="20"/>
               </w:rPr>
             </w:pPr>
-            <w:r>
-              <w:rPr>
-                <w:sz w:val="20"/>
-                <w:szCs w:val="20"/>
-              </w:rPr>
-              <w:t>Run server, run first client, run second client, shutdown first client</w:t>
-            </w:r>
-          </w:p>
-        </w:tc>
-        <w:tc>
-          <w:tcPr>
-            <w:tcW w:w="1594" w:type="dxa"/>
-          </w:tcPr>
-          <w:p>
-            <w:pPr>
-              <w:rPr>
-                <w:sz w:val="20"/>
-                <w:szCs w:val="20"/>
-              </w:rPr>
-            </w:pPr>
-            <w:r>
-              <w:rPr>
-                <w:sz w:val="20"/>
-                <w:szCs w:val="20"/>
-              </w:rPr>
-              <w:t>Second client should send and receive hello2 after first client is shutdown</w:t>
-            </w:r>
           </w:p>
         </w:tc>
         <w:tc>
@@ -2093,450 +2526,6 @@
                 <w:szCs w:val="20"/>
               </w:rPr>
             </w:pPr>
-            <w:r>
-              <w:rPr>
-                <w:sz w:val="20"/>
-                <w:szCs w:val="20"/>
-              </w:rPr>
-              <w:t>Matches</w:t>
-            </w:r>
-          </w:p>
-        </w:tc>
-        <w:tc>
-          <w:tcPr>
-            <w:tcW w:w="1531" w:type="dxa"/>
-          </w:tcPr>
-          <w:p>
-            <w:pPr>
-              <w:rPr>
-                <w:sz w:val="20"/>
-                <w:szCs w:val="20"/>
-              </w:rPr>
-            </w:pPr>
-          </w:p>
-        </w:tc>
-      </w:tr>
-      <w:tr>
-        <w:tc>
-          <w:tcPr>
-            <w:tcW w:w="1654" w:type="dxa"/>
-          </w:tcPr>
-          <w:p>
-            <w:pPr>
-              <w:rPr>
-                <w:sz w:val="20"/>
-                <w:szCs w:val="20"/>
-              </w:rPr>
-            </w:pPr>
-            <w:r>
-              <w:rPr>
-                <w:sz w:val="20"/>
-                <w:szCs w:val="20"/>
-              </w:rPr>
-              <w:t>Third C++ Client can connect to server after both first and second client disconnect</w:t>
-            </w:r>
-          </w:p>
-        </w:tc>
-        <w:tc>
-          <w:tcPr>
-            <w:tcW w:w="1634" w:type="dxa"/>
-          </w:tcPr>
-          <w:p>
-            <w:pPr>
-              <w:rPr>
-                <w:sz w:val="20"/>
-                <w:szCs w:val="20"/>
-              </w:rPr>
-            </w:pPr>
-            <w:r>
-              <w:rPr>
-                <w:sz w:val="20"/>
-                <w:szCs w:val="20"/>
-              </w:rPr>
-              <w:t>Server is already running on port 8081 with 1</w:t>
-            </w:r>
-            <w:r>
-              <w:rPr>
-                <w:sz w:val="20"/>
-                <w:szCs w:val="20"/>
-                <w:vertAlign w:val="superscript"/>
-              </w:rPr>
-              <w:t>st</w:t>
-            </w:r>
-            <w:r>
-              <w:rPr>
-                <w:sz w:val="20"/>
-                <w:szCs w:val="20"/>
-              </w:rPr>
-              <w:t xml:space="preserve"> and 2</w:t>
-            </w:r>
-            <w:r>
-              <w:rPr>
-                <w:sz w:val="20"/>
-                <w:szCs w:val="20"/>
-                <w:vertAlign w:val="superscript"/>
-              </w:rPr>
-              <w:t>nd</w:t>
-            </w:r>
-            <w:r>
-              <w:rPr>
-                <w:sz w:val="20"/>
-                <w:szCs w:val="20"/>
-              </w:rPr>
-              <w:t xml:space="preserve"> client having connected and disconnected</w:t>
-            </w:r>
-          </w:p>
-        </w:tc>
-        <w:tc>
-          <w:tcPr>
-            <w:tcW w:w="1634" w:type="dxa"/>
-          </w:tcPr>
-          <w:p>
-            <w:pPr>
-              <w:rPr>
-                <w:sz w:val="20"/>
-                <w:szCs w:val="20"/>
-              </w:rPr>
-            </w:pPr>
-            <w:r>
-              <w:rPr>
-                <w:sz w:val="20"/>
-                <w:szCs w:val="20"/>
-              </w:rPr>
-              <w:t>3</w:t>
-            </w:r>
-            <w:r>
-              <w:rPr>
-                <w:sz w:val="20"/>
-                <w:szCs w:val="20"/>
-                <w:vertAlign w:val="superscript"/>
-              </w:rPr>
-              <w:t>rd</w:t>
-            </w:r>
-            <w:r>
-              <w:rPr>
-                <w:sz w:val="20"/>
-                <w:szCs w:val="20"/>
-              </w:rPr>
-              <w:t xml:space="preserve"> client connects to server</w:t>
-            </w:r>
-          </w:p>
-        </w:tc>
-        <w:tc>
-          <w:tcPr>
-            <w:tcW w:w="1594" w:type="dxa"/>
-          </w:tcPr>
-          <w:p>
-            <w:pPr>
-              <w:rPr>
-                <w:sz w:val="20"/>
-                <w:szCs w:val="20"/>
-              </w:rPr>
-            </w:pPr>
-            <w:r>
-              <w:rPr>
-                <w:sz w:val="20"/>
-                <w:szCs w:val="20"/>
-              </w:rPr>
-              <w:t>Run server, run 1</w:t>
-            </w:r>
-            <w:r>
-              <w:rPr>
-                <w:sz w:val="20"/>
-                <w:szCs w:val="20"/>
-                <w:vertAlign w:val="superscript"/>
-              </w:rPr>
-              <w:t>st</w:t>
-            </w:r>
-            <w:r>
-              <w:rPr>
-                <w:sz w:val="20"/>
-                <w:szCs w:val="20"/>
-              </w:rPr>
-              <w:t xml:space="preserve"> client, run 2</w:t>
-            </w:r>
-            <w:r>
-              <w:rPr>
-                <w:sz w:val="20"/>
-                <w:szCs w:val="20"/>
-                <w:vertAlign w:val="superscript"/>
-              </w:rPr>
-              <w:t>nd</w:t>
-            </w:r>
-            <w:r>
-              <w:rPr>
-                <w:sz w:val="20"/>
-                <w:szCs w:val="20"/>
-              </w:rPr>
-              <w:t xml:space="preserve"> client, shutdown both, run 3</w:t>
-            </w:r>
-            <w:r>
-              <w:rPr>
-                <w:sz w:val="20"/>
-                <w:szCs w:val="20"/>
-                <w:vertAlign w:val="superscript"/>
-              </w:rPr>
-              <w:t>rd</w:t>
-            </w:r>
-            <w:r>
-              <w:rPr>
-                <w:sz w:val="20"/>
-                <w:szCs w:val="20"/>
-              </w:rPr>
-              <w:t xml:space="preserve"> client</w:t>
-            </w:r>
-          </w:p>
-        </w:tc>
-        <w:tc>
-          <w:tcPr>
-            <w:tcW w:w="1594" w:type="dxa"/>
-          </w:tcPr>
-          <w:p>
-            <w:pPr>
-              <w:rPr>
-                <w:sz w:val="20"/>
-                <w:szCs w:val="20"/>
-              </w:rPr>
-            </w:pPr>
-            <w:r>
-              <w:rPr>
-                <w:sz w:val="20"/>
-                <w:szCs w:val="20"/>
-              </w:rPr>
-              <w:t>3</w:t>
-            </w:r>
-            <w:r>
-              <w:rPr>
-                <w:sz w:val="20"/>
-                <w:szCs w:val="20"/>
-                <w:vertAlign w:val="superscript"/>
-              </w:rPr>
-              <w:t>rd</w:t>
-            </w:r>
-            <w:r>
-              <w:rPr>
-                <w:sz w:val="20"/>
-                <w:szCs w:val="20"/>
-              </w:rPr>
-              <w:t xml:space="preserve"> client should send and receive hello3 after 1</w:t>
-            </w:r>
-            <w:r>
-              <w:rPr>
-                <w:sz w:val="20"/>
-                <w:szCs w:val="20"/>
-                <w:vertAlign w:val="superscript"/>
-              </w:rPr>
-              <w:t>st</w:t>
-            </w:r>
-            <w:r>
-              <w:rPr>
-                <w:sz w:val="20"/>
-                <w:szCs w:val="20"/>
-              </w:rPr>
-              <w:t xml:space="preserve"> and 2</w:t>
-            </w:r>
-            <w:r>
-              <w:rPr>
-                <w:sz w:val="20"/>
-                <w:szCs w:val="20"/>
-                <w:vertAlign w:val="superscript"/>
-              </w:rPr>
-              <w:t>nd</w:t>
-            </w:r>
-            <w:r>
-              <w:rPr>
-                <w:sz w:val="20"/>
-                <w:szCs w:val="20"/>
-              </w:rPr>
-              <w:t xml:space="preserve"> client have shut down</w:t>
-            </w:r>
-          </w:p>
-        </w:tc>
-        <w:tc>
-          <w:tcPr>
-            <w:tcW w:w="1601" w:type="dxa"/>
-          </w:tcPr>
-          <w:p>
-            <w:pPr>
-              <w:rPr>
-                <w:sz w:val="20"/>
-                <w:szCs w:val="20"/>
-              </w:rPr>
-            </w:pPr>
-            <w:r>
-              <w:rPr>
-                <w:sz w:val="20"/>
-                <w:szCs w:val="20"/>
-              </w:rPr>
-              <w:t>Matches</w:t>
-            </w:r>
-          </w:p>
-        </w:tc>
-        <w:tc>
-          <w:tcPr>
-            <w:tcW w:w="1531" w:type="dxa"/>
-          </w:tcPr>
-          <w:p>
-            <w:pPr>
-              <w:rPr>
-                <w:sz w:val="20"/>
-                <w:szCs w:val="20"/>
-              </w:rPr>
-            </w:pPr>
-          </w:p>
-        </w:tc>
-      </w:tr>
-      <w:tr>
-        <w:tc>
-          <w:tcPr>
-            <w:tcW w:w="1654" w:type="dxa"/>
-          </w:tcPr>
-          <w:p>
-            <w:pPr>
-              <w:rPr>
-                <w:sz w:val="20"/>
-                <w:szCs w:val="20"/>
-              </w:rPr>
-            </w:pPr>
-            <w:r>
-              <w:rPr>
-                <w:sz w:val="20"/>
-                <w:szCs w:val="20"/>
-              </w:rPr>
-              <w:t>Shutdown server from any client</w:t>
-            </w:r>
-          </w:p>
-        </w:tc>
-        <w:tc>
-          <w:tcPr>
-            <w:tcW w:w="1634" w:type="dxa"/>
-          </w:tcPr>
-          <w:p>
-            <w:pPr>
-              <w:rPr>
-                <w:sz w:val="20"/>
-                <w:szCs w:val="20"/>
-              </w:rPr>
-            </w:pPr>
-            <w:r>
-              <w:rPr>
-                <w:sz w:val="20"/>
-                <w:szCs w:val="20"/>
-              </w:rPr>
-              <w:t>Server is already running on port 8081 and a client is connected</w:t>
-            </w:r>
-          </w:p>
-        </w:tc>
-        <w:tc>
-          <w:tcPr>
-            <w:tcW w:w="1634" w:type="dxa"/>
-          </w:tcPr>
-          <w:p>
-            <w:pPr>
-              <w:rPr>
-                <w:sz w:val="20"/>
-                <w:szCs w:val="20"/>
-              </w:rPr>
-            </w:pPr>
-            <w:r>
-              <w:rPr>
-                <w:sz w:val="20"/>
-                <w:szCs w:val="20"/>
-              </w:rPr>
-              <w:t>Client sends signal and shuts down the server and itself</w:t>
-            </w:r>
-          </w:p>
-        </w:tc>
-        <w:tc>
-          <w:tcPr>
-            <w:tcW w:w="1594" w:type="dxa"/>
-          </w:tcPr>
-          <w:p>
-            <w:pPr>
-              <w:rPr>
-                <w:sz w:val="20"/>
-                <w:szCs w:val="20"/>
-              </w:rPr>
-            </w:pPr>
-            <w:r>
-              <w:rPr>
-                <w:sz w:val="20"/>
-                <w:szCs w:val="20"/>
-              </w:rPr>
-              <w:t>Run server, run client, send “</w:t>
-            </w:r>
-            <w:proofErr w:type="spellStart"/>
-            <w:r>
-              <w:rPr>
-                <w:sz w:val="20"/>
-                <w:szCs w:val="20"/>
-              </w:rPr>
-              <w:t>zz</w:t>
-            </w:r>
-            <w:proofErr w:type="spellEnd"/>
-            <w:r>
-              <w:rPr>
-                <w:sz w:val="20"/>
-                <w:szCs w:val="20"/>
-              </w:rPr>
-              <w:t>” to signal the server to shut down</w:t>
-            </w:r>
-          </w:p>
-        </w:tc>
-        <w:tc>
-          <w:tcPr>
-            <w:tcW w:w="1594" w:type="dxa"/>
-          </w:tcPr>
-          <w:p>
-            <w:pPr>
-              <w:rPr>
-                <w:sz w:val="20"/>
-                <w:szCs w:val="20"/>
-              </w:rPr>
-            </w:pPr>
-            <w:r>
-              <w:rPr>
-                <w:sz w:val="20"/>
-                <w:szCs w:val="20"/>
-              </w:rPr>
-              <w:t>Both client and server shut down after “</w:t>
-            </w:r>
-            <w:proofErr w:type="spellStart"/>
-            <w:r>
-              <w:rPr>
-                <w:sz w:val="20"/>
-                <w:szCs w:val="20"/>
-              </w:rPr>
-              <w:t>zz</w:t>
-            </w:r>
-            <w:proofErr w:type="spellEnd"/>
-            <w:r>
-              <w:rPr>
-                <w:sz w:val="20"/>
-                <w:szCs w:val="20"/>
-              </w:rPr>
-              <w:t>” is sent</w:t>
-            </w:r>
-          </w:p>
-        </w:tc>
-        <w:tc>
-          <w:tcPr>
-            <w:tcW w:w="1601" w:type="dxa"/>
-          </w:tcPr>
-          <w:p>
-            <w:pPr>
-              <w:rPr>
-                <w:sz w:val="20"/>
-                <w:szCs w:val="20"/>
-              </w:rPr>
-            </w:pPr>
-            <w:r>
-              <w:rPr>
-                <w:sz w:val="20"/>
-                <w:szCs w:val="20"/>
-              </w:rPr>
-              <w:t>Matches</w:t>
-            </w:r>
           </w:p>
         </w:tc>
         <w:tc>
@@ -4278,7 +4267,7 @@
 </file>
 
 <file path=customXml/itemProps1.xml><?xml version="1.0" encoding="utf-8"?>
-<ds:datastoreItem xmlns:ds="http://schemas.openxmlformats.org/officeDocument/2006/customXml" ds:itemID="{06BB20DC-C176-47F4-B7B6-D9E12369DF66}">
+<ds:datastoreItem xmlns:ds="http://schemas.openxmlformats.org/officeDocument/2006/customXml" ds:itemID="{40CD5981-D048-4BD8-8E1E-8AF4A1D622E1}">
   <ds:schemaRefs>
     <ds:schemaRef ds:uri="http://schemas.openxmlformats.org/officeDocument/2006/bibliography"/>
   </ds:schemaRefs>

</xml_diff>

<commit_message>
added screenshot and header for multi-machine
</commit_message>
<xml_diff>
--- a/A2_PartA_C++WriteUp.docx
+++ b/A2_PartA_C++WriteUp.docx
@@ -259,6 +259,62 @@
         </w:drawing>
       </w:r>
     </w:p>
+    <w:p>
+      <w:pPr>
+        <w:pStyle w:val="Heading3"/>
+      </w:pPr>
+      <w:r>
+        <w:lastRenderedPageBreak/>
+        <w:t>Screen shots for both students on separated machines</w:t>
+      </w:r>
+      <w:bookmarkStart w:id="0" w:name="_GoBack"/>
+      <w:bookmarkEnd w:id="0"/>
+      <w:r>
+        <w:t xml:space="preserve">, client / server </w:t>
+      </w:r>
+    </w:p>
+    <w:p>
+      <w:r>
+        <w:rPr>
+          <w:noProof/>
+        </w:rPr>
+        <w:drawing>
+          <wp:inline distT="0" distB="0" distL="0" distR="0" wp14:anchorId="25B42708" wp14:editId="17E4862F">
+            <wp:extent cx="6858000" cy="2619375"/>
+            <wp:effectExtent l="0" t="0" r="0" b="9525"/>
+            <wp:docPr id="5" name="Picture 5"/>
+            <wp:cNvGraphicFramePr>
+              <a:graphicFrameLocks xmlns:a="http://schemas.openxmlformats.org/drawingml/2006/main" noChangeAspect="1"/>
+            </wp:cNvGraphicFramePr>
+            <a:graphic xmlns:a="http://schemas.openxmlformats.org/drawingml/2006/main">
+              <a:graphicData uri="http://schemas.openxmlformats.org/drawingml/2006/picture">
+                <pic:pic xmlns:pic="http://schemas.openxmlformats.org/drawingml/2006/picture">
+                  <pic:nvPicPr>
+                    <pic:cNvPr id="1" name=""/>
+                    <pic:cNvPicPr/>
+                  </pic:nvPicPr>
+                  <pic:blipFill>
+                    <a:blip r:embed="rId10"/>
+                    <a:stretch>
+                      <a:fillRect/>
+                    </a:stretch>
+                  </pic:blipFill>
+                  <pic:spPr>
+                    <a:xfrm>
+                      <a:off x="0" y="0"/>
+                      <a:ext cx="6858000" cy="2619375"/>
+                    </a:xfrm>
+                    <a:prstGeom prst="rect">
+                      <a:avLst/>
+                    </a:prstGeom>
+                  </pic:spPr>
+                </pic:pic>
+              </a:graphicData>
+            </a:graphic>
+          </wp:inline>
+        </w:drawing>
+      </w:r>
+    </w:p>
     <w:p/>
     <w:p>
       <w:pPr>
@@ -1077,7 +1133,15 @@
                 <w:sz w:val="20"/>
                 <w:szCs w:val="20"/>
               </w:rPr>
-              <w:t>Server is already running on port 8081 and a client is connected</w:t>
+              <w:t xml:space="preserve">Server is already running on port </w:t>
+            </w:r>
+            <w:r>
+              <w:rPr>
+                <w:sz w:val="20"/>
+                <w:szCs w:val="20"/>
+              </w:rPr>
+              <w:lastRenderedPageBreak/>
+              <w:t>8081 and a client is connected</w:t>
             </w:r>
           </w:p>
         </w:tc>
@@ -1097,7 +1161,16 @@
                 <w:sz w:val="20"/>
                 <w:szCs w:val="20"/>
               </w:rPr>
-              <w:t>Client sends signal and shuts down the server and itself</w:t>
+              <w:lastRenderedPageBreak/>
+              <w:t xml:space="preserve">Client sends signal and shuts </w:t>
+            </w:r>
+            <w:r>
+              <w:rPr>
+                <w:sz w:val="20"/>
+                <w:szCs w:val="20"/>
+              </w:rPr>
+              <w:lastRenderedPageBreak/>
+              <w:t>down the server and itself</w:t>
             </w:r>
           </w:p>
         </w:tc>
@@ -1117,6 +1190,7 @@
                 <w:sz w:val="20"/>
                 <w:szCs w:val="20"/>
               </w:rPr>
+              <w:lastRenderedPageBreak/>
               <w:t>Run server, run client, send “</w:t>
             </w:r>
             <w:proofErr w:type="spellStart"/>
@@ -1133,7 +1207,15 @@
                 <w:sz w:val="20"/>
                 <w:szCs w:val="20"/>
               </w:rPr>
-              <w:t>” to signal the server to shut down</w:t>
+              <w:t xml:space="preserve">” </w:t>
+            </w:r>
+            <w:r>
+              <w:rPr>
+                <w:sz w:val="20"/>
+                <w:szCs w:val="20"/>
+              </w:rPr>
+              <w:lastRenderedPageBreak/>
+              <w:t>to signal the server to shut down</w:t>
             </w:r>
           </w:p>
         </w:tc>
@@ -1153,7 +1235,16 @@
                 <w:sz w:val="20"/>
                 <w:szCs w:val="20"/>
               </w:rPr>
-              <w:t>Both client and server shut down after “</w:t>
+              <w:lastRenderedPageBreak/>
+              <w:t xml:space="preserve">Both client and server shut </w:t>
+            </w:r>
+            <w:r>
+              <w:rPr>
+                <w:sz w:val="20"/>
+                <w:szCs w:val="20"/>
+              </w:rPr>
+              <w:lastRenderedPageBreak/>
+              <w:t>down after “</w:t>
             </w:r>
             <w:proofErr w:type="spellStart"/>
             <w:r>
@@ -1189,6 +1280,7 @@
                 <w:sz w:val="20"/>
                 <w:szCs w:val="20"/>
               </w:rPr>
+              <w:lastRenderedPageBreak/>
               <w:t>Matches</w:t>
             </w:r>
           </w:p>
@@ -1390,7 +1482,6 @@
           <w:sz w:val="22"/>
           <w:szCs w:val="22"/>
         </w:rPr>
-        <w:lastRenderedPageBreak/>
         <w:t xml:space="preserve">A </w:t>
       </w:r>
       <w:proofErr w:type="spellStart"/>
@@ -2071,14 +2162,7 @@
                 <w:sz w:val="20"/>
                 <w:szCs w:val="20"/>
               </w:rPr>
-              <w:t xml:space="preserve">connects </w:t>
-            </w:r>
-            <w:r>
-              <w:rPr>
-                <w:sz w:val="20"/>
-                <w:szCs w:val="20"/>
-              </w:rPr>
-              <w:t xml:space="preserve">and is prompted to input data for </w:t>
+              <w:t xml:space="preserve">connects and is prompted to input data for </w:t>
             </w:r>
             <w:proofErr w:type="spellStart"/>
             <w:r>
@@ -2498,8 +2582,6 @@
                 <w:szCs w:val="20"/>
               </w:rPr>
             </w:pPr>
-            <w:bookmarkStart w:id="0" w:name="_GoBack"/>
-            <w:bookmarkEnd w:id="0"/>
           </w:p>
         </w:tc>
         <w:tc>
@@ -4267,7 +4349,7 @@
 </file>
 
 <file path=customXml/itemProps1.xml><?xml version="1.0" encoding="utf-8"?>
-<ds:datastoreItem xmlns:ds="http://schemas.openxmlformats.org/officeDocument/2006/customXml" ds:itemID="{40CD5981-D048-4BD8-8E1E-8AF4A1D622E1}">
+<ds:datastoreItem xmlns:ds="http://schemas.openxmlformats.org/officeDocument/2006/customXml" ds:itemID="{861C9280-BBF9-4603-9680-A92D8689332B}">
   <ds:schemaRefs>
     <ds:schemaRef ds:uri="http://schemas.openxmlformats.org/officeDocument/2006/bibliography"/>
   </ds:schemaRefs>

</xml_diff>

<commit_message>
Added to test plan for Java
</commit_message>
<xml_diff>
--- a/A2_PartA_C++WriteUp.docx
+++ b/A2_PartA_C++WriteUp.docx
@@ -152,7 +152,6 @@
         <w:rPr>
           <w:noProof/>
         </w:rPr>
-        <w:lastRenderedPageBreak/>
         <w:drawing>
           <wp:inline distT="0" distB="0" distL="0" distR="0" wp14:anchorId="2200A4B9" wp14:editId="0DBC16B7">
             <wp:extent cx="5295900" cy="4352925"/>
@@ -264,13 +263,7 @@
         <w:pStyle w:val="Heading3"/>
       </w:pPr>
       <w:r>
-        <w:lastRenderedPageBreak/>
-        <w:t>Screen shots for both students on separated machines</w:t>
-      </w:r>
-      <w:bookmarkStart w:id="0" w:name="_GoBack"/>
-      <w:bookmarkEnd w:id="0"/>
-      <w:r>
-        <w:t xml:space="preserve">, client / server </w:t>
+        <w:t xml:space="preserve">Screen shots for both students on separated machines, client / server </w:t>
       </w:r>
     </w:p>
     <w:p>
@@ -1133,15 +1126,7 @@
                 <w:sz w:val="20"/>
                 <w:szCs w:val="20"/>
               </w:rPr>
-              <w:t xml:space="preserve">Server is already running on port </w:t>
-            </w:r>
-            <w:r>
-              <w:rPr>
-                <w:sz w:val="20"/>
-                <w:szCs w:val="20"/>
-              </w:rPr>
-              <w:lastRenderedPageBreak/>
-              <w:t>8081 and a client is connected</w:t>
+              <w:t>Server is already running on port 8081 and a client is connected</w:t>
             </w:r>
           </w:p>
         </w:tc>
@@ -1161,16 +1146,7 @@
                 <w:sz w:val="20"/>
                 <w:szCs w:val="20"/>
               </w:rPr>
-              <w:lastRenderedPageBreak/>
-              <w:t xml:space="preserve">Client sends signal and shuts </w:t>
-            </w:r>
-            <w:r>
-              <w:rPr>
-                <w:sz w:val="20"/>
-                <w:szCs w:val="20"/>
-              </w:rPr>
-              <w:lastRenderedPageBreak/>
-              <w:t>down the server and itself</w:t>
+              <w:t>Client sends signal and shuts down the server and itself</w:t>
             </w:r>
           </w:p>
         </w:tc>
@@ -1190,7 +1166,6 @@
                 <w:sz w:val="20"/>
                 <w:szCs w:val="20"/>
               </w:rPr>
-              <w:lastRenderedPageBreak/>
               <w:t>Run server, run client, send “</w:t>
             </w:r>
             <w:proofErr w:type="spellStart"/>
@@ -1207,15 +1182,7 @@
                 <w:sz w:val="20"/>
                 <w:szCs w:val="20"/>
               </w:rPr>
-              <w:t xml:space="preserve">” </w:t>
-            </w:r>
-            <w:r>
-              <w:rPr>
-                <w:sz w:val="20"/>
-                <w:szCs w:val="20"/>
-              </w:rPr>
-              <w:lastRenderedPageBreak/>
-              <w:t>to signal the server to shut down</w:t>
+              <w:t>” to signal the server to shut down</w:t>
             </w:r>
           </w:p>
         </w:tc>
@@ -1235,16 +1202,7 @@
                 <w:sz w:val="20"/>
                 <w:szCs w:val="20"/>
               </w:rPr>
-              <w:lastRenderedPageBreak/>
-              <w:t xml:space="preserve">Both client and server shut </w:t>
-            </w:r>
-            <w:r>
-              <w:rPr>
-                <w:sz w:val="20"/>
-                <w:szCs w:val="20"/>
-              </w:rPr>
-              <w:lastRenderedPageBreak/>
-              <w:t>down after “</w:t>
+              <w:t>Both client and server shut down after “</w:t>
             </w:r>
             <w:proofErr w:type="spellStart"/>
             <w:r>
@@ -1280,7 +1238,6 @@
                 <w:sz w:val="20"/>
                 <w:szCs w:val="20"/>
               </w:rPr>
-              <w:lastRenderedPageBreak/>
               <w:t>Matches</w:t>
             </w:r>
           </w:p>
@@ -2531,6 +2488,189 @@
                 <w:sz w:val="20"/>
                 <w:szCs w:val="20"/>
               </w:rPr>
+              <w:t>Server is running and client is connected</w:t>
+            </w:r>
+          </w:p>
+        </w:tc>
+        <w:tc>
+          <w:tcPr>
+            <w:tcW w:w="1634" w:type="dxa"/>
+          </w:tcPr>
+          <w:p>
+            <w:pPr>
+              <w:rPr>
+                <w:sz w:val="20"/>
+                <w:szCs w:val="20"/>
+              </w:rPr>
+            </w:pPr>
+            <w:r>
+              <w:rPr>
+                <w:sz w:val="20"/>
+                <w:szCs w:val="20"/>
+              </w:rPr>
+              <w:t>Server is running and client is connected</w:t>
+            </w:r>
+          </w:p>
+        </w:tc>
+        <w:tc>
+          <w:tcPr>
+            <w:tcW w:w="1594" w:type="dxa"/>
+          </w:tcPr>
+          <w:p>
+            <w:pPr>
+              <w:rPr>
+                <w:sz w:val="20"/>
+                <w:szCs w:val="20"/>
+              </w:rPr>
+            </w:pPr>
+            <w:r>
+              <w:rPr>
+                <w:sz w:val="20"/>
+                <w:szCs w:val="20"/>
+              </w:rPr>
+              <w:t xml:space="preserve">User input on client requisite information on for </w:t>
+            </w:r>
+            <w:proofErr w:type="spellStart"/>
+            <w:r>
+              <w:rPr>
+                <w:sz w:val="20"/>
+                <w:szCs w:val="20"/>
+              </w:rPr>
+              <w:t>Fishstick</w:t>
+            </w:r>
+            <w:proofErr w:type="spellEnd"/>
+            <w:r>
+              <w:rPr>
+                <w:sz w:val="20"/>
+                <w:szCs w:val="20"/>
+              </w:rPr>
+              <w:t xml:space="preserve"> as prompted.</w:t>
+            </w:r>
+          </w:p>
+        </w:tc>
+        <w:tc>
+          <w:tcPr>
+            <w:tcW w:w="1594" w:type="dxa"/>
+          </w:tcPr>
+          <w:p>
+            <w:pPr>
+              <w:rPr>
+                <w:sz w:val="20"/>
+                <w:szCs w:val="20"/>
+              </w:rPr>
+            </w:pPr>
+            <w:r>
+              <w:rPr>
+                <w:sz w:val="20"/>
+                <w:szCs w:val="20"/>
+              </w:rPr>
+              <w:t xml:space="preserve">Message output of successful command, including </w:t>
+            </w:r>
+            <w:proofErr w:type="spellStart"/>
+            <w:r>
+              <w:rPr>
+                <w:sz w:val="20"/>
+                <w:szCs w:val="20"/>
+              </w:rPr>
+              <w:t>FishStick</w:t>
+            </w:r>
+            <w:proofErr w:type="spellEnd"/>
+            <w:r>
+              <w:rPr>
+                <w:sz w:val="20"/>
+                <w:szCs w:val="20"/>
+              </w:rPr>
+              <w:t xml:space="preserve"> object details</w:t>
+            </w:r>
+            <w:r>
+              <w:rPr>
+                <w:sz w:val="20"/>
+                <w:szCs w:val="20"/>
+              </w:rPr>
+              <w:t xml:space="preserve">. </w:t>
+            </w:r>
+          </w:p>
+        </w:tc>
+        <w:tc>
+          <w:tcPr>
+            <w:tcW w:w="1601" w:type="dxa"/>
+          </w:tcPr>
+          <w:p>
+            <w:pPr>
+              <w:rPr>
+                <w:sz w:val="20"/>
+                <w:szCs w:val="20"/>
+              </w:rPr>
+            </w:pPr>
+            <w:r>
+              <w:rPr>
+                <w:sz w:val="20"/>
+                <w:szCs w:val="20"/>
+              </w:rPr>
+              <w:t>Matches</w:t>
+            </w:r>
+          </w:p>
+        </w:tc>
+        <w:tc>
+          <w:tcPr>
+            <w:tcW w:w="1531" w:type="dxa"/>
+          </w:tcPr>
+          <w:p>
+            <w:pPr>
+              <w:rPr>
+                <w:sz w:val="20"/>
+                <w:szCs w:val="20"/>
+              </w:rPr>
+            </w:pPr>
+          </w:p>
+        </w:tc>
+      </w:tr>
+      <w:tr>
+        <w:tc>
+          <w:tcPr>
+            <w:tcW w:w="1654" w:type="dxa"/>
+          </w:tcPr>
+          <w:p>
+            <w:pPr>
+              <w:rPr>
+                <w:sz w:val="20"/>
+                <w:szCs w:val="20"/>
+              </w:rPr>
+            </w:pPr>
+            <w:proofErr w:type="spellStart"/>
+            <w:r>
+              <w:rPr>
+                <w:sz w:val="20"/>
+                <w:szCs w:val="20"/>
+              </w:rPr>
+              <w:t>FishStick</w:t>
+            </w:r>
+            <w:proofErr w:type="spellEnd"/>
+            <w:r>
+              <w:rPr>
+                <w:sz w:val="20"/>
+                <w:szCs w:val="20"/>
+              </w:rPr>
+              <w:t xml:space="preserve"> data from client is inserted into the DB</w:t>
+            </w:r>
+          </w:p>
+        </w:tc>
+        <w:tc>
+          <w:tcPr>
+            <w:tcW w:w="1634" w:type="dxa"/>
+          </w:tcPr>
+          <w:p>
+            <w:pPr>
+              <w:rPr>
+                <w:sz w:val="20"/>
+                <w:szCs w:val="20"/>
+              </w:rPr>
+            </w:pPr>
+            <w:r>
+              <w:rPr>
+                <w:sz w:val="20"/>
+                <w:szCs w:val="20"/>
+              </w:rPr>
               <w:t xml:space="preserve">Server is </w:t>
             </w:r>
             <w:proofErr w:type="gramStart"/>
@@ -2567,7 +2707,23 @@
                 <w:sz w:val="20"/>
                 <w:szCs w:val="20"/>
               </w:rPr>
-              <w:t>Server is running and client is connected</w:t>
+              <w:t xml:space="preserve">Server is </w:t>
+            </w:r>
+            <w:proofErr w:type="gramStart"/>
+            <w:r>
+              <w:rPr>
+                <w:sz w:val="20"/>
+                <w:szCs w:val="20"/>
+              </w:rPr>
+              <w:t>running</w:t>
+            </w:r>
+            <w:proofErr w:type="gramEnd"/>
+            <w:r>
+              <w:rPr>
+                <w:sz w:val="20"/>
+                <w:szCs w:val="20"/>
+              </w:rPr>
+              <w:t xml:space="preserve"> and client is connected</w:t>
             </w:r>
           </w:p>
         </w:tc>
@@ -2582,6 +2738,29 @@
                 <w:szCs w:val="20"/>
               </w:rPr>
             </w:pPr>
+            <w:r>
+              <w:rPr>
+                <w:sz w:val="20"/>
+                <w:szCs w:val="20"/>
+              </w:rPr>
+              <w:t xml:space="preserve">User input on client requisite information on for </w:t>
+            </w:r>
+            <w:proofErr w:type="spellStart"/>
+            <w:r>
+              <w:rPr>
+                <w:sz w:val="20"/>
+                <w:szCs w:val="20"/>
+              </w:rPr>
+              <w:t>Fishstick</w:t>
+            </w:r>
+            <w:proofErr w:type="spellEnd"/>
+            <w:r>
+              <w:rPr>
+                <w:sz w:val="20"/>
+                <w:szCs w:val="20"/>
+              </w:rPr>
+              <w:t xml:space="preserve"> as prompted.</w:t>
+            </w:r>
           </w:p>
         </w:tc>
         <w:tc>
@@ -2595,6 +2774,29 @@
                 <w:szCs w:val="20"/>
               </w:rPr>
             </w:pPr>
+            <w:r>
+              <w:rPr>
+                <w:sz w:val="20"/>
+                <w:szCs w:val="20"/>
+              </w:rPr>
+              <w:t xml:space="preserve">DB shows that </w:t>
+            </w:r>
+            <w:proofErr w:type="spellStart"/>
+            <w:r>
+              <w:rPr>
+                <w:sz w:val="20"/>
+                <w:szCs w:val="20"/>
+              </w:rPr>
+              <w:t>Fishstick</w:t>
+            </w:r>
+            <w:proofErr w:type="spellEnd"/>
+            <w:r>
+              <w:rPr>
+                <w:sz w:val="20"/>
+                <w:szCs w:val="20"/>
+              </w:rPr>
+              <w:t xml:space="preserve"> object is in table </w:t>
+            </w:r>
           </w:p>
         </w:tc>
         <w:tc>
@@ -2608,6 +2810,13 @@
                 <w:szCs w:val="20"/>
               </w:rPr>
             </w:pPr>
+            <w:r>
+              <w:rPr>
+                <w:sz w:val="20"/>
+                <w:szCs w:val="20"/>
+              </w:rPr>
+              <w:t>Matches</w:t>
+            </w:r>
           </w:p>
         </w:tc>
         <w:tc>
@@ -4349,7 +4558,7 @@
 </file>
 
 <file path=customXml/itemProps1.xml><?xml version="1.0" encoding="utf-8"?>
-<ds:datastoreItem xmlns:ds="http://schemas.openxmlformats.org/officeDocument/2006/customXml" ds:itemID="{861C9280-BBF9-4603-9680-A92D8689332B}">
+<ds:datastoreItem xmlns:ds="http://schemas.openxmlformats.org/officeDocument/2006/customXml" ds:itemID="{18AEC96D-951F-4590-99ED-46CC5C9763A4}">
   <ds:schemaRefs>
     <ds:schemaRef ds:uri="http://schemas.openxmlformats.org/officeDocument/2006/bibliography"/>
   </ds:schemaRefs>

</xml_diff>

<commit_message>
Added cover page to word doc
</commit_message>
<xml_diff>
--- a/A2_PartA_C++WriteUp.docx
+++ b/A2_PartA_C++WriteUp.docx
@@ -2,6 +2,911 @@
 <file path=word/document.xml><?xml version="1.0" encoding="utf-8"?>
 <w:document xmlns:wpc="http://schemas.microsoft.com/office/word/2010/wordprocessingCanvas" xmlns:cx="http://schemas.microsoft.com/office/drawing/2014/chartex" xmlns:cx1="http://schemas.microsoft.com/office/drawing/2015/9/8/chartex" xmlns:cx2="http://schemas.microsoft.com/office/drawing/2015/10/21/chartex" xmlns:cx3="http://schemas.microsoft.com/office/drawing/2016/5/9/chartex" xmlns:cx4="http://schemas.microsoft.com/office/drawing/2016/5/10/chartex" xmlns:cx5="http://schemas.microsoft.com/office/drawing/2016/5/11/chartex" xmlns:cx6="http://schemas.microsoft.com/office/drawing/2016/5/12/chartex" xmlns:cx7="http://schemas.microsoft.com/office/drawing/2016/5/13/chartex" xmlns:cx8="http://schemas.microsoft.com/office/drawing/2016/5/14/chartex" xmlns:mc="http://schemas.openxmlformats.org/markup-compatibility/2006" xmlns:aink="http://schemas.microsoft.com/office/drawing/2016/ink" xmlns:am3d="http://schemas.microsoft.com/office/drawing/2017/model3d" xmlns:o="urn:schemas-microsoft-com:office:office" xmlns:r="http://schemas.openxmlformats.org/officeDocument/2006/relationships" xmlns:m="http://schemas.openxmlformats.org/officeDocument/2006/math" xmlns:v="urn:schemas-microsoft-com:vml" xmlns:wp14="http://schemas.microsoft.com/office/word/2010/wordprocessingDrawing" xmlns:wp="http://schemas.openxmlformats.org/drawingml/2006/wordprocessingDrawing" xmlns:w10="urn:schemas-microsoft-com:office:word" xmlns:w="http://schemas.openxmlformats.org/wordprocessingml/2006/main" xmlns:w14="http://schemas.microsoft.com/office/word/2010/wordml" xmlns:w15="http://schemas.microsoft.com/office/word/2012/wordml" xmlns:w16cid="http://schemas.microsoft.com/office/word/2016/wordml/cid" xmlns:w16se="http://schemas.microsoft.com/office/word/2015/wordml/symex" xmlns:wpg="http://schemas.microsoft.com/office/word/2010/wordprocessingGroup" xmlns:wpi="http://schemas.microsoft.com/office/word/2010/wordprocessingInk" xmlns:wne="http://schemas.microsoft.com/office/word/2006/wordml" xmlns:wps="http://schemas.microsoft.com/office/word/2010/wordprocessingShape" mc:Ignorable="w14 w15 w16se w16cid wp14">
   <w:body>
+    <w:sdt>
+      <w:sdtPr>
+        <w:id w:val="-1619531308"/>
+        <w:docPartObj>
+          <w:docPartGallery w:val="Cover Pages"/>
+          <w:docPartUnique/>
+        </w:docPartObj>
+      </w:sdtPr>
+      <w:sdtEndPr>
+        <w:rPr>
+          <w:noProof/>
+        </w:rPr>
+      </w:sdtEndPr>
+      <w:sdtContent>
+        <w:p>
+          <w:r>
+            <w:rPr>
+              <w:noProof/>
+            </w:rPr>
+            <mc:AlternateContent>
+              <mc:Choice Requires="wpg">
+                <w:drawing>
+                  <wp:anchor distT="0" distB="0" distL="114300" distR="114300" simplePos="0" relativeHeight="251662336" behindDoc="0" locked="0" layoutInCell="1" allowOverlap="1" wp14:anchorId="17B01EBD" wp14:editId="5A97E52B">
+                    <wp:simplePos x="0" y="0"/>
+                    <wp:positionH relativeFrom="page">
+                      <wp:align>center</wp:align>
+                    </wp:positionH>
+                    <mc:AlternateContent>
+                      <mc:Choice Requires="wp14">
+                        <wp:positionV relativeFrom="page">
+                          <wp14:pctPosVOffset>2300</wp14:pctPosVOffset>
+                        </wp:positionV>
+                      </mc:Choice>
+                      <mc:Fallback>
+                        <wp:positionV relativeFrom="page">
+                          <wp:posOffset>231140</wp:posOffset>
+                        </wp:positionV>
+                      </mc:Fallback>
+                    </mc:AlternateContent>
+                    <wp:extent cx="7315200" cy="1215391"/>
+                    <wp:effectExtent l="0" t="0" r="1270" b="1905"/>
+                    <wp:wrapNone/>
+                    <wp:docPr id="149" name="Group 149"/>
+                    <wp:cNvGraphicFramePr/>
+                    <a:graphic xmlns:a="http://schemas.openxmlformats.org/drawingml/2006/main">
+                      <a:graphicData uri="http://schemas.microsoft.com/office/word/2010/wordprocessingGroup">
+                        <wpg:wgp>
+                          <wpg:cNvGrpSpPr/>
+                          <wpg:grpSpPr>
+                            <a:xfrm>
+                              <a:off x="0" y="0"/>
+                              <a:ext cx="7315200" cy="1215391"/>
+                              <a:chOff x="0" y="-1"/>
+                              <a:chExt cx="7315200" cy="1216153"/>
+                            </a:xfrm>
+                          </wpg:grpSpPr>
+                          <wps:wsp>
+                            <wps:cNvPr id="150" name="Rectangle 51"/>
+                            <wps:cNvSpPr/>
+                            <wps:spPr>
+                              <a:xfrm>
+                                <a:off x="0" y="-1"/>
+                                <a:ext cx="7315200" cy="1130373"/>
+                              </a:xfrm>
+                              <a:custGeom>
+                                <a:avLst/>
+                                <a:gdLst>
+                                  <a:gd name="connsiteX0" fmla="*/ 0 w 7312660"/>
+                                  <a:gd name="connsiteY0" fmla="*/ 0 h 1215390"/>
+                                  <a:gd name="connsiteX1" fmla="*/ 7312660 w 7312660"/>
+                                  <a:gd name="connsiteY1" fmla="*/ 0 h 1215390"/>
+                                  <a:gd name="connsiteX2" fmla="*/ 7312660 w 7312660"/>
+                                  <a:gd name="connsiteY2" fmla="*/ 1215390 h 1215390"/>
+                                  <a:gd name="connsiteX3" fmla="*/ 0 w 7312660"/>
+                                  <a:gd name="connsiteY3" fmla="*/ 1215390 h 1215390"/>
+                                  <a:gd name="connsiteX4" fmla="*/ 0 w 7312660"/>
+                                  <a:gd name="connsiteY4" fmla="*/ 0 h 1215390"/>
+                                  <a:gd name="connsiteX0" fmla="*/ 0 w 7312660"/>
+                                  <a:gd name="connsiteY0" fmla="*/ 0 h 1215390"/>
+                                  <a:gd name="connsiteX1" fmla="*/ 7312660 w 7312660"/>
+                                  <a:gd name="connsiteY1" fmla="*/ 0 h 1215390"/>
+                                  <a:gd name="connsiteX2" fmla="*/ 7312660 w 7312660"/>
+                                  <a:gd name="connsiteY2" fmla="*/ 1215390 h 1215390"/>
+                                  <a:gd name="connsiteX3" fmla="*/ 3667125 w 7312660"/>
+                                  <a:gd name="connsiteY3" fmla="*/ 1209675 h 1215390"/>
+                                  <a:gd name="connsiteX4" fmla="*/ 0 w 7312660"/>
+                                  <a:gd name="connsiteY4" fmla="*/ 1215390 h 1215390"/>
+                                  <a:gd name="connsiteX5" fmla="*/ 0 w 7312660"/>
+                                  <a:gd name="connsiteY5" fmla="*/ 0 h 1215390"/>
+                                  <a:gd name="connsiteX0" fmla="*/ 0 w 7312660"/>
+                                  <a:gd name="connsiteY0" fmla="*/ 0 h 1215390"/>
+                                  <a:gd name="connsiteX1" fmla="*/ 7312660 w 7312660"/>
+                                  <a:gd name="connsiteY1" fmla="*/ 0 h 1215390"/>
+                                  <a:gd name="connsiteX2" fmla="*/ 7312660 w 7312660"/>
+                                  <a:gd name="connsiteY2" fmla="*/ 1215390 h 1215390"/>
+                                  <a:gd name="connsiteX3" fmla="*/ 3619500 w 7312660"/>
+                                  <a:gd name="connsiteY3" fmla="*/ 733425 h 1215390"/>
+                                  <a:gd name="connsiteX4" fmla="*/ 0 w 7312660"/>
+                                  <a:gd name="connsiteY4" fmla="*/ 1215390 h 1215390"/>
+                                  <a:gd name="connsiteX5" fmla="*/ 0 w 7312660"/>
+                                  <a:gd name="connsiteY5" fmla="*/ 0 h 1215390"/>
+                                  <a:gd name="connsiteX0" fmla="*/ 0 w 7312660"/>
+                                  <a:gd name="connsiteY0" fmla="*/ 0 h 1215390"/>
+                                  <a:gd name="connsiteX1" fmla="*/ 7312660 w 7312660"/>
+                                  <a:gd name="connsiteY1" fmla="*/ 0 h 1215390"/>
+                                  <a:gd name="connsiteX2" fmla="*/ 7312660 w 7312660"/>
+                                  <a:gd name="connsiteY2" fmla="*/ 1129665 h 1215390"/>
+                                  <a:gd name="connsiteX3" fmla="*/ 3619500 w 7312660"/>
+                                  <a:gd name="connsiteY3" fmla="*/ 733425 h 1215390"/>
+                                  <a:gd name="connsiteX4" fmla="*/ 0 w 7312660"/>
+                                  <a:gd name="connsiteY4" fmla="*/ 1215390 h 1215390"/>
+                                  <a:gd name="connsiteX5" fmla="*/ 0 w 7312660"/>
+                                  <a:gd name="connsiteY5" fmla="*/ 0 h 1215390"/>
+                                  <a:gd name="connsiteX0" fmla="*/ 9525 w 7322185"/>
+                                  <a:gd name="connsiteY0" fmla="*/ 0 h 1129665"/>
+                                  <a:gd name="connsiteX1" fmla="*/ 7322185 w 7322185"/>
+                                  <a:gd name="connsiteY1" fmla="*/ 0 h 1129665"/>
+                                  <a:gd name="connsiteX2" fmla="*/ 7322185 w 7322185"/>
+                                  <a:gd name="connsiteY2" fmla="*/ 1129665 h 1129665"/>
+                                  <a:gd name="connsiteX3" fmla="*/ 3629025 w 7322185"/>
+                                  <a:gd name="connsiteY3" fmla="*/ 733425 h 1129665"/>
+                                  <a:gd name="connsiteX4" fmla="*/ 0 w 7322185"/>
+                                  <a:gd name="connsiteY4" fmla="*/ 1091565 h 1129665"/>
+                                  <a:gd name="connsiteX5" fmla="*/ 9525 w 7322185"/>
+                                  <a:gd name="connsiteY5" fmla="*/ 0 h 1129665"/>
+                                  <a:gd name="connsiteX0" fmla="*/ 0 w 7312660"/>
+                                  <a:gd name="connsiteY0" fmla="*/ 0 h 1129665"/>
+                                  <a:gd name="connsiteX1" fmla="*/ 7312660 w 7312660"/>
+                                  <a:gd name="connsiteY1" fmla="*/ 0 h 1129665"/>
+                                  <a:gd name="connsiteX2" fmla="*/ 7312660 w 7312660"/>
+                                  <a:gd name="connsiteY2" fmla="*/ 1129665 h 1129665"/>
+                                  <a:gd name="connsiteX3" fmla="*/ 3619500 w 7312660"/>
+                                  <a:gd name="connsiteY3" fmla="*/ 733425 h 1129665"/>
+                                  <a:gd name="connsiteX4" fmla="*/ 0 w 7312660"/>
+                                  <a:gd name="connsiteY4" fmla="*/ 1091565 h 1129665"/>
+                                  <a:gd name="connsiteX5" fmla="*/ 0 w 7312660"/>
+                                  <a:gd name="connsiteY5" fmla="*/ 0 h 1129665"/>
+                                </a:gdLst>
+                                <a:ahLst/>
+                                <a:cxnLst>
+                                  <a:cxn ang="0">
+                                    <a:pos x="connsiteX0" y="connsiteY0"/>
+                                  </a:cxn>
+                                  <a:cxn ang="0">
+                                    <a:pos x="connsiteX1" y="connsiteY1"/>
+                                  </a:cxn>
+                                  <a:cxn ang="0">
+                                    <a:pos x="connsiteX2" y="connsiteY2"/>
+                                  </a:cxn>
+                                  <a:cxn ang="0">
+                                    <a:pos x="connsiteX3" y="connsiteY3"/>
+                                  </a:cxn>
+                                  <a:cxn ang="0">
+                                    <a:pos x="connsiteX4" y="connsiteY4"/>
+                                  </a:cxn>
+                                  <a:cxn ang="0">
+                                    <a:pos x="connsiteX5" y="connsiteY5"/>
+                                  </a:cxn>
+                                </a:cxnLst>
+                                <a:rect l="l" t="t" r="r" b="b"/>
+                                <a:pathLst>
+                                  <a:path w="7312660" h="1129665">
+                                    <a:moveTo>
+                                      <a:pt x="0" y="0"/>
+                                    </a:moveTo>
+                                    <a:lnTo>
+                                      <a:pt x="7312660" y="0"/>
+                                    </a:lnTo>
+                                    <a:lnTo>
+                                      <a:pt x="7312660" y="1129665"/>
+                                    </a:lnTo>
+                                    <a:lnTo>
+                                      <a:pt x="3619500" y="733425"/>
+                                    </a:lnTo>
+                                    <a:lnTo>
+                                      <a:pt x="0" y="1091565"/>
+                                    </a:lnTo>
+                                    <a:lnTo>
+                                      <a:pt x="0" y="0"/>
+                                    </a:lnTo>
+                                    <a:close/>
+                                  </a:path>
+                                </a:pathLst>
+                              </a:custGeom>
+                              <a:ln>
+                                <a:noFill/>
+                              </a:ln>
+                            </wps:spPr>
+                            <wps:style>
+                              <a:lnRef idx="2">
+                                <a:schemeClr val="accent1">
+                                  <a:shade val="50000"/>
+                                </a:schemeClr>
+                              </a:lnRef>
+                              <a:fillRef idx="1">
+                                <a:schemeClr val="accent1"/>
+                              </a:fillRef>
+                              <a:effectRef idx="0">
+                                <a:schemeClr val="accent1"/>
+                              </a:effectRef>
+                              <a:fontRef idx="minor">
+                                <a:schemeClr val="lt1"/>
+                              </a:fontRef>
+                            </wps:style>
+                            <wps:bodyPr rot="0" spcFirstLastPara="0" vertOverflow="overflow" horzOverflow="overflow" vert="horz" wrap="square" lIns="91440" tIns="45720" rIns="91440" bIns="45720" numCol="1" spcCol="0" rtlCol="0" fromWordArt="0" anchor="ctr" anchorCtr="0" forceAA="0" compatLnSpc="1">
+                              <a:prstTxWarp prst="textNoShape">
+                                <a:avLst/>
+                              </a:prstTxWarp>
+                              <a:noAutofit/>
+                            </wps:bodyPr>
+                          </wps:wsp>
+                          <wps:wsp>
+                            <wps:cNvPr id="151" name="Rectangle 151"/>
+                            <wps:cNvSpPr/>
+                            <wps:spPr>
+                              <a:xfrm>
+                                <a:off x="0" y="0"/>
+                                <a:ext cx="7315200" cy="1216152"/>
+                              </a:xfrm>
+                              <a:prstGeom prst="rect">
+                                <a:avLst/>
+                              </a:prstGeom>
+                              <a:blipFill>
+                                <a:blip r:embed="rId6"/>
+                                <a:stretch>
+                                  <a:fillRect r="-7574"/>
+                                </a:stretch>
+                              </a:blipFill>
+                              <a:ln>
+                                <a:noFill/>
+                              </a:ln>
+                            </wps:spPr>
+                            <wps:style>
+                              <a:lnRef idx="2">
+                                <a:schemeClr val="accent1">
+                                  <a:shade val="50000"/>
+                                </a:schemeClr>
+                              </a:lnRef>
+                              <a:fillRef idx="1">
+                                <a:schemeClr val="accent1"/>
+                              </a:fillRef>
+                              <a:effectRef idx="0">
+                                <a:schemeClr val="accent1"/>
+                              </a:effectRef>
+                              <a:fontRef idx="minor">
+                                <a:schemeClr val="lt1"/>
+                              </a:fontRef>
+                            </wps:style>
+                            <wps:bodyPr rot="0" spcFirstLastPara="0" vertOverflow="overflow" horzOverflow="overflow" vert="horz" wrap="square" lIns="91440" tIns="45720" rIns="91440" bIns="45720" numCol="1" spcCol="0" rtlCol="0" fromWordArt="0" anchor="ctr" anchorCtr="0" forceAA="0" compatLnSpc="1">
+                              <a:prstTxWarp prst="textNoShape">
+                                <a:avLst/>
+                              </a:prstTxWarp>
+                              <a:noAutofit/>
+                            </wps:bodyPr>
+                          </wps:wsp>
+                        </wpg:wgp>
+                      </a:graphicData>
+                    </a:graphic>
+                    <wp14:sizeRelH relativeFrom="page">
+                      <wp14:pctWidth>94100</wp14:pctWidth>
+                    </wp14:sizeRelH>
+                    <wp14:sizeRelV relativeFrom="page">
+                      <wp14:pctHeight>12100</wp14:pctHeight>
+                    </wp14:sizeRelV>
+                  </wp:anchor>
+                </w:drawing>
+              </mc:Choice>
+              <mc:Fallback>
+                <w:pict>
+                  <v:group w14:anchorId="0ABC9EF0" id="Group 149" o:spid="_x0000_s1026" style="position:absolute;margin-left:0;margin-top:0;width:8in;height:95.7pt;z-index:251662336;mso-width-percent:941;mso-height-percent:121;mso-top-percent:23;mso-position-horizontal:center;mso-position-horizontal-relative:page;mso-position-vertical-relative:page;mso-width-percent:941;mso-height-percent:121;mso-top-percent:23" coordorigin="" coordsize="73152,12161" o:gfxdata="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">
+                    <v:shape id="Rectangle 51" o:spid="_x0000_s1027" style="position:absolute;width:73152;height:11303;visibility:visible;mso-wrap-style:square;v-text-anchor:middle" coordsize="7312660,1129665" o:gfxdata="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" path="m,l7312660,r,1129665l3619500,733425,,1091565,,xe" fillcolor="#4472c4 [3204]" stroked="f" strokeweight="1pt">
+                      <v:stroke joinstyle="miter"/>
+                      <v:path arrowok="t" o:connecttype="custom" o:connectlocs="0,0;7315200,0;7315200,1130373;3620757,733885;0,1092249;0,0" o:connectangles="0,0,0,0,0,0"/>
+                    </v:shape>
+                    <v:rect id="Rectangle 151" o:spid="_x0000_s1028" style="position:absolute;width:73152;height:12161;visibility:visible;mso-wrap-style:square;v-text-anchor:middle" o:gfxdata="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" stroked="f" strokeweight="1pt">
+                      <v:fill r:id="rId7" o:title="" recolor="t" rotate="t" type="frame"/>
+                    </v:rect>
+                    <w10:wrap anchorx="page" anchory="page"/>
+                  </v:group>
+                </w:pict>
+              </mc:Fallback>
+            </mc:AlternateContent>
+          </w:r>
+          <w:r>
+            <w:rPr>
+              <w:noProof/>
+            </w:rPr>
+            <mc:AlternateContent>
+              <mc:Choice Requires="wps">
+                <w:drawing>
+                  <wp:anchor distT="0" distB="0" distL="114300" distR="114300" simplePos="0" relativeHeight="251660288" behindDoc="0" locked="0" layoutInCell="1" allowOverlap="1" wp14:anchorId="103F786B" wp14:editId="6DFB5385">
+                    <wp:simplePos x="0" y="0"/>
+                    <wp:positionH relativeFrom="page">
+                      <wp:align>center</wp:align>
+                    </wp:positionH>
+                    <mc:AlternateContent>
+                      <mc:Choice Requires="wp14">
+                        <wp:positionV relativeFrom="page">
+                          <wp14:pctPosVOffset>81800</wp14:pctPosVOffset>
+                        </wp:positionV>
+                      </mc:Choice>
+                      <mc:Fallback>
+                        <wp:positionV relativeFrom="page">
+                          <wp:posOffset>8227695</wp:posOffset>
+                        </wp:positionV>
+                      </mc:Fallback>
+                    </mc:AlternateContent>
+                    <wp:extent cx="7315200" cy="914400"/>
+                    <wp:effectExtent l="0" t="0" r="0" b="8255"/>
+                    <wp:wrapSquare wrapText="bothSides"/>
+                    <wp:docPr id="152" name="Text Box 152"/>
+                    <wp:cNvGraphicFramePr/>
+                    <a:graphic xmlns:a="http://schemas.openxmlformats.org/drawingml/2006/main">
+                      <a:graphicData uri="http://schemas.microsoft.com/office/word/2010/wordprocessingShape">
+                        <wps:wsp>
+                          <wps:cNvSpPr txBox="1"/>
+                          <wps:spPr>
+                            <a:xfrm>
+                              <a:off x="0" y="0"/>
+                              <a:ext cx="7315200" cy="914400"/>
+                            </a:xfrm>
+                            <a:prstGeom prst="rect">
+                              <a:avLst/>
+                            </a:prstGeom>
+                            <a:noFill/>
+                            <a:ln w="6350">
+                              <a:noFill/>
+                            </a:ln>
+                            <a:effectLst/>
+                          </wps:spPr>
+                          <wps:style>
+                            <a:lnRef idx="0">
+                              <a:schemeClr val="accent1"/>
+                            </a:lnRef>
+                            <a:fillRef idx="0">
+                              <a:schemeClr val="accent1"/>
+                            </a:fillRef>
+                            <a:effectRef idx="0">
+                              <a:schemeClr val="accent1"/>
+                            </a:effectRef>
+                            <a:fontRef idx="minor">
+                              <a:schemeClr val="dk1"/>
+                            </a:fontRef>
+                          </wps:style>
+                          <wps:txbx>
+                            <w:txbxContent>
+                              <w:sdt>
+                                <w:sdtPr>
+                                  <w:rPr>
+                                    <w:color w:val="595959" w:themeColor="text1" w:themeTint="A6"/>
+                                    <w:sz w:val="28"/>
+                                    <w:szCs w:val="28"/>
+                                  </w:rPr>
+                                  <w:alias w:val="Author"/>
+                                  <w:tag w:val=""/>
+                                  <w:id w:val="789243997"/>
+                                  <w:dataBinding w:prefixMappings="xmlns:ns0='http://purl.org/dc/elements/1.1/' xmlns:ns1='http://schemas.openxmlformats.org/package/2006/metadata/core-properties' " w:xpath="/ns1:coreProperties[1]/ns0:creator[1]" w:storeItemID="{6C3C8BC8-F283-45AE-878A-BAB7291924A1}"/>
+                                  <w:text/>
+                                </w:sdtPr>
+                                <w:sdtContent>
+                                  <w:p>
+                                    <w:pPr>
+                                      <w:pStyle w:val="NoSpacing"/>
+                                      <w:jc w:val="right"/>
+                                      <w:rPr>
+                                        <w:color w:val="595959" w:themeColor="text1" w:themeTint="A6"/>
+                                        <w:sz w:val="28"/>
+                                        <w:szCs w:val="28"/>
+                                      </w:rPr>
+                                    </w:pPr>
+                                    <w:r>
+                                      <w:rPr>
+                                        <w:color w:val="595959" w:themeColor="text1" w:themeTint="A6"/>
+                                        <w:sz w:val="28"/>
+                                        <w:szCs w:val="28"/>
+                                      </w:rPr>
+                                      <w:t xml:space="preserve">Jordan </w:t>
+                                    </w:r>
+                                    <w:proofErr w:type="spellStart"/>
+                                    <w:r>
+                                      <w:rPr>
+                                        <w:color w:val="595959" w:themeColor="text1" w:themeTint="A6"/>
+                                        <w:sz w:val="28"/>
+                                        <w:szCs w:val="28"/>
+                                      </w:rPr>
+                                      <w:t>Mckenzie</w:t>
+                                    </w:r>
+                                    <w:proofErr w:type="spellEnd"/>
+                                    <w:r>
+                                      <w:rPr>
+                                        <w:color w:val="595959" w:themeColor="text1" w:themeTint="A6"/>
+                                        <w:sz w:val="28"/>
+                                        <w:szCs w:val="28"/>
+                                      </w:rPr>
+                                      <w:t xml:space="preserve">, Joel </w:t>
+                                    </w:r>
+                                    <w:proofErr w:type="spellStart"/>
+                                    <w:r>
+                                      <w:rPr>
+                                        <w:color w:val="595959" w:themeColor="text1" w:themeTint="A6"/>
+                                        <w:sz w:val="28"/>
+                                        <w:szCs w:val="28"/>
+                                      </w:rPr>
+                                      <w:t>Schmuland</w:t>
+                                    </w:r>
+                                    <w:proofErr w:type="spellEnd"/>
+                                  </w:p>
+                                </w:sdtContent>
+                              </w:sdt>
+                              <w:p>
+                                <w:pPr>
+                                  <w:pStyle w:val="NoSpacing"/>
+                                  <w:jc w:val="right"/>
+                                  <w:rPr>
+                                    <w:color w:val="595959" w:themeColor="text1" w:themeTint="A6"/>
+                                    <w:sz w:val="18"/>
+                                    <w:szCs w:val="18"/>
+                                  </w:rPr>
+                                </w:pPr>
+                                <w:sdt>
+                                  <w:sdtPr>
+                                    <w:rPr>
+                                      <w:color w:val="595959" w:themeColor="text1" w:themeTint="A6"/>
+                                      <w:sz w:val="18"/>
+                                      <w:szCs w:val="18"/>
+                                    </w:rPr>
+                                    <w:alias w:val="Email"/>
+                                    <w:tag w:val="Email"/>
+                                    <w:id w:val="942260680"/>
+                                    <w:showingPlcHdr/>
+                                    <w:dataBinding w:prefixMappings="xmlns:ns0='http://schemas.microsoft.com/office/2006/coverPageProps' " w:xpath="/ns0:CoverPageProperties[1]/ns0:CompanyEmail[1]" w:storeItemID="{55AF091B-3C7A-41E3-B477-F2FDAA23CFDA}"/>
+                                    <w:text/>
+                                  </w:sdtPr>
+                                  <w:sdtContent>
+                                    <w:r>
+                                      <w:rPr>
+                                        <w:color w:val="595959" w:themeColor="text1" w:themeTint="A6"/>
+                                        <w:sz w:val="18"/>
+                                        <w:szCs w:val="18"/>
+                                      </w:rPr>
+                                      <w:t xml:space="preserve">     </w:t>
+                                    </w:r>
+                                  </w:sdtContent>
+                                </w:sdt>
+                              </w:p>
+                            </w:txbxContent>
+                          </wps:txbx>
+                          <wps:bodyPr rot="0" spcFirstLastPara="0" vertOverflow="overflow" horzOverflow="overflow" vert="horz" wrap="square" lIns="1600200" tIns="0" rIns="685800" bIns="0" numCol="1" spcCol="0" rtlCol="0" fromWordArt="0" anchor="b" anchorCtr="0" forceAA="0" compatLnSpc="1">
+                            <a:prstTxWarp prst="textNoShape">
+                              <a:avLst/>
+                            </a:prstTxWarp>
+                            <a:noAutofit/>
+                          </wps:bodyPr>
+                        </wps:wsp>
+                      </a:graphicData>
+                    </a:graphic>
+                    <wp14:sizeRelH relativeFrom="page">
+                      <wp14:pctWidth>94100</wp14:pctWidth>
+                    </wp14:sizeRelH>
+                    <wp14:sizeRelV relativeFrom="page">
+                      <wp14:pctHeight>9200</wp14:pctHeight>
+                    </wp14:sizeRelV>
+                  </wp:anchor>
+                </w:drawing>
+              </mc:Choice>
+              <mc:Fallback>
+                <w:pict>
+                  <v:shapetype w14:anchorId="103F786B" id="_x0000_t202" coordsize="21600,21600" o:spt="202" path="m,l,21600r21600,l21600,xe">
+                    <v:stroke joinstyle="miter"/>
+                    <v:path gradientshapeok="t" o:connecttype="rect"/>
+                  </v:shapetype>
+                  <v:shape id="Text Box 152" o:spid="_x0000_s1026" type="#_x0000_t202" style="position:absolute;margin-left:0;margin-top:0;width:8in;height:1in;z-index:251660288;visibility:visible;mso-wrap-style:square;mso-width-percent:941;mso-height-percent:92;mso-top-percent:818;mso-wrap-distance-left:9pt;mso-wrap-distance-top:0;mso-wrap-distance-right:9pt;mso-wrap-distance-bottom:0;mso-position-horizontal:center;mso-position-horizontal-relative:page;mso-position-vertical-relative:page;mso-width-percent:941;mso-height-percent:92;mso-top-percent:818;mso-width-relative:page;mso-height-relative:page;v-text-anchor:bottom" o:gfxdata="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" filled="f" stroked="f" strokeweight=".5pt">
+                    <v:textbox inset="126pt,0,54pt,0">
+                      <w:txbxContent>
+                        <w:sdt>
+                          <w:sdtPr>
+                            <w:rPr>
+                              <w:color w:val="595959" w:themeColor="text1" w:themeTint="A6"/>
+                              <w:sz w:val="28"/>
+                              <w:szCs w:val="28"/>
+                            </w:rPr>
+                            <w:alias w:val="Author"/>
+                            <w:tag w:val=""/>
+                            <w:id w:val="789243997"/>
+                            <w:dataBinding w:prefixMappings="xmlns:ns0='http://purl.org/dc/elements/1.1/' xmlns:ns1='http://schemas.openxmlformats.org/package/2006/metadata/core-properties' " w:xpath="/ns1:coreProperties[1]/ns0:creator[1]" w:storeItemID="{6C3C8BC8-F283-45AE-878A-BAB7291924A1}"/>
+                            <w:text/>
+                          </w:sdtPr>
+                          <w:sdtContent>
+                            <w:p>
+                              <w:pPr>
+                                <w:pStyle w:val="NoSpacing"/>
+                                <w:jc w:val="right"/>
+                                <w:rPr>
+                                  <w:color w:val="595959" w:themeColor="text1" w:themeTint="A6"/>
+                                  <w:sz w:val="28"/>
+                                  <w:szCs w:val="28"/>
+                                </w:rPr>
+                              </w:pPr>
+                              <w:r>
+                                <w:rPr>
+                                  <w:color w:val="595959" w:themeColor="text1" w:themeTint="A6"/>
+                                  <w:sz w:val="28"/>
+                                  <w:szCs w:val="28"/>
+                                </w:rPr>
+                                <w:t xml:space="preserve">Jordan </w:t>
+                              </w:r>
+                              <w:proofErr w:type="spellStart"/>
+                              <w:r>
+                                <w:rPr>
+                                  <w:color w:val="595959" w:themeColor="text1" w:themeTint="A6"/>
+                                  <w:sz w:val="28"/>
+                                  <w:szCs w:val="28"/>
+                                </w:rPr>
+                                <w:t>Mckenzie</w:t>
+                              </w:r>
+                              <w:proofErr w:type="spellEnd"/>
+                              <w:r>
+                                <w:rPr>
+                                  <w:color w:val="595959" w:themeColor="text1" w:themeTint="A6"/>
+                                  <w:sz w:val="28"/>
+                                  <w:szCs w:val="28"/>
+                                </w:rPr>
+                                <w:t xml:space="preserve">, Joel </w:t>
+                              </w:r>
+                              <w:proofErr w:type="spellStart"/>
+                              <w:r>
+                                <w:rPr>
+                                  <w:color w:val="595959" w:themeColor="text1" w:themeTint="A6"/>
+                                  <w:sz w:val="28"/>
+                                  <w:szCs w:val="28"/>
+                                </w:rPr>
+                                <w:t>Schmuland</w:t>
+                              </w:r>
+                              <w:proofErr w:type="spellEnd"/>
+                            </w:p>
+                          </w:sdtContent>
+                        </w:sdt>
+                        <w:p>
+                          <w:pPr>
+                            <w:pStyle w:val="NoSpacing"/>
+                            <w:jc w:val="right"/>
+                            <w:rPr>
+                              <w:color w:val="595959" w:themeColor="text1" w:themeTint="A6"/>
+                              <w:sz w:val="18"/>
+                              <w:szCs w:val="18"/>
+                            </w:rPr>
+                          </w:pPr>
+                          <w:sdt>
+                            <w:sdtPr>
+                              <w:rPr>
+                                <w:color w:val="595959" w:themeColor="text1" w:themeTint="A6"/>
+                                <w:sz w:val="18"/>
+                                <w:szCs w:val="18"/>
+                              </w:rPr>
+                              <w:alias w:val="Email"/>
+                              <w:tag w:val="Email"/>
+                              <w:id w:val="942260680"/>
+                              <w:showingPlcHdr/>
+                              <w:dataBinding w:prefixMappings="xmlns:ns0='http://schemas.microsoft.com/office/2006/coverPageProps' " w:xpath="/ns0:CoverPageProperties[1]/ns0:CompanyEmail[1]" w:storeItemID="{55AF091B-3C7A-41E3-B477-F2FDAA23CFDA}"/>
+                              <w:text/>
+                            </w:sdtPr>
+                            <w:sdtContent>
+                              <w:r>
+                                <w:rPr>
+                                  <w:color w:val="595959" w:themeColor="text1" w:themeTint="A6"/>
+                                  <w:sz w:val="18"/>
+                                  <w:szCs w:val="18"/>
+                                </w:rPr>
+                                <w:t xml:space="preserve">     </w:t>
+                              </w:r>
+                            </w:sdtContent>
+                          </w:sdt>
+                        </w:p>
+                      </w:txbxContent>
+                    </v:textbox>
+                    <w10:wrap type="square" anchorx="page" anchory="page"/>
+                  </v:shape>
+                </w:pict>
+              </mc:Fallback>
+            </mc:AlternateContent>
+          </w:r>
+          <w:r>
+            <w:rPr>
+              <w:noProof/>
+            </w:rPr>
+            <mc:AlternateContent>
+              <mc:Choice Requires="wps">
+                <w:drawing>
+                  <wp:anchor distT="0" distB="0" distL="114300" distR="114300" simplePos="0" relativeHeight="251659264" behindDoc="0" locked="0" layoutInCell="1" allowOverlap="1" wp14:anchorId="6311D6FA" wp14:editId="1DB4CD7C">
+                    <wp:simplePos x="0" y="0"/>
+                    <wp:positionH relativeFrom="page">
+                      <wp:align>center</wp:align>
+                    </wp:positionH>
+                    <mc:AlternateContent>
+                      <mc:Choice Requires="wp14">
+                        <wp:positionV relativeFrom="page">
+                          <wp14:pctPosVOffset>30000</wp14:pctPosVOffset>
+                        </wp:positionV>
+                      </mc:Choice>
+                      <mc:Fallback>
+                        <wp:positionV relativeFrom="page">
+                          <wp:posOffset>3017520</wp:posOffset>
+                        </wp:positionV>
+                      </mc:Fallback>
+                    </mc:AlternateContent>
+                    <wp:extent cx="7315200" cy="3638550"/>
+                    <wp:effectExtent l="0" t="0" r="0" b="6350"/>
+                    <wp:wrapSquare wrapText="bothSides"/>
+                    <wp:docPr id="154" name="Text Box 154"/>
+                    <wp:cNvGraphicFramePr/>
+                    <a:graphic xmlns:a="http://schemas.openxmlformats.org/drawingml/2006/main">
+                      <a:graphicData uri="http://schemas.microsoft.com/office/word/2010/wordprocessingShape">
+                        <wps:wsp>
+                          <wps:cNvSpPr txBox="1"/>
+                          <wps:spPr>
+                            <a:xfrm>
+                              <a:off x="0" y="0"/>
+                              <a:ext cx="7315200" cy="3638550"/>
+                            </a:xfrm>
+                            <a:prstGeom prst="rect">
+                              <a:avLst/>
+                            </a:prstGeom>
+                            <a:noFill/>
+                            <a:ln w="6350">
+                              <a:noFill/>
+                            </a:ln>
+                            <a:effectLst/>
+                          </wps:spPr>
+                          <wps:style>
+                            <a:lnRef idx="0">
+                              <a:schemeClr val="accent1"/>
+                            </a:lnRef>
+                            <a:fillRef idx="0">
+                              <a:schemeClr val="accent1"/>
+                            </a:fillRef>
+                            <a:effectRef idx="0">
+                              <a:schemeClr val="accent1"/>
+                            </a:effectRef>
+                            <a:fontRef idx="minor">
+                              <a:schemeClr val="dk1"/>
+                            </a:fontRef>
+                          </wps:style>
+                          <wps:txbx>
+                            <w:txbxContent>
+                              <w:p>
+                                <w:pPr>
+                                  <w:jc w:val="right"/>
+                                  <w:rPr>
+                                    <w:color w:val="4472C4" w:themeColor="accent1"/>
+                                    <w:sz w:val="64"/>
+                                    <w:szCs w:val="64"/>
+                                  </w:rPr>
+                                </w:pPr>
+                                <w:sdt>
+                                  <w:sdtPr>
+                                    <w:rPr>
+                                      <w:caps/>
+                                      <w:color w:val="4472C4" w:themeColor="accent1"/>
+                                      <w:sz w:val="64"/>
+                                      <w:szCs w:val="64"/>
+                                    </w:rPr>
+                                    <w:alias w:val="Title"/>
+                                    <w:tag w:val=""/>
+                                    <w:id w:val="630141079"/>
+                                    <w:dataBinding w:prefixMappings="xmlns:ns0='http://purl.org/dc/elements/1.1/' xmlns:ns1='http://schemas.openxmlformats.org/package/2006/metadata/core-properties' " w:xpath="/ns1:coreProperties[1]/ns0:title[1]" w:storeItemID="{6C3C8BC8-F283-45AE-878A-BAB7291924A1}"/>
+                                    <w:text w:multiLine="1"/>
+                                  </w:sdtPr>
+                                  <w:sdtEndPr>
+                                    <w:rPr>
+                                      <w:caps w:val="0"/>
+                                    </w:rPr>
+                                  </w:sdtEndPr>
+                                  <w:sdtContent>
+                                    <w:r>
+                                      <w:rPr>
+                                        <w:caps/>
+                                        <w:color w:val="4472C4" w:themeColor="accent1"/>
+                                        <w:sz w:val="64"/>
+                                        <w:szCs w:val="64"/>
+                                      </w:rPr>
+                                      <w:t>CST8277 – Assignment 2</w:t>
+                                    </w:r>
+                                  </w:sdtContent>
+                                </w:sdt>
+                              </w:p>
+                              <w:sdt>
+                                <w:sdtPr>
+                                  <w:rPr>
+                                    <w:color w:val="404040" w:themeColor="text1" w:themeTint="BF"/>
+                                    <w:sz w:val="36"/>
+                                    <w:szCs w:val="36"/>
+                                  </w:rPr>
+                                  <w:alias w:val="Subtitle"/>
+                                  <w:tag w:val=""/>
+                                  <w:id w:val="1759551507"/>
+                                  <w:dataBinding w:prefixMappings="xmlns:ns0='http://purl.org/dc/elements/1.1/' xmlns:ns1='http://schemas.openxmlformats.org/package/2006/metadata/core-properties' " w:xpath="/ns1:coreProperties[1]/ns0:subject[1]" w:storeItemID="{6C3C8BC8-F283-45AE-878A-BAB7291924A1}"/>
+                                  <w:text/>
+                                </w:sdtPr>
+                                <w:sdtContent>
+                                  <w:p>
+                                    <w:pPr>
+                                      <w:jc w:val="right"/>
+                                      <w:rPr>
+                                        <w:smallCaps/>
+                                        <w:color w:val="404040" w:themeColor="text1" w:themeTint="BF"/>
+                                        <w:sz w:val="36"/>
+                                        <w:szCs w:val="36"/>
+                                      </w:rPr>
+                                    </w:pPr>
+                                    <w:r>
+                                      <w:rPr>
+                                        <w:color w:val="404040" w:themeColor="text1" w:themeTint="BF"/>
+                                        <w:sz w:val="36"/>
+                                        <w:szCs w:val="36"/>
+                                      </w:rPr>
+                                      <w:t xml:space="preserve">Jordan </w:t>
+                                    </w:r>
+                                    <w:proofErr w:type="spellStart"/>
+                                    <w:r>
+                                      <w:rPr>
+                                        <w:color w:val="404040" w:themeColor="text1" w:themeTint="BF"/>
+                                        <w:sz w:val="36"/>
+                                        <w:szCs w:val="36"/>
+                                      </w:rPr>
+                                      <w:t>Mckenzie</w:t>
+                                    </w:r>
+                                    <w:proofErr w:type="spellEnd"/>
+                                    <w:r>
+                                      <w:rPr>
+                                        <w:color w:val="404040" w:themeColor="text1" w:themeTint="BF"/>
+                                        <w:sz w:val="36"/>
+                                        <w:szCs w:val="36"/>
+                                      </w:rPr>
+                                      <w:t xml:space="preserve">, Joel </w:t>
+                                    </w:r>
+                                    <w:proofErr w:type="spellStart"/>
+                                    <w:r>
+                                      <w:rPr>
+                                        <w:color w:val="404040" w:themeColor="text1" w:themeTint="BF"/>
+                                        <w:sz w:val="36"/>
+                                        <w:szCs w:val="36"/>
+                                      </w:rPr>
+                                      <w:t>Schmuland</w:t>
+                                    </w:r>
+                                    <w:proofErr w:type="spellEnd"/>
+                                  </w:p>
+                                </w:sdtContent>
+                              </w:sdt>
+                            </w:txbxContent>
+                          </wps:txbx>
+                          <wps:bodyPr rot="0" spcFirstLastPara="0" vertOverflow="overflow" horzOverflow="overflow" vert="horz" wrap="square" lIns="1600200" tIns="0" rIns="685800" bIns="0" numCol="1" spcCol="0" rtlCol="0" fromWordArt="0" anchor="b" anchorCtr="0" forceAA="0" compatLnSpc="1">
+                            <a:prstTxWarp prst="textNoShape">
+                              <a:avLst/>
+                            </a:prstTxWarp>
+                            <a:noAutofit/>
+                          </wps:bodyPr>
+                        </wps:wsp>
+                      </a:graphicData>
+                    </a:graphic>
+                    <wp14:sizeRelH relativeFrom="page">
+                      <wp14:pctWidth>94100</wp14:pctWidth>
+                    </wp14:sizeRelH>
+                    <wp14:sizeRelV relativeFrom="page">
+                      <wp14:pctHeight>36300</wp14:pctHeight>
+                    </wp14:sizeRelV>
+                  </wp:anchor>
+                </w:drawing>
+              </mc:Choice>
+              <mc:Fallback>
+                <w:pict>
+                  <v:shape w14:anchorId="6311D6FA" id="Text Box 154" o:spid="_x0000_s1027" type="#_x0000_t202" style="position:absolute;margin-left:0;margin-top:0;width:8in;height:286.5pt;z-index:251659264;visibility:visible;mso-wrap-style:square;mso-width-percent:941;mso-height-percent:363;mso-top-percent:300;mso-wrap-distance-left:9pt;mso-wrap-distance-top:0;mso-wrap-distance-right:9pt;mso-wrap-distance-bottom:0;mso-position-horizontal:center;mso-position-horizontal-relative:page;mso-position-vertical-relative:page;mso-width-percent:941;mso-height-percent:363;mso-top-percent:300;mso-width-relative:page;mso-height-relative:page;v-text-anchor:bottom" o:gfxdata="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" filled="f" stroked="f" strokeweight=".5pt">
+                    <v:textbox inset="126pt,0,54pt,0">
+                      <w:txbxContent>
+                        <w:p>
+                          <w:pPr>
+                            <w:jc w:val="right"/>
+                            <w:rPr>
+                              <w:color w:val="4472C4" w:themeColor="accent1"/>
+                              <w:sz w:val="64"/>
+                              <w:szCs w:val="64"/>
+                            </w:rPr>
+                          </w:pPr>
+                          <w:sdt>
+                            <w:sdtPr>
+                              <w:rPr>
+                                <w:caps/>
+                                <w:color w:val="4472C4" w:themeColor="accent1"/>
+                                <w:sz w:val="64"/>
+                                <w:szCs w:val="64"/>
+                              </w:rPr>
+                              <w:alias w:val="Title"/>
+                              <w:tag w:val=""/>
+                              <w:id w:val="630141079"/>
+                              <w:dataBinding w:prefixMappings="xmlns:ns0='http://purl.org/dc/elements/1.1/' xmlns:ns1='http://schemas.openxmlformats.org/package/2006/metadata/core-properties' " w:xpath="/ns1:coreProperties[1]/ns0:title[1]" w:storeItemID="{6C3C8BC8-F283-45AE-878A-BAB7291924A1}"/>
+                              <w:text w:multiLine="1"/>
+                            </w:sdtPr>
+                            <w:sdtEndPr>
+                              <w:rPr>
+                                <w:caps w:val="0"/>
+                              </w:rPr>
+                            </w:sdtEndPr>
+                            <w:sdtContent>
+                              <w:r>
+                                <w:rPr>
+                                  <w:caps/>
+                                  <w:color w:val="4472C4" w:themeColor="accent1"/>
+                                  <w:sz w:val="64"/>
+                                  <w:szCs w:val="64"/>
+                                </w:rPr>
+                                <w:t>CST8277 – Assignment 2</w:t>
+                              </w:r>
+                            </w:sdtContent>
+                          </w:sdt>
+                        </w:p>
+                        <w:sdt>
+                          <w:sdtPr>
+                            <w:rPr>
+                              <w:color w:val="404040" w:themeColor="text1" w:themeTint="BF"/>
+                              <w:sz w:val="36"/>
+                              <w:szCs w:val="36"/>
+                            </w:rPr>
+                            <w:alias w:val="Subtitle"/>
+                            <w:tag w:val=""/>
+                            <w:id w:val="1759551507"/>
+                            <w:dataBinding w:prefixMappings="xmlns:ns0='http://purl.org/dc/elements/1.1/' xmlns:ns1='http://schemas.openxmlformats.org/package/2006/metadata/core-properties' " w:xpath="/ns1:coreProperties[1]/ns0:subject[1]" w:storeItemID="{6C3C8BC8-F283-45AE-878A-BAB7291924A1}"/>
+                            <w:text/>
+                          </w:sdtPr>
+                          <w:sdtContent>
+                            <w:p>
+                              <w:pPr>
+                                <w:jc w:val="right"/>
+                                <w:rPr>
+                                  <w:smallCaps/>
+                                  <w:color w:val="404040" w:themeColor="text1" w:themeTint="BF"/>
+                                  <w:sz w:val="36"/>
+                                  <w:szCs w:val="36"/>
+                                </w:rPr>
+                              </w:pPr>
+                              <w:r>
+                                <w:rPr>
+                                  <w:color w:val="404040" w:themeColor="text1" w:themeTint="BF"/>
+                                  <w:sz w:val="36"/>
+                                  <w:szCs w:val="36"/>
+                                </w:rPr>
+                                <w:t xml:space="preserve">Jordan </w:t>
+                              </w:r>
+                              <w:proofErr w:type="spellStart"/>
+                              <w:r>
+                                <w:rPr>
+                                  <w:color w:val="404040" w:themeColor="text1" w:themeTint="BF"/>
+                                  <w:sz w:val="36"/>
+                                  <w:szCs w:val="36"/>
+                                </w:rPr>
+                                <w:t>Mckenzie</w:t>
+                              </w:r>
+                              <w:proofErr w:type="spellEnd"/>
+                              <w:r>
+                                <w:rPr>
+                                  <w:color w:val="404040" w:themeColor="text1" w:themeTint="BF"/>
+                                  <w:sz w:val="36"/>
+                                  <w:szCs w:val="36"/>
+                                </w:rPr>
+                                <w:t xml:space="preserve">, Joel </w:t>
+                              </w:r>
+                              <w:proofErr w:type="spellStart"/>
+                              <w:r>
+                                <w:rPr>
+                                  <w:color w:val="404040" w:themeColor="text1" w:themeTint="BF"/>
+                                  <w:sz w:val="36"/>
+                                  <w:szCs w:val="36"/>
+                                </w:rPr>
+                                <w:t>Schmuland</w:t>
+                              </w:r>
+                              <w:proofErr w:type="spellEnd"/>
+                            </w:p>
+                          </w:sdtContent>
+                        </w:sdt>
+                      </w:txbxContent>
+                    </v:textbox>
+                    <w10:wrap type="square" anchorx="page" anchory="page"/>
+                  </v:shape>
+                </w:pict>
+              </mc:Fallback>
+            </mc:AlternateContent>
+          </w:r>
+        </w:p>
+        <w:p>
+          <w:pPr>
+            <w:spacing w:after="160" w:line="259" w:lineRule="auto"/>
+            <w:rPr>
+              <w:rFonts w:asciiTheme="majorHAnsi" w:eastAsiaTheme="majorEastAsia" w:hAnsiTheme="majorHAnsi" w:cstheme="majorBidi"/>
+              <w:noProof/>
+              <w:sz w:val="32"/>
+              <w:szCs w:val="32"/>
+            </w:rPr>
+          </w:pPr>
+          <w:r>
+            <w:rPr>
+              <w:noProof/>
+            </w:rPr>
+            <w:br w:type="page"/>
+          </w:r>
+        </w:p>
+      </w:sdtContent>
+    </w:sdt>
     <w:p>
       <w:pPr>
         <w:pStyle w:val="Heading1"/>
@@ -43,7 +948,7 @@
           <w:noProof/>
         </w:rPr>
         <w:drawing>
-          <wp:inline distT="0" distB="0" distL="0" distR="0" wp14:anchorId="469A293B" wp14:editId="232C9FCA">
+          <wp:inline distT="0" distB="0" distL="0" distR="0" wp14:anchorId="76C9EECE" wp14:editId="3BDB5A5C">
             <wp:extent cx="4752975" cy="3162300"/>
             <wp:effectExtent l="0" t="0" r="9525" b="0"/>
             <wp:docPr id="2" name="Picture 2"/>
@@ -60,7 +965,7 @@
                     </pic:cNvPicPr>
                   </pic:nvPicPr>
                   <pic:blipFill>
-                    <a:blip r:embed="rId6">
+                    <a:blip r:embed="rId8">
                       <a:extLst>
                         <a:ext uri="{28A0092B-C50C-407E-A947-70E740481C1C}">
                           <a14:useLocalDpi xmlns:a14="http://schemas.microsoft.com/office/drawing/2010/main" val="0"/>
@@ -98,7 +1003,7 @@
           <w:noProof/>
         </w:rPr>
         <w:drawing>
-          <wp:inline distT="0" distB="0" distL="0" distR="0" wp14:anchorId="01FADCAE" wp14:editId="0FF0BFF4">
+          <wp:inline distT="0" distB="0" distL="0" distR="0" wp14:anchorId="69264945" wp14:editId="7CD5D1B3">
             <wp:extent cx="5295900" cy="4352925"/>
             <wp:effectExtent l="0" t="0" r="0" b="9525"/>
             <wp:docPr id="3" name="Picture 3"/>
@@ -115,7 +1020,7 @@
                     </pic:cNvPicPr>
                   </pic:nvPicPr>
                   <pic:blipFill>
-                    <a:blip r:embed="rId7">
+                    <a:blip r:embed="rId9">
                       <a:extLst>
                         <a:ext uri="{28A0092B-C50C-407E-A947-70E740481C1C}">
                           <a14:useLocalDpi xmlns:a14="http://schemas.microsoft.com/office/drawing/2010/main" val="0"/>
@@ -153,7 +1058,7 @@
           <w:noProof/>
         </w:rPr>
         <w:drawing>
-          <wp:inline distT="0" distB="0" distL="0" distR="0" wp14:anchorId="2200A4B9" wp14:editId="0DBC16B7">
+          <wp:inline distT="0" distB="0" distL="0" distR="0" wp14:anchorId="31DAC6F9" wp14:editId="31101D8B">
             <wp:extent cx="5295900" cy="4352925"/>
             <wp:effectExtent l="0" t="0" r="0" b="9525"/>
             <wp:docPr id="4" name="Picture 4"/>
@@ -170,7 +1075,7 @@
                     </pic:cNvPicPr>
                   </pic:nvPicPr>
                   <pic:blipFill>
-                    <a:blip r:embed="rId8">
+                    <a:blip r:embed="rId10">
                       <a:extLst>
                         <a:ext uri="{28A0092B-C50C-407E-A947-70E740481C1C}">
                           <a14:useLocalDpi xmlns:a14="http://schemas.microsoft.com/office/drawing/2010/main" val="0"/>
@@ -215,7 +1120,7 @@
           <w:noProof/>
         </w:rPr>
         <w:drawing>
-          <wp:inline distT="0" distB="0" distL="0" distR="0" wp14:anchorId="03C0253A" wp14:editId="7D60E521">
+          <wp:inline distT="0" distB="0" distL="0" distR="0" wp14:anchorId="524A243A" wp14:editId="015CB0E5">
             <wp:extent cx="7038975" cy="4384457"/>
             <wp:effectExtent l="0" t="0" r="0" b="0"/>
             <wp:docPr id="1" name="Picture 1"/>
@@ -230,7 +1135,7 @@
                     <pic:cNvPicPr/>
                   </pic:nvPicPr>
                   <pic:blipFill rotWithShape="1">
-                    <a:blip r:embed="rId9"/>
+                    <a:blip r:embed="rId11"/>
                     <a:srcRect l="48611"/>
                     <a:stretch/>
                   </pic:blipFill>
@@ -272,7 +1177,7 @@
           <w:noProof/>
         </w:rPr>
         <w:drawing>
-          <wp:inline distT="0" distB="0" distL="0" distR="0" wp14:anchorId="25B42708" wp14:editId="17E4862F">
+          <wp:inline distT="0" distB="0" distL="0" distR="0" wp14:anchorId="5BFB0347" wp14:editId="47B99C93">
             <wp:extent cx="6858000" cy="2619375"/>
             <wp:effectExtent l="0" t="0" r="0" b="9525"/>
             <wp:docPr id="5" name="Picture 5"/>
@@ -287,7 +1192,7 @@
                     <pic:cNvPicPr/>
                   </pic:nvPicPr>
                   <pic:blipFill>
-                    <a:blip r:embed="rId10"/>
+                    <a:blip r:embed="rId12"/>
                     <a:stretch>
                       <a:fillRect/>
                     </a:stretch>
@@ -2580,14 +3485,7 @@
                 <w:sz w:val="20"/>
                 <w:szCs w:val="20"/>
               </w:rPr>
-              <w:t xml:space="preserve"> object details</w:t>
-            </w:r>
-            <w:r>
-              <w:rPr>
-                <w:sz w:val="20"/>
-                <w:szCs w:val="20"/>
-              </w:rPr>
-              <w:t xml:space="preserve">. </w:t>
+              <w:t xml:space="preserve"> object details. </w:t>
             </w:r>
           </w:p>
         </w:tc>
@@ -3264,8 +4162,10 @@
     <w:sectPr>
       <w:pgSz w:w="12240" w:h="15840"/>
       <w:pgMar w:top="720" w:right="720" w:bottom="720" w:left="720" w:header="720" w:footer="720" w:gutter="0"/>
+      <w:pgNumType w:start="0"/>
       <w:cols w:space="720"/>
       <w:noEndnote/>
+      <w:titlePg/>
       <w:docGrid w:linePitch="326"/>
     </w:sectPr>
   </w:body>
@@ -4091,6 +4991,29 @@
       <w:contextualSpacing/>
     </w:pPr>
   </w:style>
+  <w:style w:type="paragraph" w:styleId="NoSpacing">
+    <w:name w:val="No Spacing"/>
+    <w:link w:val="NoSpacingChar"/>
+    <w:uiPriority w:val="1"/>
+    <w:qFormat/>
+    <w:rsid w:val="00E03A53"/>
+    <w:pPr>
+      <w:spacing w:after="0" w:line="240" w:lineRule="auto"/>
+    </w:pPr>
+    <w:rPr>
+      <w:rFonts w:eastAsiaTheme="minorEastAsia"/>
+    </w:rPr>
+  </w:style>
+  <w:style w:type="character" w:customStyle="1" w:styleId="NoSpacingChar">
+    <w:name w:val="No Spacing Char"/>
+    <w:basedOn w:val="DefaultParagraphFont"/>
+    <w:link w:val="NoSpacing"/>
+    <w:uiPriority w:val="1"/>
+    <w:rsid w:val="00E03A53"/>
+    <w:rPr>
+      <w:rFonts w:eastAsiaTheme="minorEastAsia"/>
+    </w:rPr>
+  </w:style>
 </w:styles>
 </file>
 
@@ -4558,7 +5481,7 @@
 </file>
 
 <file path=customXml/itemProps1.xml><?xml version="1.0" encoding="utf-8"?>
-<ds:datastoreItem xmlns:ds="http://schemas.openxmlformats.org/officeDocument/2006/customXml" ds:itemID="{18AEC96D-951F-4590-99ED-46CC5C9763A4}">
+<ds:datastoreItem xmlns:ds="http://schemas.openxmlformats.org/officeDocument/2006/customXml" ds:itemID="{C9B4F814-48AC-4CA1-A6CB-D518C5EE4F6C}">
   <ds:schemaRefs>
     <ds:schemaRef ds:uri="http://schemas.openxmlformats.org/officeDocument/2006/bibliography"/>
   </ds:schemaRefs>

</xml_diff>

<commit_message>
added our names to all methods and screenshots of Java
</commit_message>
<xml_diff>
--- a/A2_PartA_C++WriteUp.docx
+++ b/A2_PartA_C++WriteUp.docx
@@ -225,7 +225,7 @@
                                 <a:avLst/>
                               </a:prstGeom>
                               <a:blipFill>
-                                <a:blip r:embed="rId6"/>
+                                <a:blip r:embed="rId8"/>
                                 <a:stretch>
                                   <a:fillRect r="-7574"/>
                                 </a:stretch>
@@ -277,7 +277,7 @@
                       <v:path arrowok="t" o:connecttype="custom" o:connectlocs="0,0;7315200,0;7315200,1130373;3620757,733885;0,1092249;0,0" o:connectangles="0,0,0,0,0,0"/>
                     </v:shape>
                     <v:rect id="Rectangle 151" o:spid="_x0000_s1028" style="position:absolute;width:73152;height:12161;visibility:visible;mso-wrap-style:square;v-text-anchor:middle" o:gfxdata="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" stroked="f" strokeweight="1pt">
-                      <v:fill r:id="rId7" o:title="" recolor="t" rotate="t" type="frame"/>
+                      <v:fill r:id="rId9" o:title="" recolor="t" rotate="t" type="frame"/>
                     </v:rect>
                     <w10:wrap anchorx="page" anchory="page"/>
                   </v:group>
@@ -361,6 +361,7 @@
                                   <w:dataBinding w:prefixMappings="xmlns:ns0='http://purl.org/dc/elements/1.1/' xmlns:ns1='http://schemas.openxmlformats.org/package/2006/metadata/core-properties' " w:xpath="/ns1:coreProperties[1]/ns0:creator[1]" w:storeItemID="{6C3C8BC8-F283-45AE-878A-BAB7291924A1}"/>
                                   <w:text/>
                                 </w:sdtPr>
+                                <w:sdtEndPr/>
                                 <w:sdtContent>
                                   <w:p>
                                     <w:pPr>
@@ -378,36 +379,8 @@
                                         <w:sz w:val="28"/>
                                         <w:szCs w:val="28"/>
                                       </w:rPr>
-                                      <w:t xml:space="preserve">Jordan </w:t>
+                                      <w:t>Jordan Mckenzie, Joel Schmuland</w:t>
                                     </w:r>
-                                    <w:proofErr w:type="spellStart"/>
-                                    <w:r>
-                                      <w:rPr>
-                                        <w:color w:val="595959" w:themeColor="text1" w:themeTint="A6"/>
-                                        <w:sz w:val="28"/>
-                                        <w:szCs w:val="28"/>
-                                      </w:rPr>
-                                      <w:t>Mckenzie</w:t>
-                                    </w:r>
-                                    <w:proofErr w:type="spellEnd"/>
-                                    <w:r>
-                                      <w:rPr>
-                                        <w:color w:val="595959" w:themeColor="text1" w:themeTint="A6"/>
-                                        <w:sz w:val="28"/>
-                                        <w:szCs w:val="28"/>
-                                      </w:rPr>
-                                      <w:t xml:space="preserve">, Joel </w:t>
-                                    </w:r>
-                                    <w:proofErr w:type="spellStart"/>
-                                    <w:r>
-                                      <w:rPr>
-                                        <w:color w:val="595959" w:themeColor="text1" w:themeTint="A6"/>
-                                        <w:sz w:val="28"/>
-                                        <w:szCs w:val="28"/>
-                                      </w:rPr>
-                                      <w:t>Schmuland</w:t>
-                                    </w:r>
-                                    <w:proofErr w:type="spellEnd"/>
                                   </w:p>
                                 </w:sdtContent>
                               </w:sdt>
@@ -435,6 +408,7 @@
                                     <w:dataBinding w:prefixMappings="xmlns:ns0='http://schemas.microsoft.com/office/2006/coverPageProps' " w:xpath="/ns0:CoverPageProperties[1]/ns0:CompanyEmail[1]" w:storeItemID="{55AF091B-3C7A-41E3-B477-F2FDAA23CFDA}"/>
                                     <w:text/>
                                   </w:sdtPr>
+                                  <w:sdtEndPr/>
                                   <w:sdtContent>
                                     <w:r>
                                       <w:rPr>
@@ -489,6 +463,7 @@
                             <w:dataBinding w:prefixMappings="xmlns:ns0='http://purl.org/dc/elements/1.1/' xmlns:ns1='http://schemas.openxmlformats.org/package/2006/metadata/core-properties' " w:xpath="/ns1:coreProperties[1]/ns0:creator[1]" w:storeItemID="{6C3C8BC8-F283-45AE-878A-BAB7291924A1}"/>
                             <w:text/>
                           </w:sdtPr>
+                          <w:sdtEndPr/>
                           <w:sdtContent>
                             <w:p>
                               <w:pPr>
@@ -506,36 +481,8 @@
                                   <w:sz w:val="28"/>
                                   <w:szCs w:val="28"/>
                                 </w:rPr>
-                                <w:t xml:space="preserve">Jordan </w:t>
+                                <w:t>Jordan Mckenzie, Joel Schmuland</w:t>
                               </w:r>
-                              <w:proofErr w:type="spellStart"/>
-                              <w:r>
-                                <w:rPr>
-                                  <w:color w:val="595959" w:themeColor="text1" w:themeTint="A6"/>
-                                  <w:sz w:val="28"/>
-                                  <w:szCs w:val="28"/>
-                                </w:rPr>
-                                <w:t>Mckenzie</w:t>
-                              </w:r>
-                              <w:proofErr w:type="spellEnd"/>
-                              <w:r>
-                                <w:rPr>
-                                  <w:color w:val="595959" w:themeColor="text1" w:themeTint="A6"/>
-                                  <w:sz w:val="28"/>
-                                  <w:szCs w:val="28"/>
-                                </w:rPr>
-                                <w:t xml:space="preserve">, Joel </w:t>
-                              </w:r>
-                              <w:proofErr w:type="spellStart"/>
-                              <w:r>
-                                <w:rPr>
-                                  <w:color w:val="595959" w:themeColor="text1" w:themeTint="A6"/>
-                                  <w:sz w:val="28"/>
-                                  <w:szCs w:val="28"/>
-                                </w:rPr>
-                                <w:t>Schmuland</w:t>
-                              </w:r>
-                              <w:proofErr w:type="spellEnd"/>
                             </w:p>
                           </w:sdtContent>
                         </w:sdt>
@@ -563,6 +510,7 @@
                               <w:dataBinding w:prefixMappings="xmlns:ns0='http://schemas.microsoft.com/office/2006/coverPageProps' " w:xpath="/ns0:CoverPageProperties[1]/ns0:CompanyEmail[1]" w:storeItemID="{55AF091B-3C7A-41E3-B477-F2FDAA23CFDA}"/>
                               <w:text/>
                             </w:sdtPr>
+                            <w:sdtEndPr/>
                             <w:sdtContent>
                               <w:r>
                                 <w:rPr>
@@ -700,6 +648,7 @@
                                   <w:dataBinding w:prefixMappings="xmlns:ns0='http://purl.org/dc/elements/1.1/' xmlns:ns1='http://schemas.openxmlformats.org/package/2006/metadata/core-properties' " w:xpath="/ns1:coreProperties[1]/ns0:subject[1]" w:storeItemID="{6C3C8BC8-F283-45AE-878A-BAB7291924A1}"/>
                                   <w:text/>
                                 </w:sdtPr>
+                                <w:sdtEndPr/>
                                 <w:sdtContent>
                                   <w:p>
                                     <w:pPr>
@@ -717,36 +666,8 @@
                                         <w:sz w:val="36"/>
                                         <w:szCs w:val="36"/>
                                       </w:rPr>
-                                      <w:t xml:space="preserve">Jordan </w:t>
+                                      <w:t>Jordan Mckenzie, Joel Schmuland</w:t>
                                     </w:r>
-                                    <w:proofErr w:type="spellStart"/>
-                                    <w:r>
-                                      <w:rPr>
-                                        <w:color w:val="404040" w:themeColor="text1" w:themeTint="BF"/>
-                                        <w:sz w:val="36"/>
-                                        <w:szCs w:val="36"/>
-                                      </w:rPr>
-                                      <w:t>Mckenzie</w:t>
-                                    </w:r>
-                                    <w:proofErr w:type="spellEnd"/>
-                                    <w:r>
-                                      <w:rPr>
-                                        <w:color w:val="404040" w:themeColor="text1" w:themeTint="BF"/>
-                                        <w:sz w:val="36"/>
-                                        <w:szCs w:val="36"/>
-                                      </w:rPr>
-                                      <w:t xml:space="preserve">, Joel </w:t>
-                                    </w:r>
-                                    <w:proofErr w:type="spellStart"/>
-                                    <w:r>
-                                      <w:rPr>
-                                        <w:color w:val="404040" w:themeColor="text1" w:themeTint="BF"/>
-                                        <w:sz w:val="36"/>
-                                        <w:szCs w:val="36"/>
-                                      </w:rPr>
-                                      <w:t>Schmuland</w:t>
-                                    </w:r>
-                                    <w:proofErr w:type="spellEnd"/>
                                   </w:p>
                                 </w:sdtContent>
                               </w:sdt>
@@ -829,6 +750,7 @@
                             <w:dataBinding w:prefixMappings="xmlns:ns0='http://purl.org/dc/elements/1.1/' xmlns:ns1='http://schemas.openxmlformats.org/package/2006/metadata/core-properties' " w:xpath="/ns1:coreProperties[1]/ns0:subject[1]" w:storeItemID="{6C3C8BC8-F283-45AE-878A-BAB7291924A1}"/>
                             <w:text/>
                           </w:sdtPr>
+                          <w:sdtEndPr/>
                           <w:sdtContent>
                             <w:p>
                               <w:pPr>
@@ -846,36 +768,8 @@
                                   <w:sz w:val="36"/>
                                   <w:szCs w:val="36"/>
                                 </w:rPr>
-                                <w:t xml:space="preserve">Jordan </w:t>
+                                <w:t>Jordan Mckenzie, Joel Schmuland</w:t>
                               </w:r>
-                              <w:proofErr w:type="spellStart"/>
-                              <w:r>
-                                <w:rPr>
-                                  <w:color w:val="404040" w:themeColor="text1" w:themeTint="BF"/>
-                                  <w:sz w:val="36"/>
-                                  <w:szCs w:val="36"/>
-                                </w:rPr>
-                                <w:t>Mckenzie</w:t>
-                              </w:r>
-                              <w:proofErr w:type="spellEnd"/>
-                              <w:r>
-                                <w:rPr>
-                                  <w:color w:val="404040" w:themeColor="text1" w:themeTint="BF"/>
-                                  <w:sz w:val="36"/>
-                                  <w:szCs w:val="36"/>
-                                </w:rPr>
-                                <w:t xml:space="preserve">, Joel </w:t>
-                              </w:r>
-                              <w:proofErr w:type="spellStart"/>
-                              <w:r>
-                                <w:rPr>
-                                  <w:color w:val="404040" w:themeColor="text1" w:themeTint="BF"/>
-                                  <w:sz w:val="36"/>
-                                  <w:szCs w:val="36"/>
-                                </w:rPr>
-                                <w:t>Schmuland</w:t>
-                              </w:r>
-                              <w:proofErr w:type="spellEnd"/>
                             </w:p>
                           </w:sdtContent>
                         </w:sdt>
@@ -918,6 +812,7 @@
         <w:rPr>
           <w:noProof/>
         </w:rPr>
+        <w:lastRenderedPageBreak/>
         <w:t>Part A – EchoClient, EchoServer with C++</w:t>
       </w:r>
     </w:p>
@@ -965,7 +860,7 @@
                     </pic:cNvPicPr>
                   </pic:nvPicPr>
                   <pic:blipFill>
-                    <a:blip r:embed="rId8">
+                    <a:blip r:embed="rId10">
                       <a:extLst>
                         <a:ext uri="{28A0092B-C50C-407E-A947-70E740481C1C}">
                           <a14:useLocalDpi xmlns:a14="http://schemas.microsoft.com/office/drawing/2010/main" val="0"/>
@@ -1020,7 +915,7 @@
                     </pic:cNvPicPr>
                   </pic:nvPicPr>
                   <pic:blipFill>
-                    <a:blip r:embed="rId9">
+                    <a:blip r:embed="rId11">
                       <a:extLst>
                         <a:ext uri="{28A0092B-C50C-407E-A947-70E740481C1C}">
                           <a14:useLocalDpi xmlns:a14="http://schemas.microsoft.com/office/drawing/2010/main" val="0"/>
@@ -1057,6 +952,7 @@
         <w:rPr>
           <w:noProof/>
         </w:rPr>
+        <w:lastRenderedPageBreak/>
         <w:drawing>
           <wp:inline distT="0" distB="0" distL="0" distR="0" wp14:anchorId="31DAC6F9" wp14:editId="31101D8B">
             <wp:extent cx="5295900" cy="4352925"/>
@@ -1075,7 +971,7 @@
                     </pic:cNvPicPr>
                   </pic:nvPicPr>
                   <pic:blipFill>
-                    <a:blip r:embed="rId10">
+                    <a:blip r:embed="rId12">
                       <a:extLst>
                         <a:ext uri="{28A0092B-C50C-407E-A947-70E740481C1C}">
                           <a14:useLocalDpi xmlns:a14="http://schemas.microsoft.com/office/drawing/2010/main" val="0"/>
@@ -1110,6 +1006,7 @@
     <w:p/>
     <w:p>
       <w:r>
+        <w:lastRenderedPageBreak/>
         <w:t>After changing the code running on one machine:</w:t>
       </w:r>
       <w:r>
@@ -1135,7 +1032,7 @@
                     <pic:cNvPicPr/>
                   </pic:nvPicPr>
                   <pic:blipFill rotWithShape="1">
-                    <a:blip r:embed="rId11"/>
+                    <a:blip r:embed="rId13"/>
                     <a:srcRect l="48611"/>
                     <a:stretch/>
                   </pic:blipFill>
@@ -1192,7 +1089,7 @@
                     <pic:cNvPicPr/>
                   </pic:nvPicPr>
                   <pic:blipFill>
-                    <a:blip r:embed="rId12"/>
+                    <a:blip r:embed="rId14"/>
                     <a:stretch>
                       <a:fillRect/>
                     </a:stretch>
@@ -1211,6 +1108,67 @@
             </a:graphic>
           </wp:inline>
         </w:drawing>
+      </w:r>
+    </w:p>
+    <w:p>
+      <w:r>
+        <w:rPr>
+          <w:noProof/>
+        </w:rPr>
+        <w:lastRenderedPageBreak/>
+        <w:drawing>
+          <wp:inline distT="0" distB="0" distL="0" distR="0">
+            <wp:extent cx="4752975" cy="3162300"/>
+            <wp:effectExtent l="0" t="0" r="9525" b="0"/>
+            <wp:docPr id="7" name="Picture 7"/>
+            <wp:cNvGraphicFramePr>
+              <a:graphicFrameLocks xmlns:a="http://schemas.openxmlformats.org/drawingml/2006/main" noChangeAspect="1"/>
+            </wp:cNvGraphicFramePr>
+            <a:graphic xmlns:a="http://schemas.openxmlformats.org/drawingml/2006/main">
+              <a:graphicData uri="http://schemas.openxmlformats.org/drawingml/2006/picture">
+                <pic:pic xmlns:pic="http://schemas.openxmlformats.org/drawingml/2006/picture">
+                  <pic:nvPicPr>
+                    <pic:cNvPr id="0" name="Picture 2"/>
+                    <pic:cNvPicPr>
+                      <a:picLocks noChangeAspect="1" noChangeArrowheads="1"/>
+                    </pic:cNvPicPr>
+                  </pic:nvPicPr>
+                  <pic:blipFill>
+                    <a:blip r:embed="rId15">
+                      <a:extLst>
+                        <a:ext uri="{28A0092B-C50C-407E-A947-70E740481C1C}">
+                          <a14:useLocalDpi xmlns:a14="http://schemas.microsoft.com/office/drawing/2010/main" val="0"/>
+                        </a:ext>
+                      </a:extLst>
+                    </a:blip>
+                    <a:srcRect/>
+                    <a:stretch>
+                      <a:fillRect/>
+                    </a:stretch>
+                  </pic:blipFill>
+                  <pic:spPr bwMode="auto">
+                    <a:xfrm>
+                      <a:off x="0" y="0"/>
+                      <a:ext cx="4752975" cy="3162300"/>
+                    </a:xfrm>
+                    <a:prstGeom prst="rect">
+                      <a:avLst/>
+                    </a:prstGeom>
+                    <a:noFill/>
+                    <a:ln>
+                      <a:noFill/>
+                    </a:ln>
+                  </pic:spPr>
+                </pic:pic>
+              </a:graphicData>
+            </a:graphic>
+          </wp:inline>
+        </w:drawing>
+      </w:r>
+    </w:p>
+    <w:p>
+      <w:r>
+        <w:t>As you can see, the time stamps line up for both computers.</w:t>
       </w:r>
     </w:p>
     <w:p/>
@@ -1741,6 +1699,7 @@
                 <w:sz w:val="20"/>
                 <w:szCs w:val="20"/>
               </w:rPr>
+              <w:lastRenderedPageBreak/>
               <w:t>Third C++ Client can connect to server after both first and second client disconnect</w:t>
             </w:r>
           </w:p>
@@ -2071,23 +2030,7 @@
                 <w:sz w:val="20"/>
                 <w:szCs w:val="20"/>
               </w:rPr>
-              <w:t>Run server, run client, send “</w:t>
-            </w:r>
-            <w:proofErr w:type="spellStart"/>
-            <w:r>
-              <w:rPr>
-                <w:sz w:val="20"/>
-                <w:szCs w:val="20"/>
-              </w:rPr>
-              <w:t>zz</w:t>
-            </w:r>
-            <w:proofErr w:type="spellEnd"/>
-            <w:r>
-              <w:rPr>
-                <w:sz w:val="20"/>
-                <w:szCs w:val="20"/>
-              </w:rPr>
-              <w:t>” to signal the server to shut down</w:t>
+              <w:t>Run server, run client, send “zz” to signal the server to shut down</w:t>
             </w:r>
           </w:p>
         </w:tc>
@@ -2107,23 +2050,7 @@
                 <w:sz w:val="20"/>
                 <w:szCs w:val="20"/>
               </w:rPr>
-              <w:t>Both client and server shut down after “</w:t>
-            </w:r>
-            <w:proofErr w:type="spellStart"/>
-            <w:r>
-              <w:rPr>
-                <w:sz w:val="20"/>
-                <w:szCs w:val="20"/>
-              </w:rPr>
-              <w:t>zz</w:t>
-            </w:r>
-            <w:proofErr w:type="spellEnd"/>
-            <w:r>
-              <w:rPr>
-                <w:sz w:val="20"/>
-                <w:szCs w:val="20"/>
-              </w:rPr>
-              <w:t>” is sent</w:t>
+              <w:t>Both client and server shut down after “zz” is sent</w:t>
             </w:r>
           </w:p>
         </w:tc>
@@ -2288,6 +2215,113 @@
         <w:pStyle w:val="Heading3"/>
       </w:pPr>
       <w:r>
+        <w:t>Screen shots</w:t>
+      </w:r>
+    </w:p>
+    <w:p>
+      <w:r>
+        <w:t>Screen shot of Eclipse with 2 clients and 1 server making insertions</w:t>
+      </w:r>
+    </w:p>
+    <w:p>
+      <w:r>
+        <w:rPr>
+          <w:noProof/>
+        </w:rPr>
+        <w:drawing>
+          <wp:inline distT="0" distB="0" distL="0" distR="0" wp14:anchorId="0BEE67C8" wp14:editId="7695D8B5">
+            <wp:extent cx="6858000" cy="4123055"/>
+            <wp:effectExtent l="0" t="0" r="0" b="0"/>
+            <wp:docPr id="8" name="Picture 8"/>
+            <wp:cNvGraphicFramePr>
+              <a:graphicFrameLocks xmlns:a="http://schemas.openxmlformats.org/drawingml/2006/main" noChangeAspect="1"/>
+            </wp:cNvGraphicFramePr>
+            <a:graphic xmlns:a="http://schemas.openxmlformats.org/drawingml/2006/main">
+              <a:graphicData uri="http://schemas.openxmlformats.org/drawingml/2006/picture">
+                <pic:pic xmlns:pic="http://schemas.openxmlformats.org/drawingml/2006/picture">
+                  <pic:nvPicPr>
+                    <pic:cNvPr id="1" name=""/>
+                    <pic:cNvPicPr/>
+                  </pic:nvPicPr>
+                  <pic:blipFill>
+                    <a:blip r:embed="rId16"/>
+                    <a:stretch>
+                      <a:fillRect/>
+                    </a:stretch>
+                  </pic:blipFill>
+                  <pic:spPr>
+                    <a:xfrm>
+                      <a:off x="0" y="0"/>
+                      <a:ext cx="6858000" cy="4123055"/>
+                    </a:xfrm>
+                    <a:prstGeom prst="rect">
+                      <a:avLst/>
+                    </a:prstGeom>
+                  </pic:spPr>
+                </pic:pic>
+              </a:graphicData>
+            </a:graphic>
+          </wp:inline>
+        </w:drawing>
+      </w:r>
+    </w:p>
+    <w:p/>
+    <w:p>
+      <w:r>
+        <w:lastRenderedPageBreak/>
+        <w:t>Eclipse Screen shot showing error catching</w:t>
+      </w:r>
+      <w:r>
+        <w:br/>
+      </w:r>
+      <w:r>
+        <w:rPr>
+          <w:noProof/>
+        </w:rPr>
+        <w:drawing>
+          <wp:inline distT="0" distB="0" distL="0" distR="0" wp14:anchorId="30986AF1" wp14:editId="6892A4BC">
+            <wp:extent cx="6858000" cy="4123055"/>
+            <wp:effectExtent l="0" t="0" r="0" b="0"/>
+            <wp:docPr id="9" name="Picture 9"/>
+            <wp:cNvGraphicFramePr>
+              <a:graphicFrameLocks xmlns:a="http://schemas.openxmlformats.org/drawingml/2006/main" noChangeAspect="1"/>
+            </wp:cNvGraphicFramePr>
+            <a:graphic xmlns:a="http://schemas.openxmlformats.org/drawingml/2006/main">
+              <a:graphicData uri="http://schemas.openxmlformats.org/drawingml/2006/picture">
+                <pic:pic xmlns:pic="http://schemas.openxmlformats.org/drawingml/2006/picture">
+                  <pic:nvPicPr>
+                    <pic:cNvPr id="1" name=""/>
+                    <pic:cNvPicPr/>
+                  </pic:nvPicPr>
+                  <pic:blipFill>
+                    <a:blip r:embed="rId17"/>
+                    <a:stretch>
+                      <a:fillRect/>
+                    </a:stretch>
+                  </pic:blipFill>
+                  <pic:spPr>
+                    <a:xfrm>
+                      <a:off x="0" y="0"/>
+                      <a:ext cx="6858000" cy="4123055"/>
+                    </a:xfrm>
+                    <a:prstGeom prst="rect">
+                      <a:avLst/>
+                    </a:prstGeom>
+                  </pic:spPr>
+                </pic:pic>
+              </a:graphicData>
+            </a:graphic>
+          </wp:inline>
+        </w:drawing>
+      </w:r>
+      <w:bookmarkStart w:id="0" w:name="_GoBack"/>
+      <w:bookmarkEnd w:id="0"/>
+    </w:p>
+    <w:p>
+      <w:pPr>
+        <w:pStyle w:val="Heading3"/>
+      </w:pPr>
+      <w:r>
         <w:t>Short Answer Questions</w:t>
       </w:r>
     </w:p>
@@ -2308,23 +2342,7 @@
           <w:sz w:val="22"/>
           <w:szCs w:val="22"/>
         </w:rPr>
-        <w:t xml:space="preserve">What is a </w:t>
-      </w:r>
-      <w:proofErr w:type="spellStart"/>
-      <w:r>
-        <w:rPr>
-          <w:sz w:val="22"/>
-          <w:szCs w:val="22"/>
-        </w:rPr>
-        <w:t>serialVersionUID</w:t>
-      </w:r>
-      <w:proofErr w:type="spellEnd"/>
-      <w:r>
-        <w:rPr>
-          <w:sz w:val="22"/>
-          <w:szCs w:val="22"/>
-        </w:rPr>
-        <w:t xml:space="preserve"> and why can omitting it cause problems (consider cross-platform development with different Java compilers and run-times)?</w:t>
+        <w:t>What is a serialVersionUID and why can omitting it cause problems (consider cross-platform development with different Java compilers and run-times)?</w:t>
       </w:r>
     </w:p>
     <w:p>
@@ -2344,46 +2362,14 @@
           <w:sz w:val="22"/>
           <w:szCs w:val="22"/>
         </w:rPr>
-        <w:t xml:space="preserve">A </w:t>
-      </w:r>
-      <w:proofErr w:type="spellStart"/>
-      <w:r>
-        <w:rPr>
-          <w:sz w:val="22"/>
-          <w:szCs w:val="22"/>
-        </w:rPr>
-        <w:t>serialVersionUID</w:t>
-      </w:r>
-      <w:proofErr w:type="spellEnd"/>
-      <w:r>
-        <w:rPr>
-          <w:sz w:val="22"/>
-          <w:szCs w:val="22"/>
-        </w:rPr>
-        <w:t xml:space="preserve"> is </w:t>
+        <w:t xml:space="preserve">A serialVersionUID is </w:t>
       </w:r>
       <w:r>
         <w:rPr>
           <w:sz w:val="22"/>
           <w:szCs w:val="22"/>
         </w:rPr>
-        <w:t xml:space="preserve">for keeping track of each version of a class so that serialization can be performed. Omitting </w:t>
-      </w:r>
-      <w:proofErr w:type="spellStart"/>
-      <w:r>
-        <w:rPr>
-          <w:sz w:val="22"/>
-          <w:szCs w:val="22"/>
-        </w:rPr>
-        <w:t>serialVersionUID</w:t>
-      </w:r>
-      <w:proofErr w:type="spellEnd"/>
-      <w:r>
-        <w:rPr>
-          <w:sz w:val="22"/>
-          <w:szCs w:val="22"/>
-        </w:rPr>
-        <w:t xml:space="preserve"> can cause a problem</w:t>
+        <w:t>for keeping track of each version of a class so that serialization can be performed. Omitting serialVersionUID can cause a problem</w:t>
       </w:r>
       <w:r>
         <w:rPr>
@@ -2550,39 +2536,7 @@
           <w:sz w:val="22"/>
           <w:szCs w:val="22"/>
         </w:rPr>
-        <w:t xml:space="preserve">REST+JSON: Representational State Transfer and </w:t>
-      </w:r>
-      <w:proofErr w:type="spellStart"/>
-      <w:r>
-        <w:rPr>
-          <w:sz w:val="22"/>
-          <w:szCs w:val="22"/>
-        </w:rPr>
-        <w:t>Javascript</w:t>
-      </w:r>
-      <w:proofErr w:type="spellEnd"/>
-      <w:r>
-        <w:rPr>
-          <w:sz w:val="22"/>
-          <w:szCs w:val="22"/>
-        </w:rPr>
-        <w:t xml:space="preserve"> Object Notation. REST relies on stateless, client-server cacheable communications. JSON is used by REST </w:t>
-      </w:r>
-      <w:proofErr w:type="spellStart"/>
-      <w:r>
-        <w:rPr>
-          <w:sz w:val="22"/>
-          <w:szCs w:val="22"/>
-        </w:rPr>
-        <w:t>api</w:t>
-      </w:r>
-      <w:proofErr w:type="spellEnd"/>
-      <w:r>
-        <w:rPr>
-          <w:sz w:val="22"/>
-          <w:szCs w:val="22"/>
-        </w:rPr>
-        <w:t xml:space="preserve"> for machines to parse and generate code.</w:t>
+        <w:t>REST+JSON: Representational State Transfer and Javascript Object Notation. REST relies on stateless, client-server cacheable communications. JSON is used by REST api for machines to parse and generate code.</w:t>
       </w:r>
     </w:p>
     <w:p>
@@ -2786,6 +2740,7 @@
                 <w:sz w:val="20"/>
                 <w:szCs w:val="20"/>
               </w:rPr>
+              <w:lastRenderedPageBreak/>
               <w:t>First Java Client can connect to server</w:t>
             </w:r>
           </w:p>
@@ -2873,17 +2828,8 @@
                 <w:sz w:val="20"/>
                 <w:szCs w:val="20"/>
               </w:rPr>
-              <w:t xml:space="preserve">, and is prompted to input data for </w:t>
-            </w:r>
-            <w:proofErr w:type="spellStart"/>
-            <w:r>
-              <w:rPr>
-                <w:sz w:val="20"/>
-                <w:szCs w:val="20"/>
-              </w:rPr>
-              <w:t>FishStick</w:t>
-            </w:r>
-            <w:proofErr w:type="spellEnd"/>
+              <w:t>, and is prompted to input data for FishStick</w:t>
+            </w:r>
           </w:p>
         </w:tc>
         <w:tc>
@@ -3024,17 +2970,8 @@
                 <w:sz w:val="20"/>
                 <w:szCs w:val="20"/>
               </w:rPr>
-              <w:t xml:space="preserve">connects and is prompted to input data for </w:t>
-            </w:r>
-            <w:proofErr w:type="spellStart"/>
-            <w:r>
-              <w:rPr>
-                <w:sz w:val="20"/>
-                <w:szCs w:val="20"/>
-              </w:rPr>
-              <w:t>FishStick</w:t>
-            </w:r>
-            <w:proofErr w:type="spellEnd"/>
+              <w:t>connects and is prompted to input data for FishStick</w:t>
+            </w:r>
           </w:p>
         </w:tc>
         <w:tc>
@@ -3293,17 +3230,8 @@
                 <w:sz w:val="20"/>
                 <w:szCs w:val="20"/>
               </w:rPr>
-              <w:t xml:space="preserve">connects and is prompted to input data for </w:t>
-            </w:r>
-            <w:proofErr w:type="spellStart"/>
-            <w:r>
-              <w:rPr>
-                <w:sz w:val="20"/>
-                <w:szCs w:val="20"/>
-              </w:rPr>
-              <w:t>FishStick</w:t>
-            </w:r>
-            <w:proofErr w:type="spellEnd"/>
+              <w:t>connects and is prompted to input data for FishStick</w:t>
+            </w:r>
           </w:p>
         </w:tc>
         <w:tc>
@@ -3357,23 +3285,7 @@
                 <w:sz w:val="20"/>
                 <w:szCs w:val="20"/>
               </w:rPr>
-              <w:t xml:space="preserve">Client sends </w:t>
-            </w:r>
-            <w:proofErr w:type="spellStart"/>
-            <w:r>
-              <w:rPr>
-                <w:sz w:val="20"/>
-                <w:szCs w:val="20"/>
-              </w:rPr>
-              <w:t>FishStick</w:t>
-            </w:r>
-            <w:proofErr w:type="spellEnd"/>
-            <w:r>
-              <w:rPr>
-                <w:sz w:val="20"/>
-                <w:szCs w:val="20"/>
-              </w:rPr>
-              <w:t xml:space="preserve"> data for insert into DB</w:t>
+              <w:t>Client sends FishStick data for insert into DB</w:t>
             </w:r>
           </w:p>
         </w:tc>
@@ -3433,23 +3345,7 @@
                 <w:sz w:val="20"/>
                 <w:szCs w:val="20"/>
               </w:rPr>
-              <w:t xml:space="preserve">User input on client requisite information on for </w:t>
-            </w:r>
-            <w:proofErr w:type="spellStart"/>
-            <w:r>
-              <w:rPr>
-                <w:sz w:val="20"/>
-                <w:szCs w:val="20"/>
-              </w:rPr>
-              <w:t>Fishstick</w:t>
-            </w:r>
-            <w:proofErr w:type="spellEnd"/>
-            <w:r>
-              <w:rPr>
-                <w:sz w:val="20"/>
-                <w:szCs w:val="20"/>
-              </w:rPr>
-              <w:t xml:space="preserve"> as prompted.</w:t>
+              <w:t>User input on client requisite information on for Fishstick as prompted.</w:t>
             </w:r>
           </w:p>
         </w:tc>
@@ -3469,23 +3365,7 @@
                 <w:sz w:val="20"/>
                 <w:szCs w:val="20"/>
               </w:rPr>
-              <w:t xml:space="preserve">Message output of successful command, including </w:t>
-            </w:r>
-            <w:proofErr w:type="spellStart"/>
-            <w:r>
-              <w:rPr>
-                <w:sz w:val="20"/>
-                <w:szCs w:val="20"/>
-              </w:rPr>
-              <w:t>FishStick</w:t>
-            </w:r>
-            <w:proofErr w:type="spellEnd"/>
-            <w:r>
-              <w:rPr>
-                <w:sz w:val="20"/>
-                <w:szCs w:val="20"/>
-              </w:rPr>
-              <w:t xml:space="preserve"> object details. </w:t>
+              <w:t xml:space="preserve">Message output of successful command, including FishStick object details. </w:t>
             </w:r>
           </w:p>
         </w:tc>
@@ -3535,21 +3415,12 @@
                 <w:szCs w:val="20"/>
               </w:rPr>
             </w:pPr>
-            <w:proofErr w:type="spellStart"/>
-            <w:r>
-              <w:rPr>
-                <w:sz w:val="20"/>
-                <w:szCs w:val="20"/>
-              </w:rPr>
-              <w:t>FishStick</w:t>
-            </w:r>
-            <w:proofErr w:type="spellEnd"/>
-            <w:r>
-              <w:rPr>
-                <w:sz w:val="20"/>
-                <w:szCs w:val="20"/>
-              </w:rPr>
-              <w:t xml:space="preserve"> data from client is inserted into the DB</w:t>
+            <w:r>
+              <w:rPr>
+                <w:sz w:val="20"/>
+                <w:szCs w:val="20"/>
+              </w:rPr>
+              <w:t>FishStick data from client is inserted into the DB</w:t>
             </w:r>
           </w:p>
         </w:tc>
@@ -3569,23 +3440,7 @@
                 <w:sz w:val="20"/>
                 <w:szCs w:val="20"/>
               </w:rPr>
-              <w:t xml:space="preserve">Server is </w:t>
-            </w:r>
-            <w:proofErr w:type="gramStart"/>
-            <w:r>
-              <w:rPr>
-                <w:sz w:val="20"/>
-                <w:szCs w:val="20"/>
-              </w:rPr>
-              <w:t>running</w:t>
-            </w:r>
-            <w:proofErr w:type="gramEnd"/>
-            <w:r>
-              <w:rPr>
-                <w:sz w:val="20"/>
-                <w:szCs w:val="20"/>
-              </w:rPr>
-              <w:t xml:space="preserve"> and client is connected</w:t>
+              <w:t>Server is running and client is connected</w:t>
             </w:r>
           </w:p>
         </w:tc>
@@ -3605,23 +3460,7 @@
                 <w:sz w:val="20"/>
                 <w:szCs w:val="20"/>
               </w:rPr>
-              <w:t xml:space="preserve">Server is </w:t>
-            </w:r>
-            <w:proofErr w:type="gramStart"/>
-            <w:r>
-              <w:rPr>
-                <w:sz w:val="20"/>
-                <w:szCs w:val="20"/>
-              </w:rPr>
-              <w:t>running</w:t>
-            </w:r>
-            <w:proofErr w:type="gramEnd"/>
-            <w:r>
-              <w:rPr>
-                <w:sz w:val="20"/>
-                <w:szCs w:val="20"/>
-              </w:rPr>
-              <w:t xml:space="preserve"> and client is connected</w:t>
+              <w:t>Server is running and client is connected</w:t>
             </w:r>
           </w:p>
         </w:tc>
@@ -3641,23 +3480,7 @@
                 <w:sz w:val="20"/>
                 <w:szCs w:val="20"/>
               </w:rPr>
-              <w:t xml:space="preserve">User input on client requisite information on for </w:t>
-            </w:r>
-            <w:proofErr w:type="spellStart"/>
-            <w:r>
-              <w:rPr>
-                <w:sz w:val="20"/>
-                <w:szCs w:val="20"/>
-              </w:rPr>
-              <w:t>Fishstick</w:t>
-            </w:r>
-            <w:proofErr w:type="spellEnd"/>
-            <w:r>
-              <w:rPr>
-                <w:sz w:val="20"/>
-                <w:szCs w:val="20"/>
-              </w:rPr>
-              <w:t xml:space="preserve"> as prompted.</w:t>
+              <w:t>User input on client requisite information on for Fishstick as prompted.</w:t>
             </w:r>
           </w:p>
         </w:tc>
@@ -3677,23 +3500,7 @@
                 <w:sz w:val="20"/>
                 <w:szCs w:val="20"/>
               </w:rPr>
-              <w:t xml:space="preserve">DB shows that </w:t>
-            </w:r>
-            <w:proofErr w:type="spellStart"/>
-            <w:r>
-              <w:rPr>
-                <w:sz w:val="20"/>
-                <w:szCs w:val="20"/>
-              </w:rPr>
-              <w:t>Fishstick</w:t>
-            </w:r>
-            <w:proofErr w:type="spellEnd"/>
-            <w:r>
-              <w:rPr>
-                <w:sz w:val="20"/>
-                <w:szCs w:val="20"/>
-              </w:rPr>
-              <w:t xml:space="preserve"> object is in table </w:t>
+              <w:t xml:space="preserve">DB shows that Fishstick object is in table </w:t>
             </w:r>
           </w:p>
         </w:tc>
@@ -4160,9 +3967,10 @@
       </w:pPr>
     </w:p>
     <w:sectPr>
+      <w:footerReference w:type="default" r:id="rId18"/>
       <w:pgSz w:w="12240" w:h="15840"/>
       <w:pgMar w:top="720" w:right="720" w:bottom="720" w:left="720" w:header="720" w:footer="720" w:gutter="0"/>
-      <w:pgNumType w:start="0"/>
+      <w:pgNumType w:fmt="numberInDash" w:start="0"/>
       <w:cols w:space="720"/>
       <w:noEndnote/>
       <w:titlePg/>
@@ -4170,6 +3978,174 @@
     </w:sectPr>
   </w:body>
 </w:document>
+</file>
+
+<file path=word/endnotes.xml><?xml version="1.0" encoding="utf-8"?>
+<w:endnotes xmlns:wpc="http://schemas.microsoft.com/office/word/2010/wordprocessingCanvas" xmlns:cx="http://schemas.microsoft.com/office/drawing/2014/chartex" xmlns:cx1="http://schemas.microsoft.com/office/drawing/2015/9/8/chartex" xmlns:cx2="http://schemas.microsoft.com/office/drawing/2015/10/21/chartex" xmlns:cx3="http://schemas.microsoft.com/office/drawing/2016/5/9/chartex" xmlns:cx4="http://schemas.microsoft.com/office/drawing/2016/5/10/chartex" xmlns:cx5="http://schemas.microsoft.com/office/drawing/2016/5/11/chartex" xmlns:cx6="http://schemas.microsoft.com/office/drawing/2016/5/12/chartex" xmlns:cx7="http://schemas.microsoft.com/office/drawing/2016/5/13/chartex" xmlns:cx8="http://schemas.microsoft.com/office/drawing/2016/5/14/chartex" xmlns:mc="http://schemas.openxmlformats.org/markup-compatibility/2006" xmlns:aink="http://schemas.microsoft.com/office/drawing/2016/ink" xmlns:am3d="http://schemas.microsoft.com/office/drawing/2017/model3d" xmlns:o="urn:schemas-microsoft-com:office:office" xmlns:r="http://schemas.openxmlformats.org/officeDocument/2006/relationships" xmlns:m="http://schemas.openxmlformats.org/officeDocument/2006/math" xmlns:v="urn:schemas-microsoft-com:vml" xmlns:wp14="http://schemas.microsoft.com/office/word/2010/wordprocessingDrawing" xmlns:wp="http://schemas.openxmlformats.org/drawingml/2006/wordprocessingDrawing" xmlns:w10="urn:schemas-microsoft-com:office:word" xmlns:w="http://schemas.openxmlformats.org/wordprocessingml/2006/main" xmlns:w14="http://schemas.microsoft.com/office/word/2010/wordml" xmlns:w15="http://schemas.microsoft.com/office/word/2012/wordml" xmlns:w16cid="http://schemas.microsoft.com/office/word/2016/wordml/cid" xmlns:w16se="http://schemas.microsoft.com/office/word/2015/wordml/symex" xmlns:wpg="http://schemas.microsoft.com/office/word/2010/wordprocessingGroup" xmlns:wpi="http://schemas.microsoft.com/office/word/2010/wordprocessingInk" xmlns:wne="http://schemas.microsoft.com/office/word/2006/wordml" xmlns:wps="http://schemas.microsoft.com/office/word/2010/wordprocessingShape" mc:Ignorable="w14 w15 w16se w16cid wp14">
+  <w:endnote w:type="separator" w:id="-1">
+    <w:p>
+      <w:r>
+        <w:separator/>
+      </w:r>
+    </w:p>
+  </w:endnote>
+  <w:endnote w:type="continuationSeparator" w:id="0">
+    <w:p>
+      <w:r>
+        <w:continuationSeparator/>
+      </w:r>
+    </w:p>
+  </w:endnote>
+</w:endnotes>
+</file>
+
+<file path=word/footer1.xml><?xml version="1.0" encoding="utf-8"?>
+<w:ftr xmlns:wpc="http://schemas.microsoft.com/office/word/2010/wordprocessingCanvas" xmlns:cx="http://schemas.microsoft.com/office/drawing/2014/chartex" xmlns:cx1="http://schemas.microsoft.com/office/drawing/2015/9/8/chartex" xmlns:cx2="http://schemas.microsoft.com/office/drawing/2015/10/21/chartex" xmlns:cx3="http://schemas.microsoft.com/office/drawing/2016/5/9/chartex" xmlns:cx4="http://schemas.microsoft.com/office/drawing/2016/5/10/chartex" xmlns:cx5="http://schemas.microsoft.com/office/drawing/2016/5/11/chartex" xmlns:cx6="http://schemas.microsoft.com/office/drawing/2016/5/12/chartex" xmlns:cx7="http://schemas.microsoft.com/office/drawing/2016/5/13/chartex" xmlns:cx8="http://schemas.microsoft.com/office/drawing/2016/5/14/chartex" xmlns:mc="http://schemas.openxmlformats.org/markup-compatibility/2006" xmlns:aink="http://schemas.microsoft.com/office/drawing/2016/ink" xmlns:am3d="http://schemas.microsoft.com/office/drawing/2017/model3d" xmlns:o="urn:schemas-microsoft-com:office:office" xmlns:r="http://schemas.openxmlformats.org/officeDocument/2006/relationships" xmlns:m="http://schemas.openxmlformats.org/officeDocument/2006/math" xmlns:v="urn:schemas-microsoft-com:vml" xmlns:wp14="http://schemas.microsoft.com/office/word/2010/wordprocessingDrawing" xmlns:wp="http://schemas.openxmlformats.org/drawingml/2006/wordprocessingDrawing" xmlns:w10="urn:schemas-microsoft-com:office:word" xmlns:w="http://schemas.openxmlformats.org/wordprocessingml/2006/main" xmlns:w14="http://schemas.microsoft.com/office/word/2010/wordml" xmlns:w15="http://schemas.microsoft.com/office/word/2012/wordml" xmlns:w16cid="http://schemas.microsoft.com/office/word/2016/wordml/cid" xmlns:w16se="http://schemas.microsoft.com/office/word/2015/wordml/symex" xmlns:wpg="http://schemas.microsoft.com/office/word/2010/wordprocessingGroup" xmlns:wpi="http://schemas.microsoft.com/office/word/2010/wordprocessingInk" xmlns:wne="http://schemas.microsoft.com/office/word/2006/wordml" xmlns:wps="http://schemas.microsoft.com/office/word/2010/wordprocessingShape" mc:Ignorable="w14 w15 w16se w16cid wp14">
+  <w:tbl>
+    <w:tblPr>
+      <w:tblW w:w="5000" w:type="pct"/>
+      <w:jc w:val="right"/>
+      <w:tblCellMar>
+        <w:top w:w="115" w:type="dxa"/>
+        <w:left w:w="115" w:type="dxa"/>
+        <w:bottom w:w="115" w:type="dxa"/>
+        <w:right w:w="115" w:type="dxa"/>
+      </w:tblCellMar>
+      <w:tblLook w:val="04A0" w:firstRow="1" w:lastRow="0" w:firstColumn="1" w:lastColumn="0" w:noHBand="0" w:noVBand="1"/>
+    </w:tblPr>
+    <w:tblGrid>
+      <w:gridCol w:w="10192"/>
+      <w:gridCol w:w="608"/>
+    </w:tblGrid>
+    <w:tr>
+      <w:trPr>
+        <w:jc w:val="right"/>
+      </w:trPr>
+      <w:tc>
+        <w:tcPr>
+          <w:tcW w:w="4795" w:type="dxa"/>
+          <w:vAlign w:val="center"/>
+        </w:tcPr>
+        <w:sdt>
+          <w:sdtPr>
+            <w:rPr>
+              <w:caps/>
+              <w:color w:val="000000" w:themeColor="text1"/>
+            </w:rPr>
+            <w:alias w:val="Author"/>
+            <w:tag w:val=""/>
+            <w:id w:val="1534539408"/>
+            <w:placeholder>
+              <w:docPart w:val="D964843B23EE48E983AC3E3C6459F4EB"/>
+            </w:placeholder>
+            <w:dataBinding w:prefixMappings="xmlns:ns0='http://purl.org/dc/elements/1.1/' xmlns:ns1='http://schemas.openxmlformats.org/package/2006/metadata/core-properties' " w:xpath="/ns1:coreProperties[1]/ns0:creator[1]" w:storeItemID="{6C3C8BC8-F283-45AE-878A-BAB7291924A1}"/>
+            <w:text/>
+          </w:sdtPr>
+          <w:sdtContent>
+            <w:p>
+              <w:pPr>
+                <w:pStyle w:val="Header"/>
+                <w:jc w:val="right"/>
+                <w:rPr>
+                  <w:caps/>
+                  <w:color w:val="000000" w:themeColor="text1"/>
+                </w:rPr>
+              </w:pPr>
+              <w:r>
+                <w:rPr>
+                  <w:caps/>
+                  <w:color w:val="000000" w:themeColor="text1"/>
+                </w:rPr>
+                <w:t>Jordan Mckenzie, Joel Schmuland</w:t>
+              </w:r>
+            </w:p>
+          </w:sdtContent>
+        </w:sdt>
+      </w:tc>
+      <w:tc>
+        <w:tcPr>
+          <w:tcW w:w="250" w:type="pct"/>
+          <w:shd w:val="clear" w:color="auto" w:fill="8EAADB" w:themeFill="accent1" w:themeFillTint="99"/>
+          <w:vAlign w:val="center"/>
+        </w:tcPr>
+        <w:p>
+          <w:pPr>
+            <w:pStyle w:val="Footer"/>
+            <w:tabs>
+              <w:tab w:val="clear" w:pos="4680"/>
+              <w:tab w:val="clear" w:pos="9360"/>
+            </w:tabs>
+            <w:jc w:val="center"/>
+            <w:rPr>
+              <w:color w:val="FFFFFF" w:themeColor="background1"/>
+            </w:rPr>
+          </w:pPr>
+          <w:r>
+            <w:rPr>
+              <w:color w:val="FFFFFF" w:themeColor="background1"/>
+            </w:rPr>
+            <w:fldChar w:fldCharType="begin"/>
+          </w:r>
+          <w:r>
+            <w:rPr>
+              <w:color w:val="FFFFFF" w:themeColor="background1"/>
+            </w:rPr>
+            <w:instrText xml:space="preserve"> PAGE   \* MERGEFORMAT </w:instrText>
+          </w:r>
+          <w:r>
+            <w:rPr>
+              <w:color w:val="FFFFFF" w:themeColor="background1"/>
+            </w:rPr>
+            <w:fldChar w:fldCharType="separate"/>
+          </w:r>
+          <w:r>
+            <w:rPr>
+              <w:noProof/>
+              <w:color w:val="FFFFFF" w:themeColor="background1"/>
+            </w:rPr>
+            <w:t>2</w:t>
+          </w:r>
+          <w:r>
+            <w:rPr>
+              <w:noProof/>
+              <w:color w:val="FFFFFF" w:themeColor="background1"/>
+            </w:rPr>
+            <w:fldChar w:fldCharType="end"/>
+          </w:r>
+        </w:p>
+      </w:tc>
+    </w:tr>
+  </w:tbl>
+  <w:p>
+    <w:pPr>
+      <w:pStyle w:val="Footer"/>
+      <w:tabs>
+        <w:tab w:val="clear" w:pos="4680"/>
+        <w:tab w:val="clear" w:pos="9360"/>
+        <w:tab w:val="right" w:pos="10800"/>
+      </w:tabs>
+    </w:pPr>
+  </w:p>
+</w:ftr>
+</file>
+
+<file path=word/footnotes.xml><?xml version="1.0" encoding="utf-8"?>
+<w:footnotes xmlns:wpc="http://schemas.microsoft.com/office/word/2010/wordprocessingCanvas" xmlns:cx="http://schemas.microsoft.com/office/drawing/2014/chartex" xmlns:cx1="http://schemas.microsoft.com/office/drawing/2015/9/8/chartex" xmlns:cx2="http://schemas.microsoft.com/office/drawing/2015/10/21/chartex" xmlns:cx3="http://schemas.microsoft.com/office/drawing/2016/5/9/chartex" xmlns:cx4="http://schemas.microsoft.com/office/drawing/2016/5/10/chartex" xmlns:cx5="http://schemas.microsoft.com/office/drawing/2016/5/11/chartex" xmlns:cx6="http://schemas.microsoft.com/office/drawing/2016/5/12/chartex" xmlns:cx7="http://schemas.microsoft.com/office/drawing/2016/5/13/chartex" xmlns:cx8="http://schemas.microsoft.com/office/drawing/2016/5/14/chartex" xmlns:mc="http://schemas.openxmlformats.org/markup-compatibility/2006" xmlns:aink="http://schemas.microsoft.com/office/drawing/2016/ink" xmlns:am3d="http://schemas.microsoft.com/office/drawing/2017/model3d" xmlns:o="urn:schemas-microsoft-com:office:office" xmlns:r="http://schemas.openxmlformats.org/officeDocument/2006/relationships" xmlns:m="http://schemas.openxmlformats.org/officeDocument/2006/math" xmlns:v="urn:schemas-microsoft-com:vml" xmlns:wp14="http://schemas.microsoft.com/office/word/2010/wordprocessingDrawing" xmlns:wp="http://schemas.openxmlformats.org/drawingml/2006/wordprocessingDrawing" xmlns:w10="urn:schemas-microsoft-com:office:word" xmlns:w="http://schemas.openxmlformats.org/wordprocessingml/2006/main" xmlns:w14="http://schemas.microsoft.com/office/word/2010/wordml" xmlns:w15="http://schemas.microsoft.com/office/word/2012/wordml" xmlns:w16cid="http://schemas.microsoft.com/office/word/2016/wordml/cid" xmlns:w16se="http://schemas.microsoft.com/office/word/2015/wordml/symex" xmlns:wpg="http://schemas.microsoft.com/office/word/2010/wordprocessingGroup" xmlns:wpi="http://schemas.microsoft.com/office/word/2010/wordprocessingInk" xmlns:wne="http://schemas.microsoft.com/office/word/2006/wordml" xmlns:wps="http://schemas.microsoft.com/office/word/2010/wordprocessingShape" mc:Ignorable="w14 w15 w16se w16cid wp14">
+  <w:footnote w:type="separator" w:id="-1">
+    <w:p>
+      <w:r>
+        <w:separator/>
+      </w:r>
+    </w:p>
+  </w:footnote>
+  <w:footnote w:type="continuationSeparator" w:id="0">
+    <w:p>
+      <w:r>
+        <w:continuationSeparator/>
+      </w:r>
+    </w:p>
+  </w:footnote>
+</w:footnotes>
 </file>
 
 <file path=word/numbering.xml><?xml version="1.0" encoding="utf-8"?>
@@ -5014,7 +4990,666 @@
       <w:rFonts w:eastAsiaTheme="minorEastAsia"/>
     </w:rPr>
   </w:style>
+  <w:style w:type="paragraph" w:styleId="Header">
+    <w:name w:val="header"/>
+    <w:basedOn w:val="Normal"/>
+    <w:link w:val="HeaderChar"/>
+    <w:uiPriority w:val="99"/>
+    <w:unhideWhenUsed/>
+    <w:rsid w:val="002E0060"/>
+    <w:pPr>
+      <w:tabs>
+        <w:tab w:val="center" w:pos="4680"/>
+        <w:tab w:val="right" w:pos="9360"/>
+      </w:tabs>
+    </w:pPr>
+  </w:style>
+  <w:style w:type="character" w:customStyle="1" w:styleId="HeaderChar">
+    <w:name w:val="Header Char"/>
+    <w:basedOn w:val="DefaultParagraphFont"/>
+    <w:link w:val="Header"/>
+    <w:uiPriority w:val="99"/>
+    <w:rsid w:val="002E0060"/>
+    <w:rPr>
+      <w:rFonts w:eastAsiaTheme="minorEastAsia"/>
+      <w:sz w:val="24"/>
+      <w:szCs w:val="24"/>
+    </w:rPr>
+  </w:style>
+  <w:style w:type="paragraph" w:styleId="Footer">
+    <w:name w:val="footer"/>
+    <w:basedOn w:val="Normal"/>
+    <w:link w:val="FooterChar"/>
+    <w:uiPriority w:val="99"/>
+    <w:unhideWhenUsed/>
+    <w:rsid w:val="002E0060"/>
+    <w:pPr>
+      <w:tabs>
+        <w:tab w:val="center" w:pos="4680"/>
+        <w:tab w:val="right" w:pos="9360"/>
+      </w:tabs>
+    </w:pPr>
+  </w:style>
+  <w:style w:type="character" w:customStyle="1" w:styleId="FooterChar">
+    <w:name w:val="Footer Char"/>
+    <w:basedOn w:val="DefaultParagraphFont"/>
+    <w:link w:val="Footer"/>
+    <w:uiPriority w:val="99"/>
+    <w:rsid w:val="002E0060"/>
+    <w:rPr>
+      <w:rFonts w:eastAsiaTheme="minorEastAsia"/>
+      <w:sz w:val="24"/>
+      <w:szCs w:val="24"/>
+    </w:rPr>
+  </w:style>
 </w:styles>
+</file>
+
+<file path=word/glossary/document.xml><?xml version="1.0" encoding="utf-8"?>
+<w:glossaryDocument xmlns:wpc="http://schemas.microsoft.com/office/word/2010/wordprocessingCanvas" xmlns:cx="http://schemas.microsoft.com/office/drawing/2014/chartex" xmlns:cx1="http://schemas.microsoft.com/office/drawing/2015/9/8/chartex" xmlns:cx2="http://schemas.microsoft.com/office/drawing/2015/10/21/chartex" xmlns:cx3="http://schemas.microsoft.com/office/drawing/2016/5/9/chartex" xmlns:cx4="http://schemas.microsoft.com/office/drawing/2016/5/10/chartex" xmlns:cx5="http://schemas.microsoft.com/office/drawing/2016/5/11/chartex" xmlns:cx6="http://schemas.microsoft.com/office/drawing/2016/5/12/chartex" xmlns:cx7="http://schemas.microsoft.com/office/drawing/2016/5/13/chartex" xmlns:cx8="http://schemas.microsoft.com/office/drawing/2016/5/14/chartex" xmlns:mc="http://schemas.openxmlformats.org/markup-compatibility/2006" xmlns:aink="http://schemas.microsoft.com/office/drawing/2016/ink" xmlns:am3d="http://schemas.microsoft.com/office/drawing/2017/model3d" xmlns:o="urn:schemas-microsoft-com:office:office" xmlns:r="http://schemas.openxmlformats.org/officeDocument/2006/relationships" xmlns:m="http://schemas.openxmlformats.org/officeDocument/2006/math" xmlns:v="urn:schemas-microsoft-com:vml" xmlns:wp14="http://schemas.microsoft.com/office/word/2010/wordprocessingDrawing" xmlns:wp="http://schemas.openxmlformats.org/drawingml/2006/wordprocessingDrawing" xmlns:w10="urn:schemas-microsoft-com:office:word" xmlns:w="http://schemas.openxmlformats.org/wordprocessingml/2006/main" xmlns:w14="http://schemas.microsoft.com/office/word/2010/wordml" xmlns:w15="http://schemas.microsoft.com/office/word/2012/wordml" xmlns:w16cid="http://schemas.microsoft.com/office/word/2016/wordml/cid" xmlns:w16se="http://schemas.microsoft.com/office/word/2015/wordml/symex" xmlns:wpg="http://schemas.microsoft.com/office/word/2010/wordprocessingGroup" xmlns:wpi="http://schemas.microsoft.com/office/word/2010/wordprocessingInk" xmlns:wne="http://schemas.microsoft.com/office/word/2006/wordml" xmlns:wps="http://schemas.microsoft.com/office/word/2010/wordprocessingShape" mc:Ignorable="w14 w15 w16se w16cid wp14">
+  <w:docParts>
+    <w:docPart>
+      <w:docPartPr>
+        <w:name w:val="D964843B23EE48E983AC3E3C6459F4EB"/>
+        <w:category>
+          <w:name w:val="General"/>
+          <w:gallery w:val="placeholder"/>
+        </w:category>
+        <w:types>
+          <w:type w:val="bbPlcHdr"/>
+        </w:types>
+        <w:behaviors>
+          <w:behavior w:val="content"/>
+        </w:behaviors>
+        <w:guid w:val="{DBF9F7D3-2598-4606-B34E-A602A8854662}"/>
+      </w:docPartPr>
+      <w:docPartBody>
+        <w:p>
+          <w:pPr>
+            <w:pStyle w:val="D964843B23EE48E983AC3E3C6459F4EB"/>
+          </w:pPr>
+          <w:r>
+            <w:rPr>
+              <w:caps/>
+              <w:color w:val="FFFFFF" w:themeColor="background1"/>
+            </w:rPr>
+            <w:t>[Author Name]</w:t>
+          </w:r>
+        </w:p>
+      </w:docPartBody>
+    </w:docPart>
+  </w:docParts>
+</w:glossaryDocument>
+</file>
+
+<file path=word/glossary/fontTable.xml><?xml version="1.0" encoding="utf-8"?>
+<w:fonts xmlns:mc="http://schemas.openxmlformats.org/markup-compatibility/2006" xmlns:r="http://schemas.openxmlformats.org/officeDocument/2006/relationships" xmlns:w="http://schemas.openxmlformats.org/wordprocessingml/2006/main" xmlns:w14="http://schemas.microsoft.com/office/word/2010/wordml" xmlns:w15="http://schemas.microsoft.com/office/word/2012/wordml" xmlns:w16cid="http://schemas.microsoft.com/office/word/2016/wordml/cid" xmlns:w16se="http://schemas.microsoft.com/office/word/2015/wordml/symex" mc:Ignorable="w14 w15 w16se w16cid">
+  <w:font w:name="Calibri">
+    <w:panose1 w:val="020F0502020204030204"/>
+    <w:charset w:val="00"/>
+    <w:family w:val="swiss"/>
+    <w:pitch w:val="variable"/>
+    <w:sig w:usb0="E0002AFF" w:usb1="C000247B" w:usb2="00000009" w:usb3="00000000" w:csb0="000001FF" w:csb1="00000000"/>
+  </w:font>
+  <w:font w:name="Times New Roman">
+    <w:panose1 w:val="02020603050405020304"/>
+    <w:charset w:val="00"/>
+    <w:family w:val="roman"/>
+    <w:pitch w:val="variable"/>
+    <w:sig w:usb0="E0002AFF" w:usb1="C0007841" w:usb2="00000009" w:usb3="00000000" w:csb0="000001FF" w:csb1="00000000"/>
+  </w:font>
+  <w:font w:name="Courier New">
+    <w:panose1 w:val="02070309020205020404"/>
+    <w:charset w:val="00"/>
+    <w:family w:val="modern"/>
+    <w:pitch w:val="fixed"/>
+    <w:sig w:usb0="E0002EFF" w:usb1="C0007843" w:usb2="00000009" w:usb3="00000000" w:csb0="000001FF" w:csb1="00000000"/>
+  </w:font>
+  <w:font w:name="Wingdings">
+    <w:panose1 w:val="05000000000000000000"/>
+    <w:charset w:val="02"/>
+    <w:family w:val="auto"/>
+    <w:pitch w:val="variable"/>
+    <w:sig w:usb0="00000000" w:usb1="10000000" w:usb2="00000000" w:usb3="00000000" w:csb0="80000000" w:csb1="00000000"/>
+  </w:font>
+  <w:font w:name="Symbol">
+    <w:panose1 w:val="05050102010706020507"/>
+    <w:charset w:val="02"/>
+    <w:family w:val="roman"/>
+    <w:pitch w:val="variable"/>
+    <w:sig w:usb0="00000000" w:usb1="10000000" w:usb2="00000000" w:usb3="00000000" w:csb0="80000000" w:csb1="00000000"/>
+  </w:font>
+  <w:font w:name="Calibri Light">
+    <w:panose1 w:val="020F0302020204030204"/>
+    <w:charset w:val="00"/>
+    <w:family w:val="swiss"/>
+    <w:pitch w:val="variable"/>
+    <w:sig w:usb0="E0002AFF" w:usb1="C000247B" w:usb2="00000009" w:usb3="00000000" w:csb0="000001FF" w:csb1="00000000"/>
+  </w:font>
+  <w:font w:name="Segoe UI">
+    <w:panose1 w:val="020B0502040204020203"/>
+    <w:charset w:val="00"/>
+    <w:family w:val="swiss"/>
+    <w:pitch w:val="variable"/>
+    <w:sig w:usb0="E4002EFF" w:usb1="C000E47F" w:usb2="00000009" w:usb3="00000000" w:csb0="000001FF" w:csb1="00000000"/>
+  </w:font>
+  <w:font w:name="Times">
+    <w:panose1 w:val="02020603050405020304"/>
+    <w:charset w:val="00"/>
+    <w:family w:val="roman"/>
+    <w:pitch w:val="variable"/>
+    <w:sig w:usb0="E0002EFF" w:usb1="C000785B" w:usb2="00000009" w:usb3="00000000" w:csb0="000001FF" w:csb1="00000000"/>
+  </w:font>
+</w:fonts>
+</file>
+
+<file path=word/glossary/settings.xml><?xml version="1.0" encoding="utf-8"?>
+<w:settings xmlns:mc="http://schemas.openxmlformats.org/markup-compatibility/2006" xmlns:o="urn:schemas-microsoft-com:office:office" xmlns:r="http://schemas.openxmlformats.org/officeDocument/2006/relationships" xmlns:m="http://schemas.openxmlformats.org/officeDocument/2006/math" xmlns:v="urn:schemas-microsoft-com:vml" xmlns:w10="urn:schemas-microsoft-com:office:word" xmlns:w="http://schemas.openxmlformats.org/wordprocessingml/2006/main" xmlns:w14="http://schemas.microsoft.com/office/word/2010/wordml" xmlns:w15="http://schemas.microsoft.com/office/word/2012/wordml" xmlns:w16cid="http://schemas.microsoft.com/office/word/2016/wordml/cid" xmlns:w16se="http://schemas.microsoft.com/office/word/2015/wordml/symex" xmlns:sl="http://schemas.openxmlformats.org/schemaLibrary/2006/main" mc:Ignorable="w14 w15 w16se w16cid">
+  <w:view w:val="normal"/>
+  <w:defaultTabStop w:val="720"/>
+  <w:characterSpacingControl w:val="doNotCompress"/>
+  <w:compat>
+    <w:useFELayout/>
+    <w:compatSetting w:name="compatibilityMode" w:uri="http://schemas.microsoft.com/office/word" w:val="15"/>
+    <w:compatSetting w:name="overrideTableStyleFontSizeAndJustification" w:uri="http://schemas.microsoft.com/office/word" w:val="1"/>
+    <w:compatSetting w:name="enableOpenTypeFeatures" w:uri="http://schemas.microsoft.com/office/word" w:val="1"/>
+    <w:compatSetting w:name="doNotFlipMirrorIndents" w:uri="http://schemas.microsoft.com/office/word" w:val="1"/>
+    <w:compatSetting w:name="differentiateMultirowTableHeaders" w:uri="http://schemas.microsoft.com/office/word" w:val="1"/>
+    <w:compatSetting w:name="useWord2013TrackBottomHyphenation" w:uri="http://schemas.microsoft.com/office/word" w:val="0"/>
+  </w:compat>
+  <w:rsids>
+    <w:rsidRoot w:val="00FD6991"/>
+    <w:rsid w:val="004E0073"/>
+    <w:rsid w:val="00FD6991"/>
+  </w:rsids>
+  <m:mathPr>
+    <m:mathFont m:val="Cambria Math"/>
+    <m:brkBin m:val="before"/>
+    <m:brkBinSub m:val="--"/>
+    <m:smallFrac m:val="0"/>
+    <m:dispDef/>
+    <m:lMargin m:val="0"/>
+    <m:rMargin m:val="0"/>
+    <m:defJc m:val="centerGroup"/>
+    <m:wrapIndent m:val="1440"/>
+    <m:intLim m:val="subSup"/>
+    <m:naryLim m:val="undOvr"/>
+  </m:mathPr>
+  <w:themeFontLang w:val="en-US"/>
+  <w:clrSchemeMapping w:bg1="light1" w:t1="dark1" w:bg2="light2" w:t2="dark2" w:accent1="accent1" w:accent2="accent2" w:accent3="accent3" w:accent4="accent4" w:accent5="accent5" w:accent6="accent6" w:hyperlink="hyperlink" w:followedHyperlink="followedHyperlink"/>
+  <w:decimalSymbol w:val="."/>
+  <w:listSeparator w:val=","/>
+  <w15:chartTrackingRefBased/>
+</w:settings>
+</file>
+
+<file path=word/glossary/styles.xml><?xml version="1.0" encoding="utf-8"?>
+<w:styles xmlns:mc="http://schemas.openxmlformats.org/markup-compatibility/2006" xmlns:r="http://schemas.openxmlformats.org/officeDocument/2006/relationships" xmlns:w="http://schemas.openxmlformats.org/wordprocessingml/2006/main" xmlns:w14="http://schemas.microsoft.com/office/word/2010/wordml" xmlns:w15="http://schemas.microsoft.com/office/word/2012/wordml" xmlns:w16cid="http://schemas.microsoft.com/office/word/2016/wordml/cid" xmlns:w16se="http://schemas.microsoft.com/office/word/2015/wordml/symex" mc:Ignorable="w14 w15 w16se w16cid">
+  <w:docDefaults>
+    <w:rPrDefault>
+      <w:rPr>
+        <w:rFonts w:asciiTheme="minorHAnsi" w:eastAsiaTheme="minorEastAsia" w:hAnsiTheme="minorHAnsi" w:cstheme="minorBidi"/>
+        <w:sz w:val="22"/>
+        <w:szCs w:val="22"/>
+        <w:lang w:val="en-US" w:eastAsia="en-US" w:bidi="ar-SA"/>
+      </w:rPr>
+    </w:rPrDefault>
+    <w:pPrDefault>
+      <w:pPr>
+        <w:spacing w:after="160" w:line="259" w:lineRule="auto"/>
+      </w:pPr>
+    </w:pPrDefault>
+  </w:docDefaults>
+  <w:latentStyles w:defLockedState="0" w:defUIPriority="99" w:defSemiHidden="0" w:defUnhideWhenUsed="0" w:defQFormat="0" w:count="375">
+    <w:lsdException w:name="Normal" w:uiPriority="0" w:qFormat="1"/>
+    <w:lsdException w:name="heading 1" w:uiPriority="9" w:qFormat="1"/>
+    <w:lsdException w:name="heading 2" w:semiHidden="1" w:uiPriority="9" w:unhideWhenUsed="1" w:qFormat="1"/>
+    <w:lsdException w:name="heading 3" w:semiHidden="1" w:uiPriority="9" w:unhideWhenUsed="1" w:qFormat="1"/>
+    <w:lsdException w:name="heading 4" w:semiHidden="1" w:uiPriority="9" w:unhideWhenUsed="1" w:qFormat="1"/>
+    <w:lsdException w:name="heading 5" w:semiHidden="1" w:uiPriority="9" w:unhideWhenUsed="1" w:qFormat="1"/>
+    <w:lsdException w:name="heading 6" w:semiHidden="1" w:uiPriority="9" w:unhideWhenUsed="1" w:qFormat="1"/>
+    <w:lsdException w:name="heading 7" w:semiHidden="1" w:uiPriority="9" w:unhideWhenUsed="1" w:qFormat="1"/>
+    <w:lsdException w:name="heading 8" w:semiHidden="1" w:uiPriority="9" w:unhideWhenUsed="1" w:qFormat="1"/>
+    <w:lsdException w:name="heading 9" w:semiHidden="1" w:uiPriority="9" w:unhideWhenUsed="1" w:qFormat="1"/>
+    <w:lsdException w:name="index 1" w:semiHidden="1" w:unhideWhenUsed="1"/>
+    <w:lsdException w:name="index 2" w:semiHidden="1" w:unhideWhenUsed="1"/>
+    <w:lsdException w:name="index 3" w:semiHidden="1" w:unhideWhenUsed="1"/>
+    <w:lsdException w:name="index 4" w:semiHidden="1" w:unhideWhenUsed="1"/>
+    <w:lsdException w:name="index 5" w:semiHidden="1" w:unhideWhenUsed="1"/>
+    <w:lsdException w:name="index 6" w:semiHidden="1" w:unhideWhenUsed="1"/>
+    <w:lsdException w:name="index 7" w:semiHidden="1" w:unhideWhenUsed="1"/>
+    <w:lsdException w:name="index 8" w:semiHidden="1" w:unhideWhenUsed="1"/>
+    <w:lsdException w:name="index 9" w:semiHidden="1" w:unhideWhenUsed="1"/>
+    <w:lsdException w:name="toc 1" w:semiHidden="1" w:uiPriority="39" w:unhideWhenUsed="1"/>
+    <w:lsdException w:name="toc 2" w:semiHidden="1" w:uiPriority="39" w:unhideWhenUsed="1"/>
+    <w:lsdException w:name="toc 3" w:semiHidden="1" w:uiPriority="39" w:unhideWhenUsed="1"/>
+    <w:lsdException w:name="toc 4" w:semiHidden="1" w:uiPriority="39" w:unhideWhenUsed="1"/>
+    <w:lsdException w:name="toc 5" w:semiHidden="1" w:uiPriority="39" w:unhideWhenUsed="1"/>
+    <w:lsdException w:name="toc 6" w:semiHidden="1" w:uiPriority="39" w:unhideWhenUsed="1"/>
+    <w:lsdException w:name="toc 7" w:semiHidden="1" w:uiPriority="39" w:unhideWhenUsed="1"/>
+    <w:lsdException w:name="toc 8" w:semiHidden="1" w:uiPriority="39" w:unhideWhenUsed="1"/>
+    <w:lsdException w:name="toc 9" w:semiHidden="1" w:uiPriority="39" w:unhideWhenUsed="1"/>
+    <w:lsdException w:name="Normal Indent" w:semiHidden="1" w:unhideWhenUsed="1"/>
+    <w:lsdException w:name="footnote text" w:semiHidden="1" w:unhideWhenUsed="1"/>
+    <w:lsdException w:name="annotation text" w:semiHidden="1" w:unhideWhenUsed="1"/>
+    <w:lsdException w:name="header" w:semiHidden="1" w:unhideWhenUsed="1"/>
+    <w:lsdException w:name="footer" w:semiHidden="1" w:unhideWhenUsed="1"/>
+    <w:lsdException w:name="index heading" w:semiHidden="1" w:unhideWhenUsed="1"/>
+    <w:lsdException w:name="caption" w:semiHidden="1" w:uiPriority="35" w:unhideWhenUsed="1" w:qFormat="1"/>
+    <w:lsdException w:name="table of figures" w:semiHidden="1" w:unhideWhenUsed="1"/>
+    <w:lsdException w:name="envelope address" w:semiHidden="1" w:unhideWhenUsed="1"/>
+    <w:lsdException w:name="envelope return" w:semiHidden="1" w:unhideWhenUsed="1"/>
+    <w:lsdException w:name="footnote reference" w:semiHidden="1" w:unhideWhenUsed="1"/>
+    <w:lsdException w:name="annotation reference" w:semiHidden="1" w:unhideWhenUsed="1"/>
+    <w:lsdException w:name="line number" w:semiHidden="1" w:unhideWhenUsed="1"/>
+    <w:lsdException w:name="page number" w:semiHidden="1" w:unhideWhenUsed="1"/>
+    <w:lsdException w:name="endnote reference" w:semiHidden="1" w:unhideWhenUsed="1"/>
+    <w:lsdException w:name="endnote text" w:semiHidden="1" w:unhideWhenUsed="1"/>
+    <w:lsdException w:name="table of authorities" w:semiHidden="1" w:unhideWhenUsed="1"/>
+    <w:lsdException w:name="macro" w:semiHidden="1" w:unhideWhenUsed="1"/>
+    <w:lsdException w:name="toa heading" w:semiHidden="1" w:unhideWhenUsed="1"/>
+    <w:lsdException w:name="List" w:semiHidden="1" w:unhideWhenUsed="1"/>
+    <w:lsdException w:name="List Bullet" w:semiHidden="1" w:unhideWhenUsed="1"/>
+    <w:lsdException w:name="List Number" w:semiHidden="1" w:unhideWhenUsed="1"/>
+    <w:lsdException w:name="List 2" w:semiHidden="1" w:unhideWhenUsed="1"/>
+    <w:lsdException w:name="List 3" w:semiHidden="1" w:unhideWhenUsed="1"/>
+    <w:lsdException w:name="List 4" w:semiHidden="1" w:unhideWhenUsed="1"/>
+    <w:lsdException w:name="List 5" w:semiHidden="1" w:unhideWhenUsed="1"/>
+    <w:lsdException w:name="List Bullet 2" w:semiHidden="1" w:unhideWhenUsed="1"/>
+    <w:lsdException w:name="List Bullet 3" w:semiHidden="1" w:unhideWhenUsed="1"/>
+    <w:lsdException w:name="List Bullet 4" w:semiHidden="1" w:unhideWhenUsed="1"/>
+    <w:lsdException w:name="List Bullet 5" w:semiHidden="1" w:unhideWhenUsed="1"/>
+    <w:lsdException w:name="List Number 2" w:semiHidden="1" w:unhideWhenUsed="1"/>
+    <w:lsdException w:name="List Number 3" w:semiHidden="1" w:unhideWhenUsed="1"/>
+    <w:lsdException w:name="List Number 4" w:semiHidden="1" w:unhideWhenUsed="1"/>
+    <w:lsdException w:name="List Number 5" w:semiHidden="1" w:unhideWhenUsed="1"/>
+    <w:lsdException w:name="Title" w:uiPriority="10" w:qFormat="1"/>
+    <w:lsdException w:name="Closing" w:semiHidden="1" w:unhideWhenUsed="1"/>
+    <w:lsdException w:name="Signature" w:semiHidden="1" w:unhideWhenUsed="1"/>
+    <w:lsdException w:name="Default Paragraph Font" w:semiHidden="1" w:uiPriority="1" w:unhideWhenUsed="1"/>
+    <w:lsdException w:name="Body Text" w:semiHidden="1" w:unhideWhenUsed="1"/>
+    <w:lsdException w:name="Body Text Indent" w:semiHidden="1" w:unhideWhenUsed="1"/>
+    <w:lsdException w:name="List Continue" w:semiHidden="1" w:unhideWhenUsed="1"/>
+    <w:lsdException w:name="List Continue 2" w:semiHidden="1" w:unhideWhenUsed="1"/>
+    <w:lsdException w:name="List Continue 3" w:semiHidden="1" w:unhideWhenUsed="1"/>
+    <w:lsdException w:name="List Continue 4" w:semiHidden="1" w:unhideWhenUsed="1"/>
+    <w:lsdException w:name="List Continue 5" w:semiHidden="1" w:unhideWhenUsed="1"/>
+    <w:lsdException w:name="Message Header" w:semiHidden="1" w:unhideWhenUsed="1"/>
+    <w:lsdException w:name="Subtitle" w:uiPriority="11" w:qFormat="1"/>
+    <w:lsdException w:name="Salutation" w:semiHidden="1" w:unhideWhenUsed="1"/>
+    <w:lsdException w:name="Date" w:semiHidden="1" w:unhideWhenUsed="1"/>
+    <w:lsdException w:name="Body Text First Indent" w:semiHidden="1" w:unhideWhenUsed="1"/>
+    <w:lsdException w:name="Body Text First Indent 2" w:semiHidden="1" w:unhideWhenUsed="1"/>
+    <w:lsdException w:name="Note Heading" w:semiHidden="1" w:unhideWhenUsed="1"/>
+    <w:lsdException w:name="Body Text 2" w:semiHidden="1" w:unhideWhenUsed="1"/>
+    <w:lsdException w:name="Body Text 3" w:semiHidden="1" w:unhideWhenUsed="1"/>
+    <w:lsdException w:name="Body Text Indent 2" w:semiHidden="1" w:unhideWhenUsed="1"/>
+    <w:lsdException w:name="Body Text Indent 3" w:semiHidden="1" w:unhideWhenUsed="1"/>
+    <w:lsdException w:name="Block Text" w:semiHidden="1" w:unhideWhenUsed="1"/>
+    <w:lsdException w:name="Hyperlink" w:semiHidden="1" w:unhideWhenUsed="1"/>
+    <w:lsdException w:name="FollowedHyperlink" w:semiHidden="1" w:unhideWhenUsed="1"/>
+    <w:lsdException w:name="Strong" w:uiPriority="22" w:qFormat="1"/>
+    <w:lsdException w:name="Emphasis" w:uiPriority="20" w:qFormat="1"/>
+    <w:lsdException w:name="Document Map" w:semiHidden="1" w:unhideWhenUsed="1"/>
+    <w:lsdException w:name="Plain Text" w:semiHidden="1" w:unhideWhenUsed="1"/>
+    <w:lsdException w:name="E-mail Signature" w:semiHidden="1" w:unhideWhenUsed="1"/>
+    <w:lsdException w:name="HTML Top of Form" w:semiHidden="1" w:unhideWhenUsed="1"/>
+    <w:lsdException w:name="HTML Bottom of Form" w:semiHidden="1" w:unhideWhenUsed="1"/>
+    <w:lsdException w:name="Normal (Web)" w:semiHidden="1" w:unhideWhenUsed="1"/>
+    <w:lsdException w:name="HTML Acronym" w:semiHidden="1" w:unhideWhenUsed="1"/>
+    <w:lsdException w:name="HTML Address" w:semiHidden="1" w:unhideWhenUsed="1"/>
+    <w:lsdException w:name="HTML Cite" w:semiHidden="1" w:unhideWhenUsed="1"/>
+    <w:lsdException w:name="HTML Code" w:semiHidden="1" w:unhideWhenUsed="1"/>
+    <w:lsdException w:name="HTML Definition" w:semiHidden="1" w:unhideWhenUsed="1"/>
+    <w:lsdException w:name="HTML Keyboard" w:semiHidden="1" w:unhideWhenUsed="1"/>
+    <w:lsdException w:name="HTML Preformatted" w:semiHidden="1" w:unhideWhenUsed="1"/>
+    <w:lsdException w:name="HTML Sample" w:semiHidden="1" w:unhideWhenUsed="1"/>
+    <w:lsdException w:name="HTML Typewriter" w:semiHidden="1" w:unhideWhenUsed="1"/>
+    <w:lsdException w:name="HTML Variable" w:semiHidden="1" w:unhideWhenUsed="1"/>
+    <w:lsdException w:name="Normal Table" w:semiHidden="1" w:unhideWhenUsed="1"/>
+    <w:lsdException w:name="annotation subject" w:semiHidden="1" w:unhideWhenUsed="1"/>
+    <w:lsdException w:name="No List" w:semiHidden="1" w:unhideWhenUsed="1"/>
+    <w:lsdException w:name="Outline List 1" w:semiHidden="1" w:unhideWhenUsed="1"/>
+    <w:lsdException w:name="Outline List 2" w:semiHidden="1" w:unhideWhenUsed="1"/>
+    <w:lsdException w:name="Outline List 3" w:semiHidden="1" w:unhideWhenUsed="1"/>
+    <w:lsdException w:name="Table Simple 1" w:semiHidden="1" w:unhideWhenUsed="1"/>
+    <w:lsdException w:name="Table Simple 2" w:semiHidden="1" w:unhideWhenUsed="1"/>
+    <w:lsdException w:name="Table Simple 3" w:semiHidden="1" w:unhideWhenUsed="1"/>
+    <w:lsdException w:name="Table Classic 1" w:semiHidden="1" w:unhideWhenUsed="1"/>
+    <w:lsdException w:name="Table Classic 2" w:semiHidden="1" w:unhideWhenUsed="1"/>
+    <w:lsdException w:name="Table Classic 3" w:semiHidden="1" w:unhideWhenUsed="1"/>
+    <w:lsdException w:name="Table Classic 4" w:semiHidden="1" w:unhideWhenUsed="1"/>
+    <w:lsdException w:name="Table Colorful 1" w:semiHidden="1" w:unhideWhenUsed="1"/>
+    <w:lsdException w:name="Table Colorful 2" w:semiHidden="1" w:unhideWhenUsed="1"/>
+    <w:lsdException w:name="Table Colorful 3" w:semiHidden="1" w:unhideWhenUsed="1"/>
+    <w:lsdException w:name="Table Columns 1" w:semiHidden="1" w:unhideWhenUsed="1"/>
+    <w:lsdException w:name="Table Columns 2" w:semiHidden="1" w:unhideWhenUsed="1"/>
+    <w:lsdException w:name="Table Columns 3" w:semiHidden="1" w:unhideWhenUsed="1"/>
+    <w:lsdException w:name="Table Columns 4" w:semiHidden="1" w:unhideWhenUsed="1"/>
+    <w:lsdException w:name="Table Columns 5" w:semiHidden="1" w:unhideWhenUsed="1"/>
+    <w:lsdException w:name="Table Grid 1" w:semiHidden="1" w:unhideWhenUsed="1"/>
+    <w:lsdException w:name="Table Grid 2" w:semiHidden="1" w:unhideWhenUsed="1"/>
+    <w:lsdException w:name="Table Grid 3" w:semiHidden="1" w:unhideWhenUsed="1"/>
+    <w:lsdException w:name="Table Grid 4" w:semiHidden="1" w:unhideWhenUsed="1"/>
+    <w:lsdException w:name="Table Grid 5" w:semiHidden="1" w:unhideWhenUsed="1"/>
+    <w:lsdException w:name="Table Grid 6" w:semiHidden="1" w:unhideWhenUsed="1"/>
+    <w:lsdException w:name="Table Grid 7" w:semiHidden="1" w:unhideWhenUsed="1"/>
+    <w:lsdException w:name="Table Grid 8" w:semiHidden="1" w:unhideWhenUsed="1"/>
+    <w:lsdException w:name="Table List 1" w:semiHidden="1" w:unhideWhenUsed="1"/>
+    <w:lsdException w:name="Table List 2" w:semiHidden="1" w:unhideWhenUsed="1"/>
+    <w:lsdException w:name="Table List 3" w:semiHidden="1" w:unhideWhenUsed="1"/>
+    <w:lsdException w:name="Table List 4" w:semiHidden="1" w:unhideWhenUsed="1"/>
+    <w:lsdException w:name="Table List 5" w:semiHidden="1" w:unhideWhenUsed="1"/>
+    <w:lsdException w:name="Table List 6" w:semiHidden="1" w:unhideWhenUsed="1"/>
+    <w:lsdException w:name="Table List 7" w:semiHidden="1" w:unhideWhenUsed="1"/>
+    <w:lsdException w:name="Table List 8" w:semiHidden="1" w:unhideWhenUsed="1"/>
+    <w:lsdException w:name="Table 3D effects 1" w:semiHidden="1" w:unhideWhenUsed="1"/>
+    <w:lsdException w:name="Table 3D effects 2" w:semiHidden="1" w:unhideWhenUsed="1"/>
+    <w:lsdException w:name="Table 3D effects 3" w:semiHidden="1" w:unhideWhenUsed="1"/>
+    <w:lsdException w:name="Table Contemporary" w:semiHidden="1" w:unhideWhenUsed="1"/>
+    <w:lsdException w:name="Table Elegant" w:semiHidden="1" w:unhideWhenUsed="1"/>
+    <w:lsdException w:name="Table Professional" w:semiHidden="1" w:unhideWhenUsed="1"/>
+    <w:lsdException w:name="Table Subtle 1" w:semiHidden="1" w:unhideWhenUsed="1"/>
+    <w:lsdException w:name="Table Subtle 2" w:semiHidden="1" w:unhideWhenUsed="1"/>
+    <w:lsdException w:name="Table Web 1" w:semiHidden="1" w:unhideWhenUsed="1"/>
+    <w:lsdException w:name="Table Web 2" w:semiHidden="1" w:unhideWhenUsed="1"/>
+    <w:lsdException w:name="Table Web 3" w:semiHidden="1" w:unhideWhenUsed="1"/>
+    <w:lsdException w:name="Balloon Text" w:semiHidden="1" w:unhideWhenUsed="1"/>
+    <w:lsdException w:name="Table Grid" w:uiPriority="39"/>
+    <w:lsdException w:name="Table Theme" w:semiHidden="1" w:unhideWhenUsed="1"/>
+    <w:lsdException w:name="Placeholder Text" w:semiHidden="1"/>
+    <w:lsdException w:name="No Spacing" w:uiPriority="1" w:qFormat="1"/>
+    <w:lsdException w:name="Light Shading" w:uiPriority="60"/>
+    <w:lsdException w:name="Light List" w:uiPriority="61"/>
+    <w:lsdException w:name="Light Grid" w:uiPriority="62"/>
+    <w:lsdException w:name="Medium Shading 1" w:uiPriority="63"/>
+    <w:lsdException w:name="Medium Shading 2" w:uiPriority="64"/>
+    <w:lsdException w:name="Medium List 1" w:uiPriority="65"/>
+    <w:lsdException w:name="Medium List 2" w:uiPriority="66"/>
+    <w:lsdException w:name="Medium Grid 1" w:uiPriority="67"/>
+    <w:lsdException w:name="Medium Grid 2" w:uiPriority="68"/>
+    <w:lsdException w:name="Medium Grid 3" w:uiPriority="69"/>
+    <w:lsdException w:name="Dark List" w:uiPriority="70"/>
+    <w:lsdException w:name="Colorful Shading" w:uiPriority="71"/>
+    <w:lsdException w:name="Colorful List" w:uiPriority="72"/>
+    <w:lsdException w:name="Colorful Grid" w:uiPriority="73"/>
+    <w:lsdException w:name="Light Shading Accent 1" w:uiPriority="60"/>
+    <w:lsdException w:name="Light List Accent 1" w:uiPriority="61"/>
+    <w:lsdException w:name="Light Grid Accent 1" w:uiPriority="62"/>
+    <w:lsdException w:name="Medium Shading 1 Accent 1" w:uiPriority="63"/>
+    <w:lsdException w:name="Medium Shading 2 Accent 1" w:uiPriority="64"/>
+    <w:lsdException w:name="Medium List 1 Accent 1" w:uiPriority="65"/>
+    <w:lsdException w:name="Revision" w:semiHidden="1"/>
+    <w:lsdException w:name="List Paragraph" w:uiPriority="34" w:qFormat="1"/>
+    <w:lsdException w:name="Quote" w:uiPriority="29" w:qFormat="1"/>
+    <w:lsdException w:name="Intense Quote" w:uiPriority="30" w:qFormat="1"/>
+    <w:lsdException w:name="Medium List 2 Accent 1" w:uiPriority="66"/>
+    <w:lsdException w:name="Medium Grid 1 Accent 1" w:uiPriority="67"/>
+    <w:lsdException w:name="Medium Grid 2 Accent 1" w:uiPriority="68"/>
+    <w:lsdException w:name="Medium Grid 3 Accent 1" w:uiPriority="69"/>
+    <w:lsdException w:name="Dark List Accent 1" w:uiPriority="70"/>
+    <w:lsdException w:name="Colorful Shading Accent 1" w:uiPriority="71"/>
+    <w:lsdException w:name="Colorful List Accent 1" w:uiPriority="72"/>
+    <w:lsdException w:name="Colorful Grid Accent 1" w:uiPriority="73"/>
+    <w:lsdException w:name="Light Shading Accent 2" w:uiPriority="60"/>
+    <w:lsdException w:name="Light List Accent 2" w:uiPriority="61"/>
+    <w:lsdException w:name="Light Grid Accent 2" w:uiPriority="62"/>
+    <w:lsdException w:name="Medium Shading 1 Accent 2" w:uiPriority="63"/>
+    <w:lsdException w:name="Medium Shading 2 Accent 2" w:uiPriority="64"/>
+    <w:lsdException w:name="Medium List 1 Accent 2" w:uiPriority="65"/>
+    <w:lsdException w:name="Medium List 2 Accent 2" w:uiPriority="66"/>
+    <w:lsdException w:name="Medium Grid 1 Accent 2" w:uiPriority="67"/>
+    <w:lsdException w:name="Medium Grid 2 Accent 2" w:uiPriority="68"/>
+    <w:lsdException w:name="Medium Grid 3 Accent 2" w:uiPriority="69"/>
+    <w:lsdException w:name="Dark List Accent 2" w:uiPriority="70"/>
+    <w:lsdException w:name="Colorful Shading Accent 2" w:uiPriority="71"/>
+    <w:lsdException w:name="Colorful List Accent 2" w:uiPriority="72"/>
+    <w:lsdException w:name="Colorful Grid Accent 2" w:uiPriority="73"/>
+    <w:lsdException w:name="Light Shading Accent 3" w:uiPriority="60"/>
+    <w:lsdException w:name="Light List Accent 3" w:uiPriority="61"/>
+    <w:lsdException w:name="Light Grid Accent 3" w:uiPriority="62"/>
+    <w:lsdException w:name="Medium Shading 1 Accent 3" w:uiPriority="63"/>
+    <w:lsdException w:name="Medium Shading 2 Accent 3" w:uiPriority="64"/>
+    <w:lsdException w:name="Medium List 1 Accent 3" w:uiPriority="65"/>
+    <w:lsdException w:name="Medium List 2 Accent 3" w:uiPriority="66"/>
+    <w:lsdException w:name="Medium Grid 1 Accent 3" w:uiPriority="67"/>
+    <w:lsdException w:name="Medium Grid 2 Accent 3" w:uiPriority="68"/>
+    <w:lsdException w:name="Medium Grid 3 Accent 3" w:uiPriority="69"/>
+    <w:lsdException w:name="Dark List Accent 3" w:uiPriority="70"/>
+    <w:lsdException w:name="Colorful Shading Accent 3" w:uiPriority="71"/>
+    <w:lsdException w:name="Colorful List Accent 3" w:uiPriority="72"/>
+    <w:lsdException w:name="Colorful Grid Accent 3" w:uiPriority="73"/>
+    <w:lsdException w:name="Light Shading Accent 4" w:uiPriority="60"/>
+    <w:lsdException w:name="Light List Accent 4" w:uiPriority="61"/>
+    <w:lsdException w:name="Light Grid Accent 4" w:uiPriority="62"/>
+    <w:lsdException w:name="Medium Shading 1 Accent 4" w:uiPriority="63"/>
+    <w:lsdException w:name="Medium Shading 2 Accent 4" w:uiPriority="64"/>
+    <w:lsdException w:name="Medium List 1 Accent 4" w:uiPriority="65"/>
+    <w:lsdException w:name="Medium List 2 Accent 4" w:uiPriority="66"/>
+    <w:lsdException w:name="Medium Grid 1 Accent 4" w:uiPriority="67"/>
+    <w:lsdException w:name="Medium Grid 2 Accent 4" w:uiPriority="68"/>
+    <w:lsdException w:name="Medium Grid 3 Accent 4" w:uiPriority="69"/>
+    <w:lsdException w:name="Dark List Accent 4" w:uiPriority="70"/>
+    <w:lsdException w:name="Colorful Shading Accent 4" w:uiPriority="71"/>
+    <w:lsdException w:name="Colorful List Accent 4" w:uiPriority="72"/>
+    <w:lsdException w:name="Colorful Grid Accent 4" w:uiPriority="73"/>
+    <w:lsdException w:name="Light Shading Accent 5" w:uiPriority="60"/>
+    <w:lsdException w:name="Light List Accent 5" w:uiPriority="61"/>
+    <w:lsdException w:name="Light Grid Accent 5" w:uiPriority="62"/>
+    <w:lsdException w:name="Medium Shading 1 Accent 5" w:uiPriority="63"/>
+    <w:lsdException w:name="Medium Shading 2 Accent 5" w:uiPriority="64"/>
+    <w:lsdException w:name="Medium List 1 Accent 5" w:uiPriority="65"/>
+    <w:lsdException w:name="Medium List 2 Accent 5" w:uiPriority="66"/>
+    <w:lsdException w:name="Medium Grid 1 Accent 5" w:uiPriority="67"/>
+    <w:lsdException w:name="Medium Grid 2 Accent 5" w:uiPriority="68"/>
+    <w:lsdException w:name="Medium Grid 3 Accent 5" w:uiPriority="69"/>
+    <w:lsdException w:name="Dark List Accent 5" w:uiPriority="70"/>
+    <w:lsdException w:name="Colorful Shading Accent 5" w:uiPriority="71"/>
+    <w:lsdException w:name="Colorful List Accent 5" w:uiPriority="72"/>
+    <w:lsdException w:name="Colorful Grid Accent 5" w:uiPriority="73"/>
+    <w:lsdException w:name="Light Shading Accent 6" w:uiPriority="60"/>
+    <w:lsdException w:name="Light List Accent 6" w:uiPriority="61"/>
+    <w:lsdException w:name="Light Grid Accent 6" w:uiPriority="62"/>
+    <w:lsdException w:name="Medium Shading 1 Accent 6" w:uiPriority="63"/>
+    <w:lsdException w:name="Medium Shading 2 Accent 6" w:uiPriority="64"/>
+    <w:lsdException w:name="Medium List 1 Accent 6" w:uiPriority="65"/>
+    <w:lsdException w:name="Medium List 2 Accent 6" w:uiPriority="66"/>
+    <w:lsdException w:name="Medium Grid 1 Accent 6" w:uiPriority="67"/>
+    <w:lsdException w:name="Medium Grid 2 Accent 6" w:uiPriority="68"/>
+    <w:lsdException w:name="Medium Grid 3 Accent 6" w:uiPriority="69"/>
+    <w:lsdException w:name="Dark List Accent 6" w:uiPriority="70"/>
+    <w:lsdException w:name="Colorful Shading Accent 6" w:uiPriority="71"/>
+    <w:lsdException w:name="Colorful List Accent 6" w:uiPriority="72"/>
+    <w:lsdException w:name="Colorful Grid Accent 6" w:uiPriority="73"/>
+    <w:lsdException w:name="Subtle Emphasis" w:uiPriority="19" w:qFormat="1"/>
+    <w:lsdException w:name="Intense Emphasis" w:uiPriority="21" w:qFormat="1"/>
+    <w:lsdException w:name="Subtle Reference" w:uiPriority="31" w:qFormat="1"/>
+    <w:lsdException w:name="Intense Reference" w:uiPriority="32" w:qFormat="1"/>
+    <w:lsdException w:name="Book Title" w:uiPriority="33" w:qFormat="1"/>
+    <w:lsdException w:name="Bibliography" w:semiHidden="1" w:uiPriority="37" w:unhideWhenUsed="1"/>
+    <w:lsdException w:name="TOC Heading" w:semiHidden="1" w:uiPriority="39" w:unhideWhenUsed="1" w:qFormat="1"/>
+    <w:lsdException w:name="Plain Table 1" w:uiPriority="41"/>
+    <w:lsdException w:name="Plain Table 2" w:uiPriority="42"/>
+    <w:lsdException w:name="Plain Table 3" w:uiPriority="43"/>
+    <w:lsdException w:name="Plain Table 4" w:uiPriority="44"/>
+    <w:lsdException w:name="Plain Table 5" w:uiPriority="45"/>
+    <w:lsdException w:name="Grid Table Light" w:uiPriority="40"/>
+    <w:lsdException w:name="Grid Table 1 Light" w:uiPriority="46"/>
+    <w:lsdException w:name="Grid Table 2" w:uiPriority="47"/>
+    <w:lsdException w:name="Grid Table 3" w:uiPriority="48"/>
+    <w:lsdException w:name="Grid Table 4" w:uiPriority="49"/>
+    <w:lsdException w:name="Grid Table 5 Dark" w:uiPriority="50"/>
+    <w:lsdException w:name="Grid Table 6 Colorful" w:uiPriority="51"/>
+    <w:lsdException w:name="Grid Table 7 Colorful" w:uiPriority="52"/>
+    <w:lsdException w:name="Grid Table 1 Light Accent 1" w:uiPriority="46"/>
+    <w:lsdException w:name="Grid Table 2 Accent 1" w:uiPriority="47"/>
+    <w:lsdException w:name="Grid Table 3 Accent 1" w:uiPriority="48"/>
+    <w:lsdException w:name="Grid Table 4 Accent 1" w:uiPriority="49"/>
+    <w:lsdException w:name="Grid Table 5 Dark Accent 1" w:uiPriority="50"/>
+    <w:lsdException w:name="Grid Table 6 Colorful Accent 1" w:uiPriority="51"/>
+    <w:lsdException w:name="Grid Table 7 Colorful Accent 1" w:uiPriority="52"/>
+    <w:lsdException w:name="Grid Table 1 Light Accent 2" w:uiPriority="46"/>
+    <w:lsdException w:name="Grid Table 2 Accent 2" w:uiPriority="47"/>
+    <w:lsdException w:name="Grid Table 3 Accent 2" w:uiPriority="48"/>
+    <w:lsdException w:name="Grid Table 4 Accent 2" w:uiPriority="49"/>
+    <w:lsdException w:name="Grid Table 5 Dark Accent 2" w:uiPriority="50"/>
+    <w:lsdException w:name="Grid Table 6 Colorful Accent 2" w:uiPriority="51"/>
+    <w:lsdException w:name="Grid Table 7 Colorful Accent 2" w:uiPriority="52"/>
+    <w:lsdException w:name="Grid Table 1 Light Accent 3" w:uiPriority="46"/>
+    <w:lsdException w:name="Grid Table 2 Accent 3" w:uiPriority="47"/>
+    <w:lsdException w:name="Grid Table 3 Accent 3" w:uiPriority="48"/>
+    <w:lsdException w:name="Grid Table 4 Accent 3" w:uiPriority="49"/>
+    <w:lsdException w:name="Grid Table 5 Dark Accent 3" w:uiPriority="50"/>
+    <w:lsdException w:name="Grid Table 6 Colorful Accent 3" w:uiPriority="51"/>
+    <w:lsdException w:name="Grid Table 7 Colorful Accent 3" w:uiPriority="52"/>
+    <w:lsdException w:name="Grid Table 1 Light Accent 4" w:uiPriority="46"/>
+    <w:lsdException w:name="Grid Table 2 Accent 4" w:uiPriority="47"/>
+    <w:lsdException w:name="Grid Table 3 Accent 4" w:uiPriority="48"/>
+    <w:lsdException w:name="Grid Table 4 Accent 4" w:uiPriority="49"/>
+    <w:lsdException w:name="Grid Table 5 Dark Accent 4" w:uiPriority="50"/>
+    <w:lsdException w:name="Grid Table 6 Colorful Accent 4" w:uiPriority="51"/>
+    <w:lsdException w:name="Grid Table 7 Colorful Accent 4" w:uiPriority="52"/>
+    <w:lsdException w:name="Grid Table 1 Light Accent 5" w:uiPriority="46"/>
+    <w:lsdException w:name="Grid Table 2 Accent 5" w:uiPriority="47"/>
+    <w:lsdException w:name="Grid Table 3 Accent 5" w:uiPriority="48"/>
+    <w:lsdException w:name="Grid Table 4 Accent 5" w:uiPriority="49"/>
+    <w:lsdException w:name="Grid Table 5 Dark Accent 5" w:uiPriority="50"/>
+    <w:lsdException w:name="Grid Table 6 Colorful Accent 5" w:uiPriority="51"/>
+    <w:lsdException w:name="Grid Table 7 Colorful Accent 5" w:uiPriority="52"/>
+    <w:lsdException w:name="Grid Table 1 Light Accent 6" w:uiPriority="46"/>
+    <w:lsdException w:name="Grid Table 2 Accent 6" w:uiPriority="47"/>
+    <w:lsdException w:name="Grid Table 3 Accent 6" w:uiPriority="48"/>
+    <w:lsdException w:name="Grid Table 4 Accent 6" w:uiPriority="49"/>
+    <w:lsdException w:name="Grid Table 5 Dark Accent 6" w:uiPriority="50"/>
+    <w:lsdException w:name="Grid Table 6 Colorful Accent 6" w:uiPriority="51"/>
+    <w:lsdException w:name="Grid Table 7 Colorful Accent 6" w:uiPriority="52"/>
+    <w:lsdException w:name="List Table 1 Light" w:uiPriority="46"/>
+    <w:lsdException w:name="List Table 2" w:uiPriority="47"/>
+    <w:lsdException w:name="List Table 3" w:uiPriority="48"/>
+    <w:lsdException w:name="List Table 4" w:uiPriority="49"/>
+    <w:lsdException w:name="List Table 5 Dark" w:uiPriority="50"/>
+    <w:lsdException w:name="List Table 6 Colorful" w:uiPriority="51"/>
+    <w:lsdException w:name="List Table 7 Colorful" w:uiPriority="52"/>
+    <w:lsdException w:name="List Table 1 Light Accent 1" w:uiPriority="46"/>
+    <w:lsdException w:name="List Table 2 Accent 1" w:uiPriority="47"/>
+    <w:lsdException w:name="List Table 3 Accent 1" w:uiPriority="48"/>
+    <w:lsdException w:name="List Table 4 Accent 1" w:uiPriority="49"/>
+    <w:lsdException w:name="List Table 5 Dark Accent 1" w:uiPriority="50"/>
+    <w:lsdException w:name="List Table 6 Colorful Accent 1" w:uiPriority="51"/>
+    <w:lsdException w:name="List Table 7 Colorful Accent 1" w:uiPriority="52"/>
+    <w:lsdException w:name="List Table 1 Light Accent 2" w:uiPriority="46"/>
+    <w:lsdException w:name="List Table 2 Accent 2" w:uiPriority="47"/>
+    <w:lsdException w:name="List Table 3 Accent 2" w:uiPriority="48"/>
+    <w:lsdException w:name="List Table 4 Accent 2" w:uiPriority="49"/>
+    <w:lsdException w:name="List Table 5 Dark Accent 2" w:uiPriority="50"/>
+    <w:lsdException w:name="List Table 6 Colorful Accent 2" w:uiPriority="51"/>
+    <w:lsdException w:name="List Table 7 Colorful Accent 2" w:uiPriority="52"/>
+    <w:lsdException w:name="List Table 1 Light Accent 3" w:uiPriority="46"/>
+    <w:lsdException w:name="List Table 2 Accent 3" w:uiPriority="47"/>
+    <w:lsdException w:name="List Table 3 Accent 3" w:uiPriority="48"/>
+    <w:lsdException w:name="List Table 4 Accent 3" w:uiPriority="49"/>
+    <w:lsdException w:name="List Table 5 Dark Accent 3" w:uiPriority="50"/>
+    <w:lsdException w:name="List Table 6 Colorful Accent 3" w:uiPriority="51"/>
+    <w:lsdException w:name="List Table 7 Colorful Accent 3" w:uiPriority="52"/>
+    <w:lsdException w:name="List Table 1 Light Accent 4" w:uiPriority="46"/>
+    <w:lsdException w:name="List Table 2 Accent 4" w:uiPriority="47"/>
+    <w:lsdException w:name="List Table 3 Accent 4" w:uiPriority="48"/>
+    <w:lsdException w:name="List Table 4 Accent 4" w:uiPriority="49"/>
+    <w:lsdException w:name="List Table 5 Dark Accent 4" w:uiPriority="50"/>
+    <w:lsdException w:name="List Table 6 Colorful Accent 4" w:uiPriority="51"/>
+    <w:lsdException w:name="List Table 7 Colorful Accent 4" w:uiPriority="52"/>
+    <w:lsdException w:name="List Table 1 Light Accent 5" w:uiPriority="46"/>
+    <w:lsdException w:name="List Table 2 Accent 5" w:uiPriority="47"/>
+    <w:lsdException w:name="List Table 3 Accent 5" w:uiPriority="48"/>
+    <w:lsdException w:name="List Table 4 Accent 5" w:uiPriority="49"/>
+    <w:lsdException w:name="List Table 5 Dark Accent 5" w:uiPriority="50"/>
+    <w:lsdException w:name="List Table 6 Colorful Accent 5" w:uiPriority="51"/>
+    <w:lsdException w:name="List Table 7 Colorful Accent 5" w:uiPriority="52"/>
+    <w:lsdException w:name="List Table 1 Light Accent 6" w:uiPriority="46"/>
+    <w:lsdException w:name="List Table 2 Accent 6" w:uiPriority="47"/>
+    <w:lsdException w:name="List Table 3 Accent 6" w:uiPriority="48"/>
+    <w:lsdException w:name="List Table 4 Accent 6" w:uiPriority="49"/>
+    <w:lsdException w:name="List Table 5 Dark Accent 6" w:uiPriority="50"/>
+    <w:lsdException w:name="List Table 6 Colorful Accent 6" w:uiPriority="51"/>
+    <w:lsdException w:name="List Table 7 Colorful Accent 6" w:uiPriority="52"/>
+    <w:lsdException w:name="Mention" w:semiHidden="1" w:unhideWhenUsed="1"/>
+    <w:lsdException w:name="Smart Hyperlink" w:semiHidden="1" w:unhideWhenUsed="1"/>
+    <w:lsdException w:name="Hashtag" w:semiHidden="1" w:unhideWhenUsed="1"/>
+    <w:lsdException w:name="Unresolved Mention" w:semiHidden="1" w:unhideWhenUsed="1"/>
+  </w:latentStyles>
+  <w:style w:type="paragraph" w:default="1" w:styleId="Normal">
+    <w:name w:val="Normal"/>
+    <w:qFormat/>
+  </w:style>
+  <w:style w:type="character" w:default="1" w:styleId="DefaultParagraphFont">
+    <w:name w:val="Default Paragraph Font"/>
+    <w:uiPriority w:val="1"/>
+    <w:semiHidden/>
+    <w:unhideWhenUsed/>
+  </w:style>
+  <w:style w:type="table" w:default="1" w:styleId="TableNormal">
+    <w:name w:val="Normal Table"/>
+    <w:uiPriority w:val="99"/>
+    <w:semiHidden/>
+    <w:unhideWhenUsed/>
+    <w:tblPr>
+      <w:tblInd w:w="0" w:type="dxa"/>
+      <w:tblCellMar>
+        <w:top w:w="0" w:type="dxa"/>
+        <w:left w:w="108" w:type="dxa"/>
+        <w:bottom w:w="0" w:type="dxa"/>
+        <w:right w:w="108" w:type="dxa"/>
+      </w:tblCellMar>
+    </w:tblPr>
+  </w:style>
+  <w:style w:type="numbering" w:default="1" w:styleId="NoList">
+    <w:name w:val="No List"/>
+    <w:uiPriority w:val="99"/>
+    <w:semiHidden/>
+    <w:unhideWhenUsed/>
+  </w:style>
+  <w:style w:type="paragraph" w:customStyle="1" w:styleId="B33C5FA990ED4488B994F3C2C417C895">
+    <w:name w:val="B33C5FA990ED4488B994F3C2C417C895"/>
+    <w:rsid w:val="00FD6991"/>
+  </w:style>
+  <w:style w:type="paragraph" w:customStyle="1" w:styleId="CFF84511E2FF4F5290B21251DE2F63DE">
+    <w:name w:val="CFF84511E2FF4F5290B21251DE2F63DE"/>
+    <w:rsid w:val="00FD6991"/>
+  </w:style>
+  <w:style w:type="paragraph" w:customStyle="1" w:styleId="B2DF225593D84BF5948BFC471972679B">
+    <w:name w:val="B2DF225593D84BF5948BFC471972679B"/>
+    <w:rsid w:val="00FD6991"/>
+  </w:style>
+  <w:style w:type="character" w:styleId="PlaceholderText">
+    <w:name w:val="Placeholder Text"/>
+    <w:basedOn w:val="DefaultParagraphFont"/>
+    <w:uiPriority w:val="99"/>
+    <w:semiHidden/>
+    <w:rsid w:val="00FD6991"/>
+    <w:rPr>
+      <w:color w:val="808080"/>
+    </w:rPr>
+  </w:style>
+  <w:style w:type="paragraph" w:customStyle="1" w:styleId="C15F6861B21842B0BBB2EA8B6B972725">
+    <w:name w:val="C15F6861B21842B0BBB2EA8B6B972725"/>
+    <w:rsid w:val="00FD6991"/>
+  </w:style>
+  <w:style w:type="paragraph" w:customStyle="1" w:styleId="458863152EF44F0E950E50EBCE52AD1E">
+    <w:name w:val="458863152EF44F0E950E50EBCE52AD1E"/>
+    <w:rsid w:val="00FD6991"/>
+  </w:style>
+  <w:style w:type="paragraph" w:customStyle="1" w:styleId="D964843B23EE48E983AC3E3C6459F4EB">
+    <w:name w:val="D964843B23EE48E983AC3E3C6459F4EB"/>
+    <w:rsid w:val="00FD6991"/>
+  </w:style>
+</w:styles>
+</file>
+
+<file path=word/glossary/webSettings.xml><?xml version="1.0" encoding="utf-8"?>
+<w:webSettings xmlns:mc="http://schemas.openxmlformats.org/markup-compatibility/2006" xmlns:r="http://schemas.openxmlformats.org/officeDocument/2006/relationships" xmlns:w="http://schemas.openxmlformats.org/wordprocessingml/2006/main" xmlns:w14="http://schemas.microsoft.com/office/word/2010/wordml" xmlns:w15="http://schemas.microsoft.com/office/word/2012/wordml" xmlns:w16cid="http://schemas.microsoft.com/office/word/2016/wordml/cid" xmlns:w16se="http://schemas.microsoft.com/office/word/2015/wordml/symex" mc:Ignorable="w14 w15 w16se w16cid">
+  <w:optimizeForBrowser/>
+  <w:allowPNG/>
+</w:webSettings>
 </file>
 
 <file path=word/theme/theme1.xml><?xml version="1.0" encoding="utf-8"?>
@@ -5481,7 +6116,7 @@
 </file>
 
 <file path=customXml/itemProps1.xml><?xml version="1.0" encoding="utf-8"?>
-<ds:datastoreItem xmlns:ds="http://schemas.openxmlformats.org/officeDocument/2006/customXml" ds:itemID="{C9B4F814-48AC-4CA1-A6CB-D518C5EE4F6C}">
+<ds:datastoreItem xmlns:ds="http://schemas.openxmlformats.org/officeDocument/2006/customXml" ds:itemID="{ABB8540D-7D3C-42DC-9032-6CDA1BFE5161}">
   <ds:schemaRefs>
     <ds:schemaRef ds:uri="http://schemas.openxmlformats.org/officeDocument/2006/bibliography"/>
   </ds:schemaRefs>

</xml_diff>